<commit_message>
aggiornamento dati di test e relativi test
ADESSO SONO 5 I TEST CHE NON FUNZIONANO
</commit_message>
<xml_diff>
--- a/SC_XML_fs_1/test_data/diagrammi_esempi/sorgenti/costrutto_merge_2_ter.docx
+++ b/SC_XML_fs_1/test_data/diagrammi_esempi/sorgenti/costrutto_merge_2_ter.docx
@@ -5,6 +5,76 @@
     <w:p>
       <w:bookmarkStart w:id="0" w:name="_GoBack"/>
       <w:bookmarkEnd w:id="0"/>
+      <w:r>
+        <w:rPr>
+          <w:noProof/>
+          <w:lang w:eastAsia="it-IT"/>
+        </w:rPr>
+        <mc:AlternateContent>
+          <mc:Choice Requires="wps">
+            <w:drawing>
+              <wp:anchor distT="0" distB="0" distL="114300" distR="114300" simplePos="0" relativeHeight="252450304" behindDoc="0" locked="0" layoutInCell="1" allowOverlap="1" wp14:anchorId="52B4FE87" wp14:editId="1D6E10AD">
+                <wp:simplePos x="0" y="0"/>
+                <wp:positionH relativeFrom="column">
+                  <wp:posOffset>2280951</wp:posOffset>
+                </wp:positionH>
+                <wp:positionV relativeFrom="paragraph">
+                  <wp:posOffset>871454</wp:posOffset>
+                </wp:positionV>
+                <wp:extent cx="879462" cy="619325"/>
+                <wp:effectExtent l="0" t="0" r="35560" b="28575"/>
+                <wp:wrapNone/>
+                <wp:docPr id="54" name="Connettore diritto 15"/>
+                <wp:cNvGraphicFramePr/>
+                <a:graphic xmlns:a="http://schemas.openxmlformats.org/drawingml/2006/main">
+                  <a:graphicData uri="http://schemas.microsoft.com/office/word/2010/wordprocessingShape">
+                    <wps:wsp>
+                      <wps:cNvCnPr/>
+                      <wps:spPr>
+                        <a:xfrm flipV="1">
+                          <a:off x="0" y="0"/>
+                          <a:ext cx="879462" cy="619325"/>
+                        </a:xfrm>
+                        <a:prstGeom prst="line">
+                          <a:avLst/>
+                        </a:prstGeom>
+                      </wps:spPr>
+                      <wps:style>
+                        <a:lnRef idx="1">
+                          <a:schemeClr val="accent6"/>
+                        </a:lnRef>
+                        <a:fillRef idx="0">
+                          <a:schemeClr val="accent6"/>
+                        </a:fillRef>
+                        <a:effectRef idx="0">
+                          <a:schemeClr val="accent6"/>
+                        </a:effectRef>
+                        <a:fontRef idx="minor">
+                          <a:schemeClr val="tx1"/>
+                        </a:fontRef>
+                      </wps:style>
+                      <wps:bodyPr/>
+                    </wps:wsp>
+                  </a:graphicData>
+                </a:graphic>
+                <wp14:sizeRelH relativeFrom="margin">
+                  <wp14:pctWidth>0</wp14:pctWidth>
+                </wp14:sizeRelH>
+                <wp14:sizeRelV relativeFrom="margin">
+                  <wp14:pctHeight>0</wp14:pctHeight>
+                </wp14:sizeRelV>
+              </wp:anchor>
+            </w:drawing>
+          </mc:Choice>
+          <mc:Fallback>
+            <w:pict>
+              <v:line w14:anchorId="33C6185A" id="Connettore diritto 15" o:spid="_x0000_s1026" style="position:absolute;flip:y;z-index:252450304;visibility:visible;mso-wrap-style:square;mso-width-percent:0;mso-height-percent:0;mso-wrap-distance-left:9pt;mso-wrap-distance-top:0;mso-wrap-distance-right:9pt;mso-wrap-distance-bottom:0;mso-position-horizontal:absolute;mso-position-horizontal-relative:text;mso-position-vertical:absolute;mso-position-vertical-relative:text;mso-width-percent:0;mso-height-percent:0;mso-width-relative:margin;mso-height-relative:margin" from="179.6pt,68.6pt" to="248.85pt,117.35pt" o:gfxdata="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" strokecolor="#70ad47 [3209]" strokeweight=".5pt">
+                <v:stroke joinstyle="miter"/>
+              </v:line>
+            </w:pict>
+          </mc:Fallback>
+        </mc:AlternateContent>
+      </w:r>
       <w:r>
         <w:rPr>
           <w:noProof/>
@@ -61,16 +131,20 @@
                         <w:txbxContent>
                           <w:p>
                             <w:r>
-                              <w:t>con e esce da A B1A C2 ed entra in S</w:t>
+                              <w:t>con e esce d</w:t>
+                            </w:r>
+                            <w:r>
+                              <w:t>a A B1A C2 ed entra in S</w:t>
                             </w:r>
                             <w:r>
                               <w:br/>
-                            </w:r>
-                            <w:r>
                               <w:t xml:space="preserve">con f </w:t>
                             </w:r>
                             <w:r>
-                              <w:t>la transizione non scatta perché non coinvolge A</w:t>
+                              <w:t xml:space="preserve">non scatta perché </w:t>
+                            </w:r>
+                            <w:r>
+                              <w:t>B2 non è nella configurazione iniziale</w:t>
                             </w:r>
                           </w:p>
                         </w:txbxContent>
@@ -98,16 +172,20 @@
                   <w:txbxContent>
                     <w:p>
                       <w:r>
-                        <w:t>con e esce da A B1A C2 ed entra in S</w:t>
+                        <w:t>con e esce d</w:t>
+                      </w:r>
+                      <w:r>
+                        <w:t>a A B1A C2 ed entra in S</w:t>
                       </w:r>
                       <w:r>
                         <w:br/>
-                      </w:r>
-                      <w:r>
                         <w:t xml:space="preserve">con f </w:t>
                       </w:r>
                       <w:r>
-                        <w:t>la transizione non scatta perché non coinvolge A</w:t>
+                        <w:t xml:space="preserve">non scatta perché </w:t>
+                      </w:r>
+                      <w:r>
+                        <w:t>B2 non è nella configurazione iniziale</w:t>
                       </w:r>
                     </w:p>
                   </w:txbxContent>
@@ -541,7 +619,7 @@
         <mc:AlternateContent>
           <mc:Choice Requires="wps">
             <w:drawing>
-              <wp:anchor distT="0" distB="0" distL="114300" distR="114300" simplePos="0" relativeHeight="252446208" behindDoc="0" locked="0" layoutInCell="1" allowOverlap="1" wp14:anchorId="506DBD2F" wp14:editId="50AA7060">
+              <wp:anchor distT="0" distB="0" distL="114300" distR="114300" simplePos="0" relativeHeight="252446208" behindDoc="0" locked="0" layoutInCell="1" allowOverlap="1" wp14:anchorId="506DBD2F" wp14:editId="37BFA586">
                 <wp:simplePos x="0" y="0"/>
                 <wp:positionH relativeFrom="column">
                   <wp:posOffset>2032585</wp:posOffset>
@@ -596,77 +674,7 @@
           </mc:Choice>
           <mc:Fallback>
             <w:pict>
-              <v:line w14:anchorId="08345CCA" id="Connettore diritto 15" o:spid="_x0000_s1026" style="position:absolute;flip:y;z-index:252446208;visibility:visible;mso-wrap-style:square;mso-width-percent:0;mso-height-percent:0;mso-wrap-distance-left:9pt;mso-wrap-distance-top:0;mso-wrap-distance-right:9pt;mso-wrap-distance-bottom:0;mso-position-horizontal:absolute;mso-position-horizontal-relative:text;mso-position-vertical:absolute;mso-position-vertical-relative:text;mso-width-percent:0;mso-height-percent:0;mso-width-relative:margin;mso-height-relative:margin" from="160.05pt,76.3pt" to="252.4pt,204.35pt" o:gfxdata="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" strokecolor="#70ad47 [3209]" strokeweight=".5pt">
-                <v:stroke joinstyle="miter"/>
-              </v:line>
-            </w:pict>
-          </mc:Fallback>
-        </mc:AlternateContent>
-      </w:r>
-      <w:r>
-        <w:rPr>
-          <w:noProof/>
-          <w:lang w:eastAsia="it-IT"/>
-        </w:rPr>
-        <mc:AlternateContent>
-          <mc:Choice Requires="wps">
-            <w:drawing>
-              <wp:anchor distT="0" distB="0" distL="114300" distR="114300" simplePos="0" relativeHeight="252450304" behindDoc="0" locked="0" layoutInCell="1" allowOverlap="1" wp14:anchorId="52B4FE87" wp14:editId="35A5E213">
-                <wp:simplePos x="0" y="0"/>
-                <wp:positionH relativeFrom="column">
-                  <wp:posOffset>1293485</wp:posOffset>
-                </wp:positionH>
-                <wp:positionV relativeFrom="paragraph">
-                  <wp:posOffset>872150</wp:posOffset>
-                </wp:positionV>
-                <wp:extent cx="1866703" cy="503799"/>
-                <wp:effectExtent l="0" t="0" r="19685" b="29845"/>
-                <wp:wrapNone/>
-                <wp:docPr id="54" name="Connettore diritto 15"/>
-                <wp:cNvGraphicFramePr/>
-                <a:graphic xmlns:a="http://schemas.openxmlformats.org/drawingml/2006/main">
-                  <a:graphicData uri="http://schemas.microsoft.com/office/word/2010/wordprocessingShape">
-                    <wps:wsp>
-                      <wps:cNvCnPr/>
-                      <wps:spPr>
-                        <a:xfrm flipV="1">
-                          <a:off x="0" y="0"/>
-                          <a:ext cx="1866703" cy="503799"/>
-                        </a:xfrm>
-                        <a:prstGeom prst="line">
-                          <a:avLst/>
-                        </a:prstGeom>
-                      </wps:spPr>
-                      <wps:style>
-                        <a:lnRef idx="1">
-                          <a:schemeClr val="accent6"/>
-                        </a:lnRef>
-                        <a:fillRef idx="0">
-                          <a:schemeClr val="accent6"/>
-                        </a:fillRef>
-                        <a:effectRef idx="0">
-                          <a:schemeClr val="accent6"/>
-                        </a:effectRef>
-                        <a:fontRef idx="minor">
-                          <a:schemeClr val="tx1"/>
-                        </a:fontRef>
-                      </wps:style>
-                      <wps:bodyPr/>
-                    </wps:wsp>
-                  </a:graphicData>
-                </a:graphic>
-                <wp14:sizeRelH relativeFrom="margin">
-                  <wp14:pctWidth>0</wp14:pctWidth>
-                </wp14:sizeRelH>
-                <wp14:sizeRelV relativeFrom="margin">
-                  <wp14:pctHeight>0</wp14:pctHeight>
-                </wp14:sizeRelV>
-              </wp:anchor>
-            </w:drawing>
-          </mc:Choice>
-          <mc:Fallback>
-            <w:pict>
-              <v:line w14:anchorId="0C20A020" id="Connettore diritto 15" o:spid="_x0000_s1026" style="position:absolute;flip:y;z-index:252450304;visibility:visible;mso-wrap-style:square;mso-width-percent:0;mso-height-percent:0;mso-wrap-distance-left:9pt;mso-wrap-distance-top:0;mso-wrap-distance-right:9pt;mso-wrap-distance-bottom:0;mso-position-horizontal:absolute;mso-position-horizontal-relative:text;mso-position-vertical:absolute;mso-position-vertical-relative:text;mso-width-percent:0;mso-height-percent:0;mso-width-relative:margin;mso-height-relative:margin" from="101.85pt,68.65pt" to="248.85pt,108.3pt" o:gfxdata="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" strokecolor="#70ad47 [3209]" strokeweight=".5pt">
+              <v:line w14:anchorId="018C26F8" id="Connettore diritto 15" o:spid="_x0000_s1026" style="position:absolute;flip:y;z-index:252446208;visibility:visible;mso-wrap-style:square;mso-width-percent:0;mso-height-percent:0;mso-wrap-distance-left:9pt;mso-wrap-distance-top:0;mso-wrap-distance-right:9pt;mso-wrap-distance-bottom:0;mso-position-horizontal:absolute;mso-position-horizontal-relative:text;mso-position-vertical:absolute;mso-position-vertical-relative:text;mso-width-percent:0;mso-height-percent:0;mso-width-relative:margin;mso-height-relative:margin" from="160.05pt,76.3pt" to="252.4pt,204.35pt" o:gfxdata="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" strokecolor="#70ad47 [3209]" strokeweight=".5pt">
                 <v:stroke joinstyle="miter"/>
               </v:line>
             </w:pict>
@@ -953,7 +961,7 @@
                                     </pic:cNvPicPr>
                                   </pic:nvPicPr>
                                   <pic:blipFill>
-                                    <a:blip r:embed="rId5">
+                                    <a:blip r:embed="rId6">
                                       <a:extLst>
                                         <a:ext uri="{28A0092B-C50C-407E-A947-70E740481C1C}">
                                           <a14:useLocalDpi xmlns:a14="http://schemas.microsoft.com/office/drawing/2010/main" val="0"/>
@@ -1412,7 +1420,7 @@
               </wp:anchor>
             </w:drawing>
           </mc:Choice>
-          <mc:Fallback xmlns:w16se="http://schemas.microsoft.com/office/word/2015/wordml/symex" xmlns:w16sdtdh="http://schemas.microsoft.com/office/word/2020/wordml/sdtdatahash" xmlns:w16="http://schemas.microsoft.com/office/word/2018/wordml" xmlns:w16cid="http://schemas.microsoft.com/office/word/2016/wordml/cid" xmlns:w16cex="http://schemas.microsoft.com/office/word/2018/wordml/cex" xmlns:am3d="http://schemas.microsoft.com/office/drawing/2017/model3d" xmlns:aink="http://schemas.microsoft.com/office/drawing/2016/ink" xmlns:cx8="http://schemas.microsoft.com/office/drawing/2016/5/14/chartex" xmlns:cx7="http://schemas.microsoft.com/office/drawing/2016/5/13/chartex" xmlns:cx6="http://schemas.microsoft.com/office/drawing/2016/5/12/chartex" xmlns:cx5="http://schemas.microsoft.com/office/drawing/2016/5/11/chartex" xmlns:cx4="http://schemas.microsoft.com/office/drawing/2016/5/10/chartex" xmlns:cx3="http://schemas.microsoft.com/office/drawing/2016/5/9/chartex" xmlns:cx2="http://schemas.microsoft.com/office/drawing/2015/10/21/chartex" xmlns:cx1="http://schemas.microsoft.com/office/drawing/2015/9/8/chartex" xmlns:cx="http://schemas.microsoft.com/office/drawing/2014/chartex">
+          <mc:Fallback xmlns:cx="http://schemas.microsoft.com/office/drawing/2014/chartex" xmlns:cx1="http://schemas.microsoft.com/office/drawing/2015/9/8/chartex" xmlns:cx2="http://schemas.microsoft.com/office/drawing/2015/10/21/chartex" xmlns:cx3="http://schemas.microsoft.com/office/drawing/2016/5/9/chartex" xmlns:cx4="http://schemas.microsoft.com/office/drawing/2016/5/10/chartex" xmlns:cx5="http://schemas.microsoft.com/office/drawing/2016/5/11/chartex" xmlns:cx6="http://schemas.microsoft.com/office/drawing/2016/5/12/chartex" xmlns:cx7="http://schemas.microsoft.com/office/drawing/2016/5/13/chartex" xmlns:cx8="http://schemas.microsoft.com/office/drawing/2016/5/14/chartex" xmlns:aink="http://schemas.microsoft.com/office/drawing/2016/ink" xmlns:am3d="http://schemas.microsoft.com/office/drawing/2017/model3d" xmlns:w16cex="http://schemas.microsoft.com/office/word/2018/wordml/cex" xmlns:w16cid="http://schemas.microsoft.com/office/word/2016/wordml/cid" xmlns:w16="http://schemas.microsoft.com/office/word/2018/wordml" xmlns:w16sdtdh="http://schemas.microsoft.com/office/word/2020/wordml/sdtdatahash" xmlns:w16se="http://schemas.microsoft.com/office/word/2015/wordml/symex">
             <w:pict>
               <v:shapetype w14:anchorId="327CCC75" id="_x0000_t202" coordsize="21600,21600" o:spt="202" path="m,l,21600r21600,l21600,xe">
                 <v:stroke joinstyle="miter"/>
@@ -1497,7 +1505,7 @@
               </wp:anchor>
             </w:drawing>
           </mc:Choice>
-          <mc:Fallback xmlns:w16se="http://schemas.microsoft.com/office/word/2015/wordml/symex" xmlns:w16sdtdh="http://schemas.microsoft.com/office/word/2020/wordml/sdtdatahash" xmlns:w16="http://schemas.microsoft.com/office/word/2018/wordml" xmlns:w16cid="http://schemas.microsoft.com/office/word/2016/wordml/cid" xmlns:w16cex="http://schemas.microsoft.com/office/word/2018/wordml/cex" xmlns:am3d="http://schemas.microsoft.com/office/drawing/2017/model3d" xmlns:aink="http://schemas.microsoft.com/office/drawing/2016/ink" xmlns:cx8="http://schemas.microsoft.com/office/drawing/2016/5/14/chartex" xmlns:cx7="http://schemas.microsoft.com/office/drawing/2016/5/13/chartex" xmlns:cx6="http://schemas.microsoft.com/office/drawing/2016/5/12/chartex" xmlns:cx5="http://schemas.microsoft.com/office/drawing/2016/5/11/chartex" xmlns:cx4="http://schemas.microsoft.com/office/drawing/2016/5/10/chartex" xmlns:cx3="http://schemas.microsoft.com/office/drawing/2016/5/9/chartex" xmlns:cx2="http://schemas.microsoft.com/office/drawing/2015/10/21/chartex" xmlns:cx1="http://schemas.microsoft.com/office/drawing/2015/9/8/chartex" xmlns:cx="http://schemas.microsoft.com/office/drawing/2014/chartex">
+          <mc:Fallback xmlns:cx="http://schemas.microsoft.com/office/drawing/2014/chartex" xmlns:cx1="http://schemas.microsoft.com/office/drawing/2015/9/8/chartex" xmlns:cx2="http://schemas.microsoft.com/office/drawing/2015/10/21/chartex" xmlns:cx3="http://schemas.microsoft.com/office/drawing/2016/5/9/chartex" xmlns:cx4="http://schemas.microsoft.com/office/drawing/2016/5/10/chartex" xmlns:cx5="http://schemas.microsoft.com/office/drawing/2016/5/11/chartex" xmlns:cx6="http://schemas.microsoft.com/office/drawing/2016/5/12/chartex" xmlns:cx7="http://schemas.microsoft.com/office/drawing/2016/5/13/chartex" xmlns:cx8="http://schemas.microsoft.com/office/drawing/2016/5/14/chartex" xmlns:aink="http://schemas.microsoft.com/office/drawing/2016/ink" xmlns:am3d="http://schemas.microsoft.com/office/drawing/2017/model3d" xmlns:w16cex="http://schemas.microsoft.com/office/word/2018/wordml/cex" xmlns:w16cid="http://schemas.microsoft.com/office/word/2016/wordml/cid" xmlns:w16="http://schemas.microsoft.com/office/word/2018/wordml" xmlns:w16sdtdh="http://schemas.microsoft.com/office/word/2020/wordml/sdtdatahash" xmlns:w16se="http://schemas.microsoft.com/office/word/2015/wordml/symex">
             <w:pict>
               <v:shapetype w14:anchorId="4F053EBB" id="_x0000_t32" coordsize="21600,21600" o:spt="32" o:oned="t" path="m,l21600,21600e" filled="f">
                 <v:path arrowok="t" fillok="f" o:connecttype="none"/>
@@ -1578,7 +1586,7 @@
               </wp:anchor>
             </w:drawing>
           </mc:Choice>
-          <mc:Fallback xmlns:w16se="http://schemas.microsoft.com/office/word/2015/wordml/symex" xmlns:w16sdtdh="http://schemas.microsoft.com/office/word/2020/wordml/sdtdatahash" xmlns:w16="http://schemas.microsoft.com/office/word/2018/wordml" xmlns:w16cid="http://schemas.microsoft.com/office/word/2016/wordml/cid" xmlns:w16cex="http://schemas.microsoft.com/office/word/2018/wordml/cex" xmlns:am3d="http://schemas.microsoft.com/office/drawing/2017/model3d" xmlns:aink="http://schemas.microsoft.com/office/drawing/2016/ink" xmlns:cx8="http://schemas.microsoft.com/office/drawing/2016/5/14/chartex" xmlns:cx7="http://schemas.microsoft.com/office/drawing/2016/5/13/chartex" xmlns:cx6="http://schemas.microsoft.com/office/drawing/2016/5/12/chartex" xmlns:cx5="http://schemas.microsoft.com/office/drawing/2016/5/11/chartex" xmlns:cx4="http://schemas.microsoft.com/office/drawing/2016/5/10/chartex" xmlns:cx3="http://schemas.microsoft.com/office/drawing/2016/5/9/chartex" xmlns:cx2="http://schemas.microsoft.com/office/drawing/2015/10/21/chartex" xmlns:cx1="http://schemas.microsoft.com/office/drawing/2015/9/8/chartex" xmlns:cx="http://schemas.microsoft.com/office/drawing/2014/chartex">
+          <mc:Fallback xmlns:cx="http://schemas.microsoft.com/office/drawing/2014/chartex" xmlns:cx1="http://schemas.microsoft.com/office/drawing/2015/9/8/chartex" xmlns:cx2="http://schemas.microsoft.com/office/drawing/2015/10/21/chartex" xmlns:cx3="http://schemas.microsoft.com/office/drawing/2016/5/9/chartex" xmlns:cx4="http://schemas.microsoft.com/office/drawing/2016/5/10/chartex" xmlns:cx5="http://schemas.microsoft.com/office/drawing/2016/5/11/chartex" xmlns:cx6="http://schemas.microsoft.com/office/drawing/2016/5/12/chartex" xmlns:cx7="http://schemas.microsoft.com/office/drawing/2016/5/13/chartex" xmlns:cx8="http://schemas.microsoft.com/office/drawing/2016/5/14/chartex" xmlns:aink="http://schemas.microsoft.com/office/drawing/2016/ink" xmlns:am3d="http://schemas.microsoft.com/office/drawing/2017/model3d" xmlns:w16cex="http://schemas.microsoft.com/office/word/2018/wordml/cex" xmlns:w16cid="http://schemas.microsoft.com/office/word/2016/wordml/cid" xmlns:w16="http://schemas.microsoft.com/office/word/2018/wordml" xmlns:w16sdtdh="http://schemas.microsoft.com/office/word/2020/wordml/sdtdatahash" xmlns:w16se="http://schemas.microsoft.com/office/word/2015/wordml/symex">
             <w:pict>
               <v:oval w14:anchorId="63D24976" id="Ovale 36" o:spid="_x0000_s1026" style="position:absolute;margin-left:99pt;margin-top:194.25pt;width:5.8pt;height:6pt;z-index:252201472;visibility:visible;mso-wrap-style:square;mso-width-percent:0;mso-height-percent:0;mso-wrap-distance-left:9pt;mso-wrap-distance-top:0;mso-wrap-distance-right:9pt;mso-wrap-distance-bottom:0;mso-position-horizontal:absolute;mso-position-horizontal-relative:text;mso-position-vertical:absolute;mso-position-vertical-relative:text;mso-width-percent:0;mso-height-percent:0;mso-width-relative:margin;mso-height-relative:margin;v-text-anchor:middle" o:gfxdata="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" fillcolor="black [3200]" strokecolor="black [1600]" strokeweight="1pt">
                 <v:stroke joinstyle="miter"/>
@@ -1666,7 +1674,7 @@
               </wp:anchor>
             </w:drawing>
           </mc:Choice>
-          <mc:Fallback xmlns:w16se="http://schemas.microsoft.com/office/word/2015/wordml/symex" xmlns:w16sdtdh="http://schemas.microsoft.com/office/word/2020/wordml/sdtdatahash" xmlns:w16="http://schemas.microsoft.com/office/word/2018/wordml" xmlns:w16cid="http://schemas.microsoft.com/office/word/2016/wordml/cid" xmlns:w16cex="http://schemas.microsoft.com/office/word/2018/wordml/cex" xmlns:am3d="http://schemas.microsoft.com/office/drawing/2017/model3d" xmlns:aink="http://schemas.microsoft.com/office/drawing/2016/ink" xmlns:cx8="http://schemas.microsoft.com/office/drawing/2016/5/14/chartex" xmlns:cx7="http://schemas.microsoft.com/office/drawing/2016/5/13/chartex" xmlns:cx6="http://schemas.microsoft.com/office/drawing/2016/5/12/chartex" xmlns:cx5="http://schemas.microsoft.com/office/drawing/2016/5/11/chartex" xmlns:cx4="http://schemas.microsoft.com/office/drawing/2016/5/10/chartex" xmlns:cx3="http://schemas.microsoft.com/office/drawing/2016/5/9/chartex" xmlns:cx2="http://schemas.microsoft.com/office/drawing/2015/10/21/chartex" xmlns:cx1="http://schemas.microsoft.com/office/drawing/2015/9/8/chartex" xmlns:cx="http://schemas.microsoft.com/office/drawing/2014/chartex">
+          <mc:Fallback xmlns:cx="http://schemas.microsoft.com/office/drawing/2014/chartex" xmlns:cx1="http://schemas.microsoft.com/office/drawing/2015/9/8/chartex" xmlns:cx2="http://schemas.microsoft.com/office/drawing/2015/10/21/chartex" xmlns:cx3="http://schemas.microsoft.com/office/drawing/2016/5/9/chartex" xmlns:cx4="http://schemas.microsoft.com/office/drawing/2016/5/10/chartex" xmlns:cx5="http://schemas.microsoft.com/office/drawing/2016/5/11/chartex" xmlns:cx6="http://schemas.microsoft.com/office/drawing/2016/5/12/chartex" xmlns:cx7="http://schemas.microsoft.com/office/drawing/2016/5/13/chartex" xmlns:cx8="http://schemas.microsoft.com/office/drawing/2016/5/14/chartex" xmlns:aink="http://schemas.microsoft.com/office/drawing/2016/ink" xmlns:am3d="http://schemas.microsoft.com/office/drawing/2017/model3d" xmlns:w16cex="http://schemas.microsoft.com/office/word/2018/wordml/cex" xmlns:w16cid="http://schemas.microsoft.com/office/word/2016/wordml/cid" xmlns:w16="http://schemas.microsoft.com/office/word/2018/wordml" xmlns:w16sdtdh="http://schemas.microsoft.com/office/word/2020/wordml/sdtdatahash" xmlns:w16se="http://schemas.microsoft.com/office/word/2015/wordml/symex">
             <w:pict>
               <v:shape w14:anchorId="320F0639" id="Casella di testo 34" o:spid="_x0000_s1027" type="#_x0000_t202" style="position:absolute;margin-left:121.8pt;margin-top:190.9pt;width:32.25pt;height:19.5pt;z-index:252156416;visibility:visible;mso-wrap-style:square;mso-width-percent:0;mso-height-percent:0;mso-wrap-distance-left:9pt;mso-wrap-distance-top:0;mso-wrap-distance-right:9pt;mso-wrap-distance-bottom:0;mso-position-horizontal:absolute;mso-position-horizontal-relative:text;mso-position-vertical:absolute;mso-position-vertical-relative:text;mso-width-percent:0;mso-height-percent:0;mso-width-relative:margin;mso-height-relative:margin;v-text-anchor:top" o:gfxdata="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" filled="f" stroked="f">
                 <v:textbox>
@@ -1759,7 +1767,7 @@
               </wp:anchor>
             </w:drawing>
           </mc:Choice>
-          <mc:Fallback xmlns:w16se="http://schemas.microsoft.com/office/word/2015/wordml/symex" xmlns:w16sdtdh="http://schemas.microsoft.com/office/word/2020/wordml/sdtdatahash" xmlns:w16="http://schemas.microsoft.com/office/word/2018/wordml" xmlns:w16cid="http://schemas.microsoft.com/office/word/2016/wordml/cid" xmlns:w16cex="http://schemas.microsoft.com/office/word/2018/wordml/cex" xmlns:am3d="http://schemas.microsoft.com/office/drawing/2017/model3d" xmlns:aink="http://schemas.microsoft.com/office/drawing/2016/ink" xmlns:cx8="http://schemas.microsoft.com/office/drawing/2016/5/14/chartex" xmlns:cx7="http://schemas.microsoft.com/office/drawing/2016/5/13/chartex" xmlns:cx6="http://schemas.microsoft.com/office/drawing/2016/5/12/chartex" xmlns:cx5="http://schemas.microsoft.com/office/drawing/2016/5/11/chartex" xmlns:cx4="http://schemas.microsoft.com/office/drawing/2016/5/10/chartex" xmlns:cx3="http://schemas.microsoft.com/office/drawing/2016/5/9/chartex" xmlns:cx2="http://schemas.microsoft.com/office/drawing/2015/10/21/chartex" xmlns:cx1="http://schemas.microsoft.com/office/drawing/2015/9/8/chartex" xmlns:cx="http://schemas.microsoft.com/office/drawing/2014/chartex">
+          <mc:Fallback xmlns:cx="http://schemas.microsoft.com/office/drawing/2014/chartex" xmlns:cx1="http://schemas.microsoft.com/office/drawing/2015/9/8/chartex" xmlns:cx2="http://schemas.microsoft.com/office/drawing/2015/10/21/chartex" xmlns:cx3="http://schemas.microsoft.com/office/drawing/2016/5/9/chartex" xmlns:cx4="http://schemas.microsoft.com/office/drawing/2016/5/10/chartex" xmlns:cx5="http://schemas.microsoft.com/office/drawing/2016/5/11/chartex" xmlns:cx6="http://schemas.microsoft.com/office/drawing/2016/5/12/chartex" xmlns:cx7="http://schemas.microsoft.com/office/drawing/2016/5/13/chartex" xmlns:cx8="http://schemas.microsoft.com/office/drawing/2016/5/14/chartex" xmlns:aink="http://schemas.microsoft.com/office/drawing/2016/ink" xmlns:am3d="http://schemas.microsoft.com/office/drawing/2017/model3d" xmlns:w16cex="http://schemas.microsoft.com/office/word/2018/wordml/cex" xmlns:w16cid="http://schemas.microsoft.com/office/word/2016/wordml/cid" xmlns:w16="http://schemas.microsoft.com/office/word/2018/wordml" xmlns:w16sdtdh="http://schemas.microsoft.com/office/word/2020/wordml/sdtdatahash" xmlns:w16se="http://schemas.microsoft.com/office/word/2015/wordml/symex">
             <w:pict>
               <v:rect w14:anchorId="63DEF3AC" id="Rettangolo 32" o:spid="_x0000_s1026" style="position:absolute;margin-left:113.55pt;margin-top:191.65pt;width:47.25pt;height:54pt;z-index:252111360;visibility:visible;mso-wrap-style:square;mso-width-percent:0;mso-height-percent:0;mso-wrap-distance-left:9pt;mso-wrap-distance-top:0;mso-wrap-distance-right:9pt;mso-wrap-distance-bottom:0;mso-position-horizontal:absolute;mso-position-horizontal-relative:text;mso-position-vertical:absolute;mso-position-vertical-relative:text;mso-width-percent:0;mso-height-percent:0;mso-width-relative:margin;mso-height-relative:margin;v-text-anchor:middle" o:gfxdata="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" filled="f" strokecolor="black [3200]">
                 <v:stroke joinstyle="round"/>
@@ -1844,7 +1852,7 @@
               </wp:anchor>
             </w:drawing>
           </mc:Choice>
-          <mc:Fallback xmlns:w16se="http://schemas.microsoft.com/office/word/2015/wordml/symex" xmlns:w16sdtdh="http://schemas.microsoft.com/office/word/2020/wordml/sdtdatahash" xmlns:w16="http://schemas.microsoft.com/office/word/2018/wordml" xmlns:w16cid="http://schemas.microsoft.com/office/word/2016/wordml/cid" xmlns:w16cex="http://schemas.microsoft.com/office/word/2018/wordml/cex" xmlns:am3d="http://schemas.microsoft.com/office/drawing/2017/model3d" xmlns:aink="http://schemas.microsoft.com/office/drawing/2016/ink" xmlns:cx8="http://schemas.microsoft.com/office/drawing/2016/5/14/chartex" xmlns:cx7="http://schemas.microsoft.com/office/drawing/2016/5/13/chartex" xmlns:cx6="http://schemas.microsoft.com/office/drawing/2016/5/12/chartex" xmlns:cx5="http://schemas.microsoft.com/office/drawing/2016/5/11/chartex" xmlns:cx4="http://schemas.microsoft.com/office/drawing/2016/5/10/chartex" xmlns:cx3="http://schemas.microsoft.com/office/drawing/2016/5/9/chartex" xmlns:cx2="http://schemas.microsoft.com/office/drawing/2015/10/21/chartex" xmlns:cx1="http://schemas.microsoft.com/office/drawing/2015/9/8/chartex" xmlns:cx="http://schemas.microsoft.com/office/drawing/2014/chartex">
+          <mc:Fallback xmlns:cx="http://schemas.microsoft.com/office/drawing/2014/chartex" xmlns:cx1="http://schemas.microsoft.com/office/drawing/2015/9/8/chartex" xmlns:cx2="http://schemas.microsoft.com/office/drawing/2015/10/21/chartex" xmlns:cx3="http://schemas.microsoft.com/office/drawing/2016/5/9/chartex" xmlns:cx4="http://schemas.microsoft.com/office/drawing/2016/5/10/chartex" xmlns:cx5="http://schemas.microsoft.com/office/drawing/2016/5/11/chartex" xmlns:cx6="http://schemas.microsoft.com/office/drawing/2016/5/12/chartex" xmlns:cx7="http://schemas.microsoft.com/office/drawing/2016/5/13/chartex" xmlns:cx8="http://schemas.microsoft.com/office/drawing/2016/5/14/chartex" xmlns:aink="http://schemas.microsoft.com/office/drawing/2016/ink" xmlns:am3d="http://schemas.microsoft.com/office/drawing/2017/model3d" xmlns:w16cex="http://schemas.microsoft.com/office/word/2018/wordml/cex" xmlns:w16cid="http://schemas.microsoft.com/office/word/2016/wordml/cid" xmlns:w16="http://schemas.microsoft.com/office/word/2018/wordml" xmlns:w16sdtdh="http://schemas.microsoft.com/office/word/2020/wordml/sdtdatahash" xmlns:w16se="http://schemas.microsoft.com/office/word/2015/wordml/symex">
             <w:pict>
               <v:rect w14:anchorId="7C469004" id="Rettangolo 31" o:spid="_x0000_s1026" style="position:absolute;margin-left:41.55pt;margin-top:193.15pt;width:48pt;height:55.5pt;z-index:252088832;visibility:visible;mso-wrap-style:square;mso-width-percent:0;mso-height-percent:0;mso-wrap-distance-left:9pt;mso-wrap-distance-top:0;mso-wrap-distance-right:9pt;mso-wrap-distance-bottom:0;mso-position-horizontal:absolute;mso-position-horizontal-relative:text;mso-position-vertical:absolute;mso-position-vertical-relative:text;mso-width-percent:0;mso-height-percent:0;mso-width-relative:margin;mso-height-relative:margin;v-text-anchor:middle" o:gfxdata="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" filled="f" strokecolor="black [3200]">
                 <v:stroke joinstyle="round"/>
@@ -2109,7 +2117,7 @@
                                           </pic:cNvPicPr>
                                         </pic:nvPicPr>
                                         <pic:blipFill>
-                                          <a:blip r:embed="rId5">
+                                          <a:blip r:embed="rId6">
                                             <a:extLst>
                                               <a:ext uri="{28A0092B-C50C-407E-A947-70E740481C1C}">
                                                 <a14:useLocalDpi xmlns:a14="http://schemas.microsoft.com/office/drawing/2010/main" val="0"/>
@@ -2212,7 +2220,7 @@
                                     </pic:cNvPicPr>
                                   </pic:nvPicPr>
                                   <pic:blipFill>
-                                    <a:blip r:embed="rId5">
+                                    <a:blip r:embed="rId6">
                                       <a:extLst>
                                         <a:ext uri="{28A0092B-C50C-407E-A947-70E740481C1C}">
                                           <a14:useLocalDpi xmlns:a14="http://schemas.microsoft.com/office/drawing/2010/main" val="0"/>
@@ -2401,7 +2409,7 @@
               </wp:anchor>
             </w:drawing>
           </mc:Choice>
-          <mc:Fallback xmlns:w16se="http://schemas.microsoft.com/office/word/2015/wordml/symex" xmlns:w16sdtdh="http://schemas.microsoft.com/office/word/2020/wordml/sdtdatahash" xmlns:w16="http://schemas.microsoft.com/office/word/2018/wordml" xmlns:w16cid="http://schemas.microsoft.com/office/word/2016/wordml/cid" xmlns:w16cex="http://schemas.microsoft.com/office/word/2018/wordml/cex" xmlns:am3d="http://schemas.microsoft.com/office/drawing/2017/model3d" xmlns:aink="http://schemas.microsoft.com/office/drawing/2016/ink" xmlns:cx8="http://schemas.microsoft.com/office/drawing/2016/5/14/chartex" xmlns:cx7="http://schemas.microsoft.com/office/drawing/2016/5/13/chartex" xmlns:cx6="http://schemas.microsoft.com/office/drawing/2016/5/12/chartex" xmlns:cx5="http://schemas.microsoft.com/office/drawing/2016/5/11/chartex" xmlns:cx4="http://schemas.microsoft.com/office/drawing/2016/5/10/chartex" xmlns:cx3="http://schemas.microsoft.com/office/drawing/2016/5/9/chartex" xmlns:cx2="http://schemas.microsoft.com/office/drawing/2015/10/21/chartex" xmlns:cx1="http://schemas.microsoft.com/office/drawing/2015/9/8/chartex" xmlns:cx="http://schemas.microsoft.com/office/drawing/2014/chartex">
+          <mc:Fallback xmlns:cx="http://schemas.microsoft.com/office/drawing/2014/chartex" xmlns:cx1="http://schemas.microsoft.com/office/drawing/2015/9/8/chartex" xmlns:cx2="http://schemas.microsoft.com/office/drawing/2015/10/21/chartex" xmlns:cx3="http://schemas.microsoft.com/office/drawing/2016/5/9/chartex" xmlns:cx4="http://schemas.microsoft.com/office/drawing/2016/5/10/chartex" xmlns:cx5="http://schemas.microsoft.com/office/drawing/2016/5/11/chartex" xmlns:cx6="http://schemas.microsoft.com/office/drawing/2016/5/12/chartex" xmlns:cx7="http://schemas.microsoft.com/office/drawing/2016/5/13/chartex" xmlns:cx8="http://schemas.microsoft.com/office/drawing/2016/5/14/chartex" xmlns:aink="http://schemas.microsoft.com/office/drawing/2016/ink" xmlns:am3d="http://schemas.microsoft.com/office/drawing/2017/model3d" xmlns:w16cex="http://schemas.microsoft.com/office/word/2018/wordml/cex" xmlns:w16cid="http://schemas.microsoft.com/office/word/2016/wordml/cid" xmlns:w16="http://schemas.microsoft.com/office/word/2018/wordml" xmlns:w16sdtdh="http://schemas.microsoft.com/office/word/2020/wordml/sdtdatahash" xmlns:w16se="http://schemas.microsoft.com/office/word/2015/wordml/symex">
             <w:pict>
               <v:line w14:anchorId="0F183C53" id="Connettore diritto 15" o:spid="_x0000_s1026" style="position:absolute;z-index:251486720;visibility:visible;mso-wrap-style:square;mso-width-percent:0;mso-height-percent:0;mso-wrap-distance-left:9pt;mso-wrap-distance-top:0;mso-wrap-distance-right:9pt;mso-wrap-distance-bottom:0;mso-position-horizontal:absolute;mso-position-horizontal-relative:text;mso-position-vertical:absolute;mso-position-vertical-relative:text;mso-width-percent:0;mso-height-percent:0;mso-width-relative:margin;mso-height-relative:margin" from="181.05pt,49.9pt" to="239.55pt,131.65pt" o:gfxdata="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" strokecolor="#ed7d31 [3205]" strokeweight=".5pt">
                 <v:stroke joinstyle="miter"/>
@@ -2471,7 +2479,7 @@
               </wp:anchor>
             </w:drawing>
           </mc:Choice>
-          <mc:Fallback xmlns:w16se="http://schemas.microsoft.com/office/word/2015/wordml/symex" xmlns:w16sdtdh="http://schemas.microsoft.com/office/word/2020/wordml/sdtdatahash" xmlns:w16="http://schemas.microsoft.com/office/word/2018/wordml" xmlns:w16cid="http://schemas.microsoft.com/office/word/2016/wordml/cid" xmlns:w16cex="http://schemas.microsoft.com/office/word/2018/wordml/cex" xmlns:am3d="http://schemas.microsoft.com/office/drawing/2017/model3d" xmlns:aink="http://schemas.microsoft.com/office/drawing/2016/ink" xmlns:cx8="http://schemas.microsoft.com/office/drawing/2016/5/14/chartex" xmlns:cx7="http://schemas.microsoft.com/office/drawing/2016/5/13/chartex" xmlns:cx6="http://schemas.microsoft.com/office/drawing/2016/5/12/chartex" xmlns:cx5="http://schemas.microsoft.com/office/drawing/2016/5/11/chartex" xmlns:cx4="http://schemas.microsoft.com/office/drawing/2016/5/10/chartex" xmlns:cx3="http://schemas.microsoft.com/office/drawing/2016/5/9/chartex" xmlns:cx2="http://schemas.microsoft.com/office/drawing/2015/10/21/chartex" xmlns:cx1="http://schemas.microsoft.com/office/drawing/2015/9/8/chartex" xmlns:cx="http://schemas.microsoft.com/office/drawing/2014/chartex">
+          <mc:Fallback xmlns:cx="http://schemas.microsoft.com/office/drawing/2014/chartex" xmlns:cx1="http://schemas.microsoft.com/office/drawing/2015/9/8/chartex" xmlns:cx2="http://schemas.microsoft.com/office/drawing/2015/10/21/chartex" xmlns:cx3="http://schemas.microsoft.com/office/drawing/2016/5/9/chartex" xmlns:cx4="http://schemas.microsoft.com/office/drawing/2016/5/10/chartex" xmlns:cx5="http://schemas.microsoft.com/office/drawing/2016/5/11/chartex" xmlns:cx6="http://schemas.microsoft.com/office/drawing/2016/5/12/chartex" xmlns:cx7="http://schemas.microsoft.com/office/drawing/2016/5/13/chartex" xmlns:cx8="http://schemas.microsoft.com/office/drawing/2016/5/14/chartex" xmlns:aink="http://schemas.microsoft.com/office/drawing/2016/ink" xmlns:am3d="http://schemas.microsoft.com/office/drawing/2017/model3d" xmlns:w16cex="http://schemas.microsoft.com/office/word/2018/wordml/cex" xmlns:w16cid="http://schemas.microsoft.com/office/word/2016/wordml/cid" xmlns:w16="http://schemas.microsoft.com/office/word/2018/wordml" xmlns:w16sdtdh="http://schemas.microsoft.com/office/word/2020/wordml/sdtdatahash" xmlns:w16se="http://schemas.microsoft.com/office/word/2015/wordml/symex">
             <w:pict>
               <v:line w14:anchorId="53D69569" id="Connettore diritto 16" o:spid="_x0000_s1026" style="position:absolute;flip:y;z-index:251527680;visibility:visible;mso-wrap-style:square;mso-width-percent:0;mso-height-percent:0;mso-wrap-distance-left:9pt;mso-wrap-distance-top:0;mso-wrap-distance-right:9pt;mso-wrap-distance-bottom:0;mso-position-horizontal:absolute;mso-position-horizontal-relative:text;mso-position-vertical:absolute;mso-position-vertical-relative:text;mso-width-percent:0;mso-height-percent:0;mso-width-relative:margin;mso-height-relative:margin" from="160.05pt,154.15pt" to="239.55pt,229.15pt" o:gfxdata="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" strokecolor="#ed7d31 [3205]" strokeweight=".5pt">
                 <v:stroke joinstyle="miter"/>
@@ -2542,7 +2550,7 @@
               </wp:anchor>
             </w:drawing>
           </mc:Choice>
-          <mc:Fallback xmlns:w16se="http://schemas.microsoft.com/office/word/2015/wordml/symex" xmlns:w16sdtdh="http://schemas.microsoft.com/office/word/2020/wordml/sdtdatahash" xmlns:w16="http://schemas.microsoft.com/office/word/2018/wordml" xmlns:w16cid="http://schemas.microsoft.com/office/word/2016/wordml/cid" xmlns:w16cex="http://schemas.microsoft.com/office/word/2018/wordml/cex" xmlns:am3d="http://schemas.microsoft.com/office/drawing/2017/model3d" xmlns:aink="http://schemas.microsoft.com/office/drawing/2016/ink" xmlns:cx8="http://schemas.microsoft.com/office/drawing/2016/5/14/chartex" xmlns:cx7="http://schemas.microsoft.com/office/drawing/2016/5/13/chartex" xmlns:cx6="http://schemas.microsoft.com/office/drawing/2016/5/12/chartex" xmlns:cx5="http://schemas.microsoft.com/office/drawing/2016/5/11/chartex" xmlns:cx4="http://schemas.microsoft.com/office/drawing/2016/5/10/chartex" xmlns:cx3="http://schemas.microsoft.com/office/drawing/2016/5/9/chartex" xmlns:cx2="http://schemas.microsoft.com/office/drawing/2015/10/21/chartex" xmlns:cx1="http://schemas.microsoft.com/office/drawing/2015/9/8/chartex" xmlns:cx="http://schemas.microsoft.com/office/drawing/2014/chartex">
+          <mc:Fallback xmlns:cx="http://schemas.microsoft.com/office/drawing/2014/chartex" xmlns:cx1="http://schemas.microsoft.com/office/drawing/2015/9/8/chartex" xmlns:cx2="http://schemas.microsoft.com/office/drawing/2015/10/21/chartex" xmlns:cx3="http://schemas.microsoft.com/office/drawing/2016/5/9/chartex" xmlns:cx4="http://schemas.microsoft.com/office/drawing/2016/5/10/chartex" xmlns:cx5="http://schemas.microsoft.com/office/drawing/2016/5/11/chartex" xmlns:cx6="http://schemas.microsoft.com/office/drawing/2016/5/12/chartex" xmlns:cx7="http://schemas.microsoft.com/office/drawing/2016/5/13/chartex" xmlns:cx8="http://schemas.microsoft.com/office/drawing/2016/5/14/chartex" xmlns:aink="http://schemas.microsoft.com/office/drawing/2016/ink" xmlns:am3d="http://schemas.microsoft.com/office/drawing/2017/model3d" xmlns:w16cex="http://schemas.microsoft.com/office/word/2018/wordml/cex" xmlns:w16cid="http://schemas.microsoft.com/office/word/2016/wordml/cid" xmlns:w16="http://schemas.microsoft.com/office/word/2018/wordml" xmlns:w16sdtdh="http://schemas.microsoft.com/office/word/2020/wordml/sdtdatahash" xmlns:w16se="http://schemas.microsoft.com/office/word/2015/wordml/symex">
             <w:pict>
               <v:oval w14:anchorId="715DCC1B" id="Ovale 50" o:spid="_x0000_s1026" style="position:absolute;margin-left:47.25pt;margin-top:-.75pt;width:6pt;height:6pt;z-index:252431872;visibility:visible;mso-wrap-style:square;mso-wrap-distance-left:9pt;mso-wrap-distance-top:0;mso-wrap-distance-right:9pt;mso-wrap-distance-bottom:0;mso-position-horizontal:absolute;mso-position-horizontal-relative:text;mso-position-vertical:absolute;mso-position-vertical-relative:text;v-text-anchor:middle" o:gfxdata="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" fillcolor="black [3200]" strokecolor="black [1600]" strokeweight="1pt">
                 <v:stroke joinstyle="miter"/>
@@ -2615,7 +2623,7 @@
               </wp:anchor>
             </w:drawing>
           </mc:Choice>
-          <mc:Fallback xmlns:w16se="http://schemas.microsoft.com/office/word/2015/wordml/symex" xmlns:w16sdtdh="http://schemas.microsoft.com/office/word/2020/wordml/sdtdatahash" xmlns:w16="http://schemas.microsoft.com/office/word/2018/wordml" xmlns:w16cid="http://schemas.microsoft.com/office/word/2016/wordml/cid" xmlns:w16cex="http://schemas.microsoft.com/office/word/2018/wordml/cex" xmlns:am3d="http://schemas.microsoft.com/office/drawing/2017/model3d" xmlns:aink="http://schemas.microsoft.com/office/drawing/2016/ink" xmlns:cx8="http://schemas.microsoft.com/office/drawing/2016/5/14/chartex" xmlns:cx7="http://schemas.microsoft.com/office/drawing/2016/5/13/chartex" xmlns:cx6="http://schemas.microsoft.com/office/drawing/2016/5/12/chartex" xmlns:cx5="http://schemas.microsoft.com/office/drawing/2016/5/11/chartex" xmlns:cx4="http://schemas.microsoft.com/office/drawing/2016/5/10/chartex" xmlns:cx3="http://schemas.microsoft.com/office/drawing/2016/5/9/chartex" xmlns:cx2="http://schemas.microsoft.com/office/drawing/2015/10/21/chartex" xmlns:cx1="http://schemas.microsoft.com/office/drawing/2015/9/8/chartex" xmlns:cx="http://schemas.microsoft.com/office/drawing/2014/chartex">
+          <mc:Fallback xmlns:cx="http://schemas.microsoft.com/office/drawing/2014/chartex" xmlns:cx1="http://schemas.microsoft.com/office/drawing/2015/9/8/chartex" xmlns:cx2="http://schemas.microsoft.com/office/drawing/2015/10/21/chartex" xmlns:cx3="http://schemas.microsoft.com/office/drawing/2016/5/9/chartex" xmlns:cx4="http://schemas.microsoft.com/office/drawing/2016/5/10/chartex" xmlns:cx5="http://schemas.microsoft.com/office/drawing/2016/5/11/chartex" xmlns:cx6="http://schemas.microsoft.com/office/drawing/2016/5/12/chartex" xmlns:cx7="http://schemas.microsoft.com/office/drawing/2016/5/13/chartex" xmlns:cx8="http://schemas.microsoft.com/office/drawing/2016/5/14/chartex" xmlns:aink="http://schemas.microsoft.com/office/drawing/2016/ink" xmlns:am3d="http://schemas.microsoft.com/office/drawing/2017/model3d" xmlns:w16cex="http://schemas.microsoft.com/office/word/2018/wordml/cex" xmlns:w16cid="http://schemas.microsoft.com/office/word/2016/wordml/cid" xmlns:w16="http://schemas.microsoft.com/office/word/2018/wordml" xmlns:w16sdtdh="http://schemas.microsoft.com/office/word/2020/wordml/sdtdatahash" xmlns:w16se="http://schemas.microsoft.com/office/word/2015/wordml/symex">
             <w:pict>
               <v:shape w14:anchorId="10A88246" id="Connettore 2 49" o:spid="_x0000_s1026" type="#_x0000_t32" style="position:absolute;margin-left:50.55pt;margin-top:1.9pt;width:9pt;height:9pt;z-index:252417536;visibility:visible;mso-wrap-style:square;mso-width-percent:0;mso-height-percent:0;mso-wrap-distance-left:9pt;mso-wrap-distance-top:0;mso-wrap-distance-right:9pt;mso-wrap-distance-bottom:0;mso-position-horizontal:absolute;mso-position-horizontal-relative:margin;mso-position-vertical:absolute;mso-position-vertical-relative:text;mso-width-percent:0;mso-height-percent:0;mso-width-relative:margin;mso-height-relative:margin" o:gfxdata="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" strokecolor="black [3200]" strokeweight=".5pt">
                 <v:stroke endarrow="block" joinstyle="miter"/>
@@ -2704,7 +2712,7 @@
               </wp:anchor>
             </w:drawing>
           </mc:Choice>
-          <mc:Fallback xmlns:w16se="http://schemas.microsoft.com/office/word/2015/wordml/symex" xmlns:w16sdtdh="http://schemas.microsoft.com/office/word/2020/wordml/sdtdatahash" xmlns:w16="http://schemas.microsoft.com/office/word/2018/wordml" xmlns:w16cid="http://schemas.microsoft.com/office/word/2016/wordml/cid" xmlns:w16cex="http://schemas.microsoft.com/office/word/2018/wordml/cex" xmlns:am3d="http://schemas.microsoft.com/office/drawing/2017/model3d" xmlns:aink="http://schemas.microsoft.com/office/drawing/2016/ink" xmlns:cx8="http://schemas.microsoft.com/office/drawing/2016/5/14/chartex" xmlns:cx7="http://schemas.microsoft.com/office/drawing/2016/5/13/chartex" xmlns:cx6="http://schemas.microsoft.com/office/drawing/2016/5/12/chartex" xmlns:cx5="http://schemas.microsoft.com/office/drawing/2016/5/11/chartex" xmlns:cx4="http://schemas.microsoft.com/office/drawing/2016/5/10/chartex" xmlns:cx3="http://schemas.microsoft.com/office/drawing/2016/5/9/chartex" xmlns:cx2="http://schemas.microsoft.com/office/drawing/2015/10/21/chartex" xmlns:cx1="http://schemas.microsoft.com/office/drawing/2015/9/8/chartex" xmlns:cx="http://schemas.microsoft.com/office/drawing/2014/chartex">
+          <mc:Fallback xmlns:cx="http://schemas.microsoft.com/office/drawing/2014/chartex" xmlns:cx1="http://schemas.microsoft.com/office/drawing/2015/9/8/chartex" xmlns:cx2="http://schemas.microsoft.com/office/drawing/2015/10/21/chartex" xmlns:cx3="http://schemas.microsoft.com/office/drawing/2016/5/9/chartex" xmlns:cx4="http://schemas.microsoft.com/office/drawing/2016/5/10/chartex" xmlns:cx5="http://schemas.microsoft.com/office/drawing/2016/5/11/chartex" xmlns:cx6="http://schemas.microsoft.com/office/drawing/2016/5/12/chartex" xmlns:cx7="http://schemas.microsoft.com/office/drawing/2016/5/13/chartex" xmlns:cx8="http://schemas.microsoft.com/office/drawing/2016/5/14/chartex" xmlns:aink="http://schemas.microsoft.com/office/drawing/2016/ink" xmlns:am3d="http://schemas.microsoft.com/office/drawing/2017/model3d" xmlns:w16cex="http://schemas.microsoft.com/office/word/2018/wordml/cex" xmlns:w16cid="http://schemas.microsoft.com/office/word/2016/wordml/cid" xmlns:w16="http://schemas.microsoft.com/office/word/2018/wordml" xmlns:w16sdtdh="http://schemas.microsoft.com/office/word/2020/wordml/sdtdatahash" xmlns:w16se="http://schemas.microsoft.com/office/word/2015/wordml/symex">
             <w:pict>
               <v:shapetype w14:anchorId="45BB372F" id="_x0000_t202" coordsize="21600,21600" o:spt="202" path="m,l,21600r21600,l21600,xe">
                 <v:stroke joinstyle="miter"/>
@@ -2804,7 +2812,7 @@
               </wp:anchor>
             </w:drawing>
           </mc:Choice>
-          <mc:Fallback xmlns:w16se="http://schemas.microsoft.com/office/word/2015/wordml/symex" xmlns:w16sdtdh="http://schemas.microsoft.com/office/word/2020/wordml/sdtdatahash" xmlns:w16="http://schemas.microsoft.com/office/word/2018/wordml" xmlns:w16cid="http://schemas.microsoft.com/office/word/2016/wordml/cid" xmlns:w16cex="http://schemas.microsoft.com/office/word/2018/wordml/cex" xmlns:am3d="http://schemas.microsoft.com/office/drawing/2017/model3d" xmlns:aink="http://schemas.microsoft.com/office/drawing/2016/ink" xmlns:cx8="http://schemas.microsoft.com/office/drawing/2016/5/14/chartex" xmlns:cx7="http://schemas.microsoft.com/office/drawing/2016/5/13/chartex" xmlns:cx6="http://schemas.microsoft.com/office/drawing/2016/5/12/chartex" xmlns:cx5="http://schemas.microsoft.com/office/drawing/2016/5/11/chartex" xmlns:cx4="http://schemas.microsoft.com/office/drawing/2016/5/10/chartex" xmlns:cx3="http://schemas.microsoft.com/office/drawing/2016/5/9/chartex" xmlns:cx2="http://schemas.microsoft.com/office/drawing/2015/10/21/chartex" xmlns:cx1="http://schemas.microsoft.com/office/drawing/2015/9/8/chartex" xmlns:cx="http://schemas.microsoft.com/office/drawing/2014/chartex">
+          <mc:Fallback xmlns:cx="http://schemas.microsoft.com/office/drawing/2014/chartex" xmlns:cx1="http://schemas.microsoft.com/office/drawing/2015/9/8/chartex" xmlns:cx2="http://schemas.microsoft.com/office/drawing/2015/10/21/chartex" xmlns:cx3="http://schemas.microsoft.com/office/drawing/2016/5/9/chartex" xmlns:cx4="http://schemas.microsoft.com/office/drawing/2016/5/10/chartex" xmlns:cx5="http://schemas.microsoft.com/office/drawing/2016/5/11/chartex" xmlns:cx6="http://schemas.microsoft.com/office/drawing/2016/5/12/chartex" xmlns:cx7="http://schemas.microsoft.com/office/drawing/2016/5/13/chartex" xmlns:cx8="http://schemas.microsoft.com/office/drawing/2016/5/14/chartex" xmlns:aink="http://schemas.microsoft.com/office/drawing/2016/ink" xmlns:am3d="http://schemas.microsoft.com/office/drawing/2017/model3d" xmlns:w16cex="http://schemas.microsoft.com/office/word/2018/wordml/cex" xmlns:w16cid="http://schemas.microsoft.com/office/word/2016/wordml/cid" xmlns:w16="http://schemas.microsoft.com/office/word/2018/wordml" xmlns:w16sdtdh="http://schemas.microsoft.com/office/word/2020/wordml/sdtdatahash" xmlns:w16se="http://schemas.microsoft.com/office/word/2015/wordml/symex">
             <w:pict>
               <v:shape w14:anchorId="5BA45294" id="Casella di testo 43" o:spid="_x0000_s1031" type="#_x0000_t202" style="position:absolute;margin-left:362.55pt;margin-top:65.65pt;width:28.5pt;height:22.5pt;z-index:252326400;visibility:visible;mso-wrap-style:square;mso-width-percent:0;mso-height-percent:0;mso-wrap-distance-left:9pt;mso-wrap-distance-top:0;mso-wrap-distance-right:9pt;mso-wrap-distance-bottom:0;mso-position-horizontal:absolute;mso-position-horizontal-relative:text;mso-position-vertical:absolute;mso-position-vertical-relative:text;mso-width-percent:0;mso-height-percent:0;mso-width-relative:margin;mso-height-relative:margin;v-text-anchor:top" o:gfxdata="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" filled="f" stroked="f">
                 <v:textbox>
@@ -2891,7 +2899,7 @@
               </wp:anchor>
             </w:drawing>
           </mc:Choice>
-          <mc:Fallback xmlns:w16se="http://schemas.microsoft.com/office/word/2015/wordml/symex" xmlns:w16sdtdh="http://schemas.microsoft.com/office/word/2020/wordml/sdtdatahash" xmlns:w16="http://schemas.microsoft.com/office/word/2018/wordml" xmlns:w16cid="http://schemas.microsoft.com/office/word/2016/wordml/cid" xmlns:w16cex="http://schemas.microsoft.com/office/word/2018/wordml/cex" xmlns:am3d="http://schemas.microsoft.com/office/drawing/2017/model3d" xmlns:aink="http://schemas.microsoft.com/office/drawing/2016/ink" xmlns:cx8="http://schemas.microsoft.com/office/drawing/2016/5/14/chartex" xmlns:cx7="http://schemas.microsoft.com/office/drawing/2016/5/13/chartex" xmlns:cx6="http://schemas.microsoft.com/office/drawing/2016/5/12/chartex" xmlns:cx5="http://schemas.microsoft.com/office/drawing/2016/5/11/chartex" xmlns:cx4="http://schemas.microsoft.com/office/drawing/2016/5/10/chartex" xmlns:cx3="http://schemas.microsoft.com/office/drawing/2016/5/9/chartex" xmlns:cx2="http://schemas.microsoft.com/office/drawing/2015/10/21/chartex" xmlns:cx1="http://schemas.microsoft.com/office/drawing/2015/9/8/chartex" xmlns:cx="http://schemas.microsoft.com/office/drawing/2014/chartex">
+          <mc:Fallback xmlns:cx="http://schemas.microsoft.com/office/drawing/2014/chartex" xmlns:cx1="http://schemas.microsoft.com/office/drawing/2015/9/8/chartex" xmlns:cx2="http://schemas.microsoft.com/office/drawing/2015/10/21/chartex" xmlns:cx3="http://schemas.microsoft.com/office/drawing/2016/5/9/chartex" xmlns:cx4="http://schemas.microsoft.com/office/drawing/2016/5/10/chartex" xmlns:cx5="http://schemas.microsoft.com/office/drawing/2016/5/11/chartex" xmlns:cx6="http://schemas.microsoft.com/office/drawing/2016/5/12/chartex" xmlns:cx7="http://schemas.microsoft.com/office/drawing/2016/5/13/chartex" xmlns:cx8="http://schemas.microsoft.com/office/drawing/2016/5/14/chartex" xmlns:aink="http://schemas.microsoft.com/office/drawing/2016/ink" xmlns:am3d="http://schemas.microsoft.com/office/drawing/2017/model3d" xmlns:w16cex="http://schemas.microsoft.com/office/word/2018/wordml/cex" xmlns:w16cid="http://schemas.microsoft.com/office/word/2016/wordml/cid" xmlns:w16="http://schemas.microsoft.com/office/word/2018/wordml" xmlns:w16sdtdh="http://schemas.microsoft.com/office/word/2020/wordml/sdtdatahash" xmlns:w16se="http://schemas.microsoft.com/office/word/2015/wordml/symex">
             <w:pict>
               <v:rect w14:anchorId="045BD3DD" id="Rettangolo 42" o:spid="_x0000_s1026" style="position:absolute;margin-left:364.5pt;margin-top:147pt;width:87pt;height:50.25pt;z-index:252312064;visibility:visible;mso-wrap-style:square;mso-wrap-distance-left:9pt;mso-wrap-distance-top:0;mso-wrap-distance-right:9pt;mso-wrap-distance-bottom:0;mso-position-horizontal:absolute;mso-position-horizontal-relative:text;mso-position-vertical:absolute;mso-position-vertical-relative:text;v-text-anchor:middle" o:gfxdata="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" filled="f" strokecolor="black [3200]">
                 <v:stroke joinstyle="round"/>
@@ -2970,7 +2978,7 @@
               </wp:anchor>
             </w:drawing>
           </mc:Choice>
-          <mc:Fallback xmlns:w16se="http://schemas.microsoft.com/office/word/2015/wordml/symex" xmlns:w16sdtdh="http://schemas.microsoft.com/office/word/2020/wordml/sdtdatahash" xmlns:w16="http://schemas.microsoft.com/office/word/2018/wordml" xmlns:w16cid="http://schemas.microsoft.com/office/word/2016/wordml/cid" xmlns:w16cex="http://schemas.microsoft.com/office/word/2018/wordml/cex" xmlns:am3d="http://schemas.microsoft.com/office/drawing/2017/model3d" xmlns:aink="http://schemas.microsoft.com/office/drawing/2016/ink" xmlns:cx8="http://schemas.microsoft.com/office/drawing/2016/5/14/chartex" xmlns:cx7="http://schemas.microsoft.com/office/drawing/2016/5/13/chartex" xmlns:cx6="http://schemas.microsoft.com/office/drawing/2016/5/12/chartex" xmlns:cx5="http://schemas.microsoft.com/office/drawing/2016/5/11/chartex" xmlns:cx4="http://schemas.microsoft.com/office/drawing/2016/5/10/chartex" xmlns:cx3="http://schemas.microsoft.com/office/drawing/2016/5/9/chartex" xmlns:cx2="http://schemas.microsoft.com/office/drawing/2015/10/21/chartex" xmlns:cx1="http://schemas.microsoft.com/office/drawing/2015/9/8/chartex" xmlns:cx="http://schemas.microsoft.com/office/drawing/2014/chartex">
+          <mc:Fallback xmlns:cx="http://schemas.microsoft.com/office/drawing/2014/chartex" xmlns:cx1="http://schemas.microsoft.com/office/drawing/2015/9/8/chartex" xmlns:cx2="http://schemas.microsoft.com/office/drawing/2015/10/21/chartex" xmlns:cx3="http://schemas.microsoft.com/office/drawing/2016/5/9/chartex" xmlns:cx4="http://schemas.microsoft.com/office/drawing/2016/5/10/chartex" xmlns:cx5="http://schemas.microsoft.com/office/drawing/2016/5/11/chartex" xmlns:cx6="http://schemas.microsoft.com/office/drawing/2016/5/12/chartex" xmlns:cx7="http://schemas.microsoft.com/office/drawing/2016/5/13/chartex" xmlns:cx8="http://schemas.microsoft.com/office/drawing/2016/5/14/chartex" xmlns:aink="http://schemas.microsoft.com/office/drawing/2016/ink" xmlns:am3d="http://schemas.microsoft.com/office/drawing/2017/model3d" xmlns:w16cex="http://schemas.microsoft.com/office/word/2018/wordml/cex" xmlns:w16cid="http://schemas.microsoft.com/office/word/2016/wordml/cid" xmlns:w16="http://schemas.microsoft.com/office/word/2018/wordml" xmlns:w16sdtdh="http://schemas.microsoft.com/office/word/2020/wordml/sdtdatahash" xmlns:w16se="http://schemas.microsoft.com/office/word/2015/wordml/symex">
             <w:pict>
               <v:rect w14:anchorId="665F543C" id="Rettangolo 41" o:spid="_x0000_s1026" style="position:absolute;margin-left:364.05pt;margin-top:67.15pt;width:87pt;height:50.25pt;z-index:252297728;visibility:visible;mso-wrap-style:square;mso-wrap-distance-left:9pt;mso-wrap-distance-top:0;mso-wrap-distance-right:9pt;mso-wrap-distance-bottom:0;mso-position-horizontal:absolute;mso-position-horizontal-relative:text;mso-position-vertical:absolute;mso-position-vertical-relative:text;v-text-anchor:middle" o:gfxdata="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" filled="f" strokecolor="black [3200]">
                 <v:stroke joinstyle="round"/>
@@ -3040,7 +3048,7 @@
               </wp:anchor>
             </w:drawing>
           </mc:Choice>
-          <mc:Fallback xmlns:w16se="http://schemas.microsoft.com/office/word/2015/wordml/symex" xmlns:w16sdtdh="http://schemas.microsoft.com/office/word/2020/wordml/sdtdatahash" xmlns:w16="http://schemas.microsoft.com/office/word/2018/wordml" xmlns:w16cid="http://schemas.microsoft.com/office/word/2016/wordml/cid" xmlns:w16cex="http://schemas.microsoft.com/office/word/2018/wordml/cex" xmlns:am3d="http://schemas.microsoft.com/office/drawing/2017/model3d" xmlns:aink="http://schemas.microsoft.com/office/drawing/2016/ink" xmlns:cx8="http://schemas.microsoft.com/office/drawing/2016/5/14/chartex" xmlns:cx7="http://schemas.microsoft.com/office/drawing/2016/5/13/chartex" xmlns:cx6="http://schemas.microsoft.com/office/drawing/2016/5/12/chartex" xmlns:cx5="http://schemas.microsoft.com/office/drawing/2016/5/11/chartex" xmlns:cx4="http://schemas.microsoft.com/office/drawing/2016/5/10/chartex" xmlns:cx3="http://schemas.microsoft.com/office/drawing/2016/5/9/chartex" xmlns:cx2="http://schemas.microsoft.com/office/drawing/2015/10/21/chartex" xmlns:cx1="http://schemas.microsoft.com/office/drawing/2015/9/8/chartex" xmlns:cx="http://schemas.microsoft.com/office/drawing/2014/chartex">
+          <mc:Fallback xmlns:cx="http://schemas.microsoft.com/office/drawing/2014/chartex" xmlns:cx1="http://schemas.microsoft.com/office/drawing/2015/9/8/chartex" xmlns:cx2="http://schemas.microsoft.com/office/drawing/2015/10/21/chartex" xmlns:cx3="http://schemas.microsoft.com/office/drawing/2016/5/9/chartex" xmlns:cx4="http://schemas.microsoft.com/office/drawing/2016/5/10/chartex" xmlns:cx5="http://schemas.microsoft.com/office/drawing/2016/5/11/chartex" xmlns:cx6="http://schemas.microsoft.com/office/drawing/2016/5/12/chartex" xmlns:cx7="http://schemas.microsoft.com/office/drawing/2016/5/13/chartex" xmlns:cx8="http://schemas.microsoft.com/office/drawing/2016/5/14/chartex" xmlns:aink="http://schemas.microsoft.com/office/drawing/2016/ink" xmlns:am3d="http://schemas.microsoft.com/office/drawing/2017/model3d" xmlns:w16cex="http://schemas.microsoft.com/office/word/2018/wordml/cex" xmlns:w16cid="http://schemas.microsoft.com/office/word/2016/wordml/cid" xmlns:w16="http://schemas.microsoft.com/office/word/2018/wordml" xmlns:w16sdtdh="http://schemas.microsoft.com/office/word/2020/wordml/sdtdatahash" xmlns:w16se="http://schemas.microsoft.com/office/word/2015/wordml/symex">
             <w:pict>
               <v:line w14:anchorId="1E3793D5" id="Connettore diritto 40" o:spid="_x0000_s1026" style="position:absolute;z-index:252283392;visibility:visible;mso-wrap-style:square;mso-width-percent:0;mso-height-percent:0;mso-wrap-distance-left:9pt;mso-wrap-distance-top:0;mso-wrap-distance-right:9pt;mso-wrap-distance-bottom:0;mso-position-horizontal:absolute;mso-position-horizontal-relative:text;mso-position-vertical:absolute;mso-position-vertical-relative:text;mso-width-percent:0;mso-height-percent:0;mso-width-relative:margin;mso-height-relative:margin" from="341.55pt,125.65pt" to="463.8pt,125.65pt" o:gfxdata="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" strokecolor="black [3200]" strokeweight=".5pt">
                 <v:stroke joinstyle="miter"/>
@@ -3132,7 +3140,7 @@
               </wp:anchor>
             </w:drawing>
           </mc:Choice>
-          <mc:Fallback xmlns:w16se="http://schemas.microsoft.com/office/word/2015/wordml/symex" xmlns:w16sdtdh="http://schemas.microsoft.com/office/word/2020/wordml/sdtdatahash" xmlns:w16="http://schemas.microsoft.com/office/word/2018/wordml" xmlns:w16cid="http://schemas.microsoft.com/office/word/2016/wordml/cid" xmlns:w16cex="http://schemas.microsoft.com/office/word/2018/wordml/cex" xmlns:am3d="http://schemas.microsoft.com/office/drawing/2017/model3d" xmlns:aink="http://schemas.microsoft.com/office/drawing/2016/ink" xmlns:cx8="http://schemas.microsoft.com/office/drawing/2016/5/14/chartex" xmlns:cx7="http://schemas.microsoft.com/office/drawing/2016/5/13/chartex" xmlns:cx6="http://schemas.microsoft.com/office/drawing/2016/5/12/chartex" xmlns:cx5="http://schemas.microsoft.com/office/drawing/2016/5/11/chartex" xmlns:cx4="http://schemas.microsoft.com/office/drawing/2016/5/10/chartex" xmlns:cx3="http://schemas.microsoft.com/office/drawing/2016/5/9/chartex" xmlns:cx2="http://schemas.microsoft.com/office/drawing/2015/10/21/chartex" xmlns:cx1="http://schemas.microsoft.com/office/drawing/2015/9/8/chartex" xmlns:cx="http://schemas.microsoft.com/office/drawing/2014/chartex">
+          <mc:Fallback xmlns:cx="http://schemas.microsoft.com/office/drawing/2014/chartex" xmlns:cx1="http://schemas.microsoft.com/office/drawing/2015/9/8/chartex" xmlns:cx2="http://schemas.microsoft.com/office/drawing/2015/10/21/chartex" xmlns:cx3="http://schemas.microsoft.com/office/drawing/2016/5/9/chartex" xmlns:cx4="http://schemas.microsoft.com/office/drawing/2016/5/10/chartex" xmlns:cx5="http://schemas.microsoft.com/office/drawing/2016/5/11/chartex" xmlns:cx6="http://schemas.microsoft.com/office/drawing/2016/5/12/chartex" xmlns:cx7="http://schemas.microsoft.com/office/drawing/2016/5/13/chartex" xmlns:cx8="http://schemas.microsoft.com/office/drawing/2016/5/14/chartex" xmlns:aink="http://schemas.microsoft.com/office/drawing/2016/ink" xmlns:am3d="http://schemas.microsoft.com/office/drawing/2017/model3d" xmlns:w16cex="http://schemas.microsoft.com/office/word/2018/wordml/cex" xmlns:w16cid="http://schemas.microsoft.com/office/word/2016/wordml/cid" xmlns:w16="http://schemas.microsoft.com/office/word/2018/wordml" xmlns:w16sdtdh="http://schemas.microsoft.com/office/word/2020/wordml/sdtdatahash" xmlns:w16se="http://schemas.microsoft.com/office/word/2015/wordml/symex">
             <w:pict>
               <v:shape w14:anchorId="63CB317E" id="Casella di testo 13" o:spid="_x0000_s1032" type="#_x0000_t202" style="position:absolute;margin-left:328.8pt;margin-top:38.65pt;width:39.75pt;height:33pt;z-index:251410944;visibility:visible;mso-wrap-style:square;mso-wrap-distance-left:9pt;mso-wrap-distance-top:0;mso-wrap-distance-right:9pt;mso-wrap-distance-bottom:0;mso-position-horizontal:absolute;mso-position-horizontal-relative:text;mso-position-vertical:absolute;mso-position-vertical-relative:text;v-text-anchor:top" o:gfxdata="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" filled="f" stroked="f">
                 <v:textbox>
@@ -3232,7 +3240,7 @@
               </wp:anchor>
             </w:drawing>
           </mc:Choice>
-          <mc:Fallback xmlns:w16se="http://schemas.microsoft.com/office/word/2015/wordml/symex" xmlns:w16sdtdh="http://schemas.microsoft.com/office/word/2020/wordml/sdtdatahash" xmlns:w16="http://schemas.microsoft.com/office/word/2018/wordml" xmlns:w16cid="http://schemas.microsoft.com/office/word/2016/wordml/cid" xmlns:w16cex="http://schemas.microsoft.com/office/word/2018/wordml/cex" xmlns:am3d="http://schemas.microsoft.com/office/drawing/2017/model3d" xmlns:aink="http://schemas.microsoft.com/office/drawing/2016/ink" xmlns:cx8="http://schemas.microsoft.com/office/drawing/2016/5/14/chartex" xmlns:cx7="http://schemas.microsoft.com/office/drawing/2016/5/13/chartex" xmlns:cx6="http://schemas.microsoft.com/office/drawing/2016/5/12/chartex" xmlns:cx5="http://schemas.microsoft.com/office/drawing/2016/5/11/chartex" xmlns:cx4="http://schemas.microsoft.com/office/drawing/2016/5/10/chartex" xmlns:cx3="http://schemas.microsoft.com/office/drawing/2016/5/9/chartex" xmlns:cx2="http://schemas.microsoft.com/office/drawing/2015/10/21/chartex" xmlns:cx1="http://schemas.microsoft.com/office/drawing/2015/9/8/chartex" xmlns:cx="http://schemas.microsoft.com/office/drawing/2014/chartex">
+          <mc:Fallback xmlns:cx="http://schemas.microsoft.com/office/drawing/2014/chartex" xmlns:cx1="http://schemas.microsoft.com/office/drawing/2015/9/8/chartex" xmlns:cx2="http://schemas.microsoft.com/office/drawing/2015/10/21/chartex" xmlns:cx3="http://schemas.microsoft.com/office/drawing/2016/5/9/chartex" xmlns:cx4="http://schemas.microsoft.com/office/drawing/2016/5/10/chartex" xmlns:cx5="http://schemas.microsoft.com/office/drawing/2016/5/11/chartex" xmlns:cx6="http://schemas.microsoft.com/office/drawing/2016/5/12/chartex" xmlns:cx7="http://schemas.microsoft.com/office/drawing/2016/5/13/chartex" xmlns:cx8="http://schemas.microsoft.com/office/drawing/2016/5/14/chartex" xmlns:aink="http://schemas.microsoft.com/office/drawing/2016/ink" xmlns:am3d="http://schemas.microsoft.com/office/drawing/2017/model3d" xmlns:w16cex="http://schemas.microsoft.com/office/word/2018/wordml/cex" xmlns:w16cid="http://schemas.microsoft.com/office/word/2016/wordml/cid" xmlns:w16="http://schemas.microsoft.com/office/word/2018/wordml" xmlns:w16sdtdh="http://schemas.microsoft.com/office/word/2020/wordml/sdtdatahash" xmlns:w16se="http://schemas.microsoft.com/office/word/2015/wordml/symex">
             <w:pict>
               <v:rect w14:anchorId="48DBE158" id="Rettangolo 2" o:spid="_x0000_s1026" style="position:absolute;margin-left:330.3pt;margin-top:41.65pt;width:141.75pt;height:177.75pt;z-index:250941952;visibility:visible;mso-wrap-style:square;mso-height-percent:0;mso-wrap-distance-left:9pt;mso-wrap-distance-top:0;mso-wrap-distance-right:9pt;mso-wrap-distance-bottom:0;mso-position-horizontal:absolute;mso-position-horizontal-relative:text;mso-position-vertical:absolute;mso-position-vertical-relative:text;mso-height-percent:0;mso-height-relative:margin;v-text-anchor:middle" o:gfxdata="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" filled="f" strokecolor="black [3200]">
                 <v:stroke joinstyle="round"/>
@@ -3305,7 +3313,7 @@
               </wp:anchor>
             </w:drawing>
           </mc:Choice>
-          <mc:Fallback xmlns:w16se="http://schemas.microsoft.com/office/word/2015/wordml/symex" xmlns:w16sdtdh="http://schemas.microsoft.com/office/word/2020/wordml/sdtdatahash" xmlns:w16="http://schemas.microsoft.com/office/word/2018/wordml" xmlns:w16cid="http://schemas.microsoft.com/office/word/2016/wordml/cid" xmlns:w16cex="http://schemas.microsoft.com/office/word/2018/wordml/cex" xmlns:am3d="http://schemas.microsoft.com/office/drawing/2017/model3d" xmlns:aink="http://schemas.microsoft.com/office/drawing/2016/ink" xmlns:cx8="http://schemas.microsoft.com/office/drawing/2016/5/14/chartex" xmlns:cx7="http://schemas.microsoft.com/office/drawing/2016/5/13/chartex" xmlns:cx6="http://schemas.microsoft.com/office/drawing/2016/5/12/chartex" xmlns:cx5="http://schemas.microsoft.com/office/drawing/2016/5/11/chartex" xmlns:cx4="http://schemas.microsoft.com/office/drawing/2016/5/10/chartex" xmlns:cx3="http://schemas.microsoft.com/office/drawing/2016/5/9/chartex" xmlns:cx2="http://schemas.microsoft.com/office/drawing/2015/10/21/chartex" xmlns:cx1="http://schemas.microsoft.com/office/drawing/2015/9/8/chartex" xmlns:cx="http://schemas.microsoft.com/office/drawing/2014/chartex">
+          <mc:Fallback xmlns:cx="http://schemas.microsoft.com/office/drawing/2014/chartex" xmlns:cx1="http://schemas.microsoft.com/office/drawing/2015/9/8/chartex" xmlns:cx2="http://schemas.microsoft.com/office/drawing/2015/10/21/chartex" xmlns:cx3="http://schemas.microsoft.com/office/drawing/2016/5/9/chartex" xmlns:cx4="http://schemas.microsoft.com/office/drawing/2016/5/10/chartex" xmlns:cx5="http://schemas.microsoft.com/office/drawing/2016/5/11/chartex" xmlns:cx6="http://schemas.microsoft.com/office/drawing/2016/5/12/chartex" xmlns:cx7="http://schemas.microsoft.com/office/drawing/2016/5/13/chartex" xmlns:cx8="http://schemas.microsoft.com/office/drawing/2016/5/14/chartex" xmlns:aink="http://schemas.microsoft.com/office/drawing/2016/ink" xmlns:am3d="http://schemas.microsoft.com/office/drawing/2017/model3d" xmlns:w16cex="http://schemas.microsoft.com/office/word/2018/wordml/cex" xmlns:w16cid="http://schemas.microsoft.com/office/word/2016/wordml/cid" xmlns:w16="http://schemas.microsoft.com/office/word/2018/wordml" xmlns:w16sdtdh="http://schemas.microsoft.com/office/word/2020/wordml/sdtdatahash" xmlns:w16se="http://schemas.microsoft.com/office/word/2015/wordml/symex">
             <w:pict>
               <v:shape w14:anchorId="03BCB905" id="Connettore 2 25" o:spid="_x0000_s1026" type="#_x0000_t32" style="position:absolute;margin-left:121.8pt;margin-top:37.15pt;width:9.75pt;height:7.5pt;z-index:251912704;visibility:visible;mso-wrap-style:square;mso-width-percent:0;mso-height-percent:0;mso-wrap-distance-left:9pt;mso-wrap-distance-top:0;mso-wrap-distance-right:9pt;mso-wrap-distance-bottom:0;mso-position-horizontal:absolute;mso-position-horizontal-relative:text;mso-position-vertical:absolute;mso-position-vertical-relative:text;mso-width-percent:0;mso-height-percent:0;mso-width-relative:margin;mso-height-relative:margin" o:gfxdata="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" strokecolor="black [3200]" strokeweight=".5pt">
                 <v:stroke endarrow="block" joinstyle="miter"/>
@@ -3382,7 +3390,7 @@
               </wp:anchor>
             </w:drawing>
           </mc:Choice>
-          <mc:Fallback xmlns:w16se="http://schemas.microsoft.com/office/word/2015/wordml/symex" xmlns:w16sdtdh="http://schemas.microsoft.com/office/word/2020/wordml/sdtdatahash" xmlns:w16="http://schemas.microsoft.com/office/word/2018/wordml" xmlns:w16cid="http://schemas.microsoft.com/office/word/2016/wordml/cid" xmlns:w16cex="http://schemas.microsoft.com/office/word/2018/wordml/cex" xmlns:am3d="http://schemas.microsoft.com/office/drawing/2017/model3d" xmlns:aink="http://schemas.microsoft.com/office/drawing/2016/ink" xmlns:cx8="http://schemas.microsoft.com/office/drawing/2016/5/14/chartex" xmlns:cx7="http://schemas.microsoft.com/office/drawing/2016/5/13/chartex" xmlns:cx6="http://schemas.microsoft.com/office/drawing/2016/5/12/chartex" xmlns:cx5="http://schemas.microsoft.com/office/drawing/2016/5/11/chartex" xmlns:cx4="http://schemas.microsoft.com/office/drawing/2016/5/10/chartex" xmlns:cx3="http://schemas.microsoft.com/office/drawing/2016/5/9/chartex" xmlns:cx2="http://schemas.microsoft.com/office/drawing/2015/10/21/chartex" xmlns:cx1="http://schemas.microsoft.com/office/drawing/2015/9/8/chartex" xmlns:cx="http://schemas.microsoft.com/office/drawing/2014/chartex">
+          <mc:Fallback xmlns:cx="http://schemas.microsoft.com/office/drawing/2014/chartex" xmlns:cx1="http://schemas.microsoft.com/office/drawing/2015/9/8/chartex" xmlns:cx2="http://schemas.microsoft.com/office/drawing/2015/10/21/chartex" xmlns:cx3="http://schemas.microsoft.com/office/drawing/2016/5/9/chartex" xmlns:cx4="http://schemas.microsoft.com/office/drawing/2016/5/10/chartex" xmlns:cx5="http://schemas.microsoft.com/office/drawing/2016/5/11/chartex" xmlns:cx6="http://schemas.microsoft.com/office/drawing/2016/5/12/chartex" xmlns:cx7="http://schemas.microsoft.com/office/drawing/2016/5/13/chartex" xmlns:cx8="http://schemas.microsoft.com/office/drawing/2016/5/14/chartex" xmlns:aink="http://schemas.microsoft.com/office/drawing/2016/ink" xmlns:am3d="http://schemas.microsoft.com/office/drawing/2017/model3d" xmlns:w16cex="http://schemas.microsoft.com/office/word/2018/wordml/cex" xmlns:w16cid="http://schemas.microsoft.com/office/word/2016/wordml/cid" xmlns:w16="http://schemas.microsoft.com/office/word/2018/wordml" xmlns:w16sdtdh="http://schemas.microsoft.com/office/word/2020/wordml/sdtdatahash" xmlns:w16se="http://schemas.microsoft.com/office/word/2015/wordml/symex">
             <w:pict>
               <v:oval w14:anchorId="42312D65" id="Ovale 23" o:spid="_x0000_s1026" style="position:absolute;margin-left:118.8pt;margin-top:34.9pt;width:5.8pt;height:6pt;z-index:251818496;visibility:visible;mso-wrap-style:square;mso-width-percent:0;mso-height-percent:0;mso-wrap-distance-left:9pt;mso-wrap-distance-top:0;mso-wrap-distance-right:9pt;mso-wrap-distance-bottom:0;mso-position-horizontal:absolute;mso-position-horizontal-relative:text;mso-position-vertical:absolute;mso-position-vertical-relative:text;mso-width-percent:0;mso-height-percent:0;mso-width-relative:margin;mso-height-relative:margin;v-text-anchor:middle" o:gfxdata="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" fillcolor="black [3200]" strokecolor="black [1600]" strokeweight="1pt">
                 <v:stroke joinstyle="miter"/>
@@ -3449,7 +3457,7 @@
               </wp:anchor>
             </w:drawing>
           </mc:Choice>
-          <mc:Fallback xmlns:w16se="http://schemas.microsoft.com/office/word/2015/wordml/symex" xmlns:w16sdtdh="http://schemas.microsoft.com/office/word/2020/wordml/sdtdatahash" xmlns:w16="http://schemas.microsoft.com/office/word/2018/wordml" xmlns:w16cid="http://schemas.microsoft.com/office/word/2016/wordml/cid" xmlns:w16cex="http://schemas.microsoft.com/office/word/2018/wordml/cex" xmlns:am3d="http://schemas.microsoft.com/office/drawing/2017/model3d" xmlns:aink="http://schemas.microsoft.com/office/drawing/2016/ink" xmlns:cx8="http://schemas.microsoft.com/office/drawing/2016/5/14/chartex" xmlns:cx7="http://schemas.microsoft.com/office/drawing/2016/5/13/chartex" xmlns:cx6="http://schemas.microsoft.com/office/drawing/2016/5/12/chartex" xmlns:cx5="http://schemas.microsoft.com/office/drawing/2016/5/11/chartex" xmlns:cx4="http://schemas.microsoft.com/office/drawing/2016/5/10/chartex" xmlns:cx3="http://schemas.microsoft.com/office/drawing/2016/5/9/chartex" xmlns:cx2="http://schemas.microsoft.com/office/drawing/2015/10/21/chartex" xmlns:cx1="http://schemas.microsoft.com/office/drawing/2015/9/8/chartex" xmlns:cx="http://schemas.microsoft.com/office/drawing/2014/chartex">
+          <mc:Fallback xmlns:cx="http://schemas.microsoft.com/office/drawing/2014/chartex" xmlns:cx1="http://schemas.microsoft.com/office/drawing/2015/9/8/chartex" xmlns:cx2="http://schemas.microsoft.com/office/drawing/2015/10/21/chartex" xmlns:cx3="http://schemas.microsoft.com/office/drawing/2016/5/9/chartex" xmlns:cx4="http://schemas.microsoft.com/office/drawing/2016/5/10/chartex" xmlns:cx5="http://schemas.microsoft.com/office/drawing/2016/5/11/chartex" xmlns:cx6="http://schemas.microsoft.com/office/drawing/2016/5/12/chartex" xmlns:cx7="http://schemas.microsoft.com/office/drawing/2016/5/13/chartex" xmlns:cx8="http://schemas.microsoft.com/office/drawing/2016/5/14/chartex" xmlns:aink="http://schemas.microsoft.com/office/drawing/2016/ink" xmlns:am3d="http://schemas.microsoft.com/office/drawing/2017/model3d" xmlns:w16cex="http://schemas.microsoft.com/office/word/2018/wordml/cex" xmlns:w16cid="http://schemas.microsoft.com/office/word/2016/wordml/cid" xmlns:w16="http://schemas.microsoft.com/office/word/2018/wordml" xmlns:w16sdtdh="http://schemas.microsoft.com/office/word/2020/wordml/sdtdatahash" xmlns:w16se="http://schemas.microsoft.com/office/word/2015/wordml/symex">
             <w:pict>
               <v:shape w14:anchorId="51CF9E6A" id="Connettore 2 39" o:spid="_x0000_s1026" type="#_x0000_t32" style="position:absolute;margin-left:52.8pt;margin-top:134.65pt;width:9.75pt;height:6.75pt;z-index:252269056;visibility:visible;mso-wrap-style:square;mso-wrap-distance-left:9pt;mso-wrap-distance-top:0;mso-wrap-distance-right:9pt;mso-wrap-distance-bottom:0;mso-position-horizontal:absolute;mso-position-horizontal-relative:text;mso-position-vertical:absolute;mso-position-vertical-relative:text" o:gfxdata="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" strokecolor="black [3200]" strokeweight=".5pt">
                 <v:stroke endarrow="block" joinstyle="miter"/>
@@ -3526,7 +3534,7 @@
               </wp:anchor>
             </w:drawing>
           </mc:Choice>
-          <mc:Fallback xmlns:w16se="http://schemas.microsoft.com/office/word/2015/wordml/symex" xmlns:w16sdtdh="http://schemas.microsoft.com/office/word/2020/wordml/sdtdatahash" xmlns:w16="http://schemas.microsoft.com/office/word/2018/wordml" xmlns:w16cid="http://schemas.microsoft.com/office/word/2016/wordml/cid" xmlns:w16cex="http://schemas.microsoft.com/office/word/2018/wordml/cex" xmlns:am3d="http://schemas.microsoft.com/office/drawing/2017/model3d" xmlns:aink="http://schemas.microsoft.com/office/drawing/2016/ink" xmlns:cx8="http://schemas.microsoft.com/office/drawing/2016/5/14/chartex" xmlns:cx7="http://schemas.microsoft.com/office/drawing/2016/5/13/chartex" xmlns:cx6="http://schemas.microsoft.com/office/drawing/2016/5/12/chartex" xmlns:cx5="http://schemas.microsoft.com/office/drawing/2016/5/11/chartex" xmlns:cx4="http://schemas.microsoft.com/office/drawing/2016/5/10/chartex" xmlns:cx3="http://schemas.microsoft.com/office/drawing/2016/5/9/chartex" xmlns:cx2="http://schemas.microsoft.com/office/drawing/2015/10/21/chartex" xmlns:cx1="http://schemas.microsoft.com/office/drawing/2015/9/8/chartex" xmlns:cx="http://schemas.microsoft.com/office/drawing/2014/chartex">
+          <mc:Fallback xmlns:cx="http://schemas.microsoft.com/office/drawing/2014/chartex" xmlns:cx1="http://schemas.microsoft.com/office/drawing/2015/9/8/chartex" xmlns:cx2="http://schemas.microsoft.com/office/drawing/2015/10/21/chartex" xmlns:cx3="http://schemas.microsoft.com/office/drawing/2016/5/9/chartex" xmlns:cx4="http://schemas.microsoft.com/office/drawing/2016/5/10/chartex" xmlns:cx5="http://schemas.microsoft.com/office/drawing/2016/5/11/chartex" xmlns:cx6="http://schemas.microsoft.com/office/drawing/2016/5/12/chartex" xmlns:cx7="http://schemas.microsoft.com/office/drawing/2016/5/13/chartex" xmlns:cx8="http://schemas.microsoft.com/office/drawing/2016/5/14/chartex" xmlns:aink="http://schemas.microsoft.com/office/drawing/2016/ink" xmlns:am3d="http://schemas.microsoft.com/office/drawing/2017/model3d" xmlns:w16cex="http://schemas.microsoft.com/office/word/2018/wordml/cex" xmlns:w16cid="http://schemas.microsoft.com/office/word/2016/wordml/cid" xmlns:w16="http://schemas.microsoft.com/office/word/2018/wordml" xmlns:w16sdtdh="http://schemas.microsoft.com/office/word/2020/wordml/sdtdatahash" xmlns:w16se="http://schemas.microsoft.com/office/word/2015/wordml/symex">
             <w:pict>
               <v:oval w14:anchorId="73C6F218" id="Ovale 38" o:spid="_x0000_s1026" style="position:absolute;margin-left:49.5pt;margin-top:131.25pt;width:5.8pt;height:6pt;z-index:252246528;visibility:visible;mso-wrap-style:square;mso-width-percent:0;mso-height-percent:0;mso-wrap-distance-left:9pt;mso-wrap-distance-top:0;mso-wrap-distance-right:9pt;mso-wrap-distance-bottom:0;mso-position-horizontal:absolute;mso-position-horizontal-relative:text;mso-position-vertical:absolute;mso-position-vertical-relative:text;mso-width-percent:0;mso-height-percent:0;mso-width-relative:margin;mso-height-relative:margin;v-text-anchor:middle" o:gfxdata="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" fillcolor="black [3200]" strokecolor="black [1600]" strokeweight="1pt">
                 <v:stroke joinstyle="miter"/>
@@ -3707,7 +3715,7 @@
               </wp:anchor>
             </w:drawing>
           </mc:Choice>
-          <mc:Fallback xmlns:w16se="http://schemas.microsoft.com/office/word/2015/wordml/symex" xmlns:w16sdtdh="http://schemas.microsoft.com/office/word/2020/wordml/sdtdatahash" xmlns:w16="http://schemas.microsoft.com/office/word/2018/wordml" xmlns:w16cid="http://schemas.microsoft.com/office/word/2016/wordml/cid" xmlns:w16cex="http://schemas.microsoft.com/office/word/2018/wordml/cex" xmlns:am3d="http://schemas.microsoft.com/office/drawing/2017/model3d" xmlns:aink="http://schemas.microsoft.com/office/drawing/2016/ink" xmlns:cx8="http://schemas.microsoft.com/office/drawing/2016/5/14/chartex" xmlns:cx7="http://schemas.microsoft.com/office/drawing/2016/5/13/chartex" xmlns:cx6="http://schemas.microsoft.com/office/drawing/2016/5/12/chartex" xmlns:cx5="http://schemas.microsoft.com/office/drawing/2016/5/11/chartex" xmlns:cx4="http://schemas.microsoft.com/office/drawing/2016/5/10/chartex" xmlns:cx3="http://schemas.microsoft.com/office/drawing/2016/5/9/chartex" xmlns:cx2="http://schemas.microsoft.com/office/drawing/2015/10/21/chartex" xmlns:cx1="http://schemas.microsoft.com/office/drawing/2015/9/8/chartex" xmlns:cx="http://schemas.microsoft.com/office/drawing/2014/chartex">
+          <mc:Fallback xmlns:cx="http://schemas.microsoft.com/office/drawing/2014/chartex" xmlns:cx1="http://schemas.microsoft.com/office/drawing/2015/9/8/chartex" xmlns:cx2="http://schemas.microsoft.com/office/drawing/2015/10/21/chartex" xmlns:cx3="http://schemas.microsoft.com/office/drawing/2016/5/9/chartex" xmlns:cx4="http://schemas.microsoft.com/office/drawing/2016/5/10/chartex" xmlns:cx5="http://schemas.microsoft.com/office/drawing/2016/5/11/chartex" xmlns:cx6="http://schemas.microsoft.com/office/drawing/2016/5/12/chartex" xmlns:cx7="http://schemas.microsoft.com/office/drawing/2016/5/13/chartex" xmlns:cx8="http://schemas.microsoft.com/office/drawing/2016/5/14/chartex" xmlns:aink="http://schemas.microsoft.com/office/drawing/2016/ink" xmlns:am3d="http://schemas.microsoft.com/office/drawing/2017/model3d" xmlns:w16cex="http://schemas.microsoft.com/office/word/2018/wordml/cex" xmlns:w16cid="http://schemas.microsoft.com/office/word/2016/wordml/cid" xmlns:w16="http://schemas.microsoft.com/office/word/2018/wordml" xmlns:w16sdtdh="http://schemas.microsoft.com/office/word/2020/wordml/sdtdatahash" xmlns:w16se="http://schemas.microsoft.com/office/word/2015/wordml/symex">
             <w:pict>
               <v:oval w14:anchorId="640C9FF0" id="Ovale 24" o:spid="_x0000_s1026" style="position:absolute;margin-left:31.05pt;margin-top:103.9pt;width:6pt;height:6pt;z-index:251867648;visibility:visible;mso-wrap-style:square;mso-wrap-distance-left:9pt;mso-wrap-distance-top:0;mso-wrap-distance-right:9pt;mso-wrap-distance-bottom:0;mso-position-horizontal:absolute;mso-position-horizontal-relative:text;mso-position-vertical:absolute;mso-position-vertical-relative:text;v-text-anchor:middle" o:gfxdata="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" fillcolor="black [3200]" strokecolor="black [1600]" strokeweight="1pt">
                 <v:stroke joinstyle="miter"/>
@@ -3774,7 +3782,7 @@
               </wp:anchor>
             </w:drawing>
           </mc:Choice>
-          <mc:Fallback xmlns:w16se="http://schemas.microsoft.com/office/word/2015/wordml/symex" xmlns:w16sdtdh="http://schemas.microsoft.com/office/word/2020/wordml/sdtdatahash" xmlns:w16="http://schemas.microsoft.com/office/word/2018/wordml" xmlns:w16cid="http://schemas.microsoft.com/office/word/2016/wordml/cid" xmlns:w16cex="http://schemas.microsoft.com/office/word/2018/wordml/cex" xmlns:am3d="http://schemas.microsoft.com/office/drawing/2017/model3d" xmlns:aink="http://schemas.microsoft.com/office/drawing/2016/ink" xmlns:cx8="http://schemas.microsoft.com/office/drawing/2016/5/14/chartex" xmlns:cx7="http://schemas.microsoft.com/office/drawing/2016/5/13/chartex" xmlns:cx6="http://schemas.microsoft.com/office/drawing/2016/5/12/chartex" xmlns:cx5="http://schemas.microsoft.com/office/drawing/2016/5/11/chartex" xmlns:cx4="http://schemas.microsoft.com/office/drawing/2016/5/10/chartex" xmlns:cx3="http://schemas.microsoft.com/office/drawing/2016/5/9/chartex" xmlns:cx2="http://schemas.microsoft.com/office/drawing/2015/10/21/chartex" xmlns:cx1="http://schemas.microsoft.com/office/drawing/2015/9/8/chartex" xmlns:cx="http://schemas.microsoft.com/office/drawing/2014/chartex">
+          <mc:Fallback xmlns:cx="http://schemas.microsoft.com/office/drawing/2014/chartex" xmlns:cx1="http://schemas.microsoft.com/office/drawing/2015/9/8/chartex" xmlns:cx2="http://schemas.microsoft.com/office/drawing/2015/10/21/chartex" xmlns:cx3="http://schemas.microsoft.com/office/drawing/2016/5/9/chartex" xmlns:cx4="http://schemas.microsoft.com/office/drawing/2016/5/10/chartex" xmlns:cx5="http://schemas.microsoft.com/office/drawing/2016/5/11/chartex" xmlns:cx6="http://schemas.microsoft.com/office/drawing/2016/5/12/chartex" xmlns:cx7="http://schemas.microsoft.com/office/drawing/2016/5/13/chartex" xmlns:cx8="http://schemas.microsoft.com/office/drawing/2016/5/14/chartex" xmlns:aink="http://schemas.microsoft.com/office/drawing/2016/ink" xmlns:am3d="http://schemas.microsoft.com/office/drawing/2017/model3d" xmlns:w16cex="http://schemas.microsoft.com/office/word/2018/wordml/cex" xmlns:w16cid="http://schemas.microsoft.com/office/word/2016/wordml/cid" xmlns:w16="http://schemas.microsoft.com/office/word/2018/wordml" xmlns:w16sdtdh="http://schemas.microsoft.com/office/word/2020/wordml/sdtdatahash" xmlns:w16se="http://schemas.microsoft.com/office/word/2015/wordml/symex">
             <w:pict>
               <v:shape w14:anchorId="12926F20" id="Connettore 2 26" o:spid="_x0000_s1026" type="#_x0000_t32" style="position:absolute;margin-left:33.3pt;margin-top:106.9pt;width:13.5pt;height:10.5pt;z-index:251959808;visibility:visible;mso-wrap-style:square;mso-wrap-distance-left:9pt;mso-wrap-distance-top:0;mso-wrap-distance-right:9pt;mso-wrap-distance-bottom:0;mso-position-horizontal:absolute;mso-position-horizontal-relative:text;mso-position-vertical:absolute;mso-position-vertical-relative:text" o:gfxdata="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" strokecolor="black [3200]" strokeweight=".5pt">
                 <v:stroke endarrow="block" joinstyle="miter"/>
@@ -3859,7 +3867,7 @@
               </wp:anchor>
             </w:drawing>
           </mc:Choice>
-          <mc:Fallback xmlns:w16se="http://schemas.microsoft.com/office/word/2015/wordml/symex" xmlns:w16sdtdh="http://schemas.microsoft.com/office/word/2020/wordml/sdtdatahash" xmlns:w16="http://schemas.microsoft.com/office/word/2018/wordml" xmlns:w16cid="http://schemas.microsoft.com/office/word/2016/wordml/cid" xmlns:w16cex="http://schemas.microsoft.com/office/word/2018/wordml/cex" xmlns:am3d="http://schemas.microsoft.com/office/drawing/2017/model3d" xmlns:aink="http://schemas.microsoft.com/office/drawing/2016/ink" xmlns:cx8="http://schemas.microsoft.com/office/drawing/2016/5/14/chartex" xmlns:cx7="http://schemas.microsoft.com/office/drawing/2016/5/13/chartex" xmlns:cx6="http://schemas.microsoft.com/office/drawing/2016/5/12/chartex" xmlns:cx5="http://schemas.microsoft.com/office/drawing/2016/5/11/chartex" xmlns:cx4="http://schemas.microsoft.com/office/drawing/2016/5/10/chartex" xmlns:cx3="http://schemas.microsoft.com/office/drawing/2016/5/9/chartex" xmlns:cx2="http://schemas.microsoft.com/office/drawing/2015/10/21/chartex" xmlns:cx1="http://schemas.microsoft.com/office/drawing/2015/9/8/chartex" xmlns:cx="http://schemas.microsoft.com/office/drawing/2014/chartex">
+          <mc:Fallback xmlns:cx="http://schemas.microsoft.com/office/drawing/2014/chartex" xmlns:cx1="http://schemas.microsoft.com/office/drawing/2015/9/8/chartex" xmlns:cx2="http://schemas.microsoft.com/office/drawing/2015/10/21/chartex" xmlns:cx3="http://schemas.microsoft.com/office/drawing/2016/5/9/chartex" xmlns:cx4="http://schemas.microsoft.com/office/drawing/2016/5/10/chartex" xmlns:cx5="http://schemas.microsoft.com/office/drawing/2016/5/11/chartex" xmlns:cx6="http://schemas.microsoft.com/office/drawing/2016/5/12/chartex" xmlns:cx7="http://schemas.microsoft.com/office/drawing/2016/5/13/chartex" xmlns:cx8="http://schemas.microsoft.com/office/drawing/2016/5/14/chartex" xmlns:aink="http://schemas.microsoft.com/office/drawing/2016/ink" xmlns:am3d="http://schemas.microsoft.com/office/drawing/2017/model3d" xmlns:w16cex="http://schemas.microsoft.com/office/word/2018/wordml/cex" xmlns:w16cid="http://schemas.microsoft.com/office/word/2016/wordml/cid" xmlns:w16="http://schemas.microsoft.com/office/word/2018/wordml" xmlns:w16sdtdh="http://schemas.microsoft.com/office/word/2020/wordml/sdtdatahash" xmlns:w16se="http://schemas.microsoft.com/office/word/2015/wordml/symex">
             <w:pict>
               <v:rect w14:anchorId="3C52F5B8" id="Rettangolo 9" o:spid="_x0000_s1026" style="position:absolute;margin-left:47.55pt;margin-top:100.15pt;width:54.75pt;height:66pt;z-index:251230720;visibility:visible;mso-wrap-style:square;mso-width-percent:0;mso-height-percent:0;mso-wrap-distance-left:9pt;mso-wrap-distance-top:0;mso-wrap-distance-right:9pt;mso-wrap-distance-bottom:0;mso-position-horizontal:absolute;mso-position-horizontal-relative:text;mso-position-vertical:absolute;mso-position-vertical-relative:text;mso-width-percent:0;mso-height-percent:0;mso-width-relative:margin;mso-height-relative:margin;v-text-anchor:middle" o:gfxdata="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" filled="f" strokecolor="black [3200]">
                 <v:stroke joinstyle="round"/>
@@ -3944,7 +3952,7 @@
               </wp:anchor>
             </w:drawing>
           </mc:Choice>
-          <mc:Fallback xmlns:w16se="http://schemas.microsoft.com/office/word/2015/wordml/symex" xmlns:w16sdtdh="http://schemas.microsoft.com/office/word/2020/wordml/sdtdatahash" xmlns:w16="http://schemas.microsoft.com/office/word/2018/wordml" xmlns:w16cid="http://schemas.microsoft.com/office/word/2016/wordml/cid" xmlns:w16cex="http://schemas.microsoft.com/office/word/2018/wordml/cex" xmlns:am3d="http://schemas.microsoft.com/office/drawing/2017/model3d" xmlns:aink="http://schemas.microsoft.com/office/drawing/2016/ink" xmlns:cx8="http://schemas.microsoft.com/office/drawing/2016/5/14/chartex" xmlns:cx7="http://schemas.microsoft.com/office/drawing/2016/5/13/chartex" xmlns:cx6="http://schemas.microsoft.com/office/drawing/2016/5/12/chartex" xmlns:cx5="http://schemas.microsoft.com/office/drawing/2016/5/11/chartex" xmlns:cx4="http://schemas.microsoft.com/office/drawing/2016/5/10/chartex" xmlns:cx3="http://schemas.microsoft.com/office/drawing/2016/5/9/chartex" xmlns:cx2="http://schemas.microsoft.com/office/drawing/2015/10/21/chartex" xmlns:cx1="http://schemas.microsoft.com/office/drawing/2015/9/8/chartex" xmlns:cx="http://schemas.microsoft.com/office/drawing/2014/chartex">
+          <mc:Fallback xmlns:cx="http://schemas.microsoft.com/office/drawing/2014/chartex" xmlns:cx1="http://schemas.microsoft.com/office/drawing/2015/9/8/chartex" xmlns:cx2="http://schemas.microsoft.com/office/drawing/2015/10/21/chartex" xmlns:cx3="http://schemas.microsoft.com/office/drawing/2016/5/9/chartex" xmlns:cx4="http://schemas.microsoft.com/office/drawing/2016/5/10/chartex" xmlns:cx5="http://schemas.microsoft.com/office/drawing/2016/5/11/chartex" xmlns:cx6="http://schemas.microsoft.com/office/drawing/2016/5/12/chartex" xmlns:cx7="http://schemas.microsoft.com/office/drawing/2016/5/13/chartex" xmlns:cx8="http://schemas.microsoft.com/office/drawing/2016/5/14/chartex" xmlns:aink="http://schemas.microsoft.com/office/drawing/2016/ink" xmlns:am3d="http://schemas.microsoft.com/office/drawing/2017/model3d" xmlns:w16cex="http://schemas.microsoft.com/office/word/2018/wordml/cex" xmlns:w16cid="http://schemas.microsoft.com/office/word/2016/wordml/cid" xmlns:w16="http://schemas.microsoft.com/office/word/2018/wordml" xmlns:w16sdtdh="http://schemas.microsoft.com/office/word/2020/wordml/sdtdatahash" xmlns:w16se="http://schemas.microsoft.com/office/word/2015/wordml/symex">
             <w:pict>
               <v:shape w14:anchorId="323FC9FE" id="Casella di testo 11" o:spid="_x0000_s1037" type="#_x0000_t202" style="position:absolute;margin-left:58.8pt;margin-top:96.4pt;width:27pt;height:21.75pt;z-index:251324928;visibility:visible;mso-wrap-style:square;mso-width-percent:0;mso-wrap-distance-left:9pt;mso-wrap-distance-top:0;mso-wrap-distance-right:9pt;mso-wrap-distance-bottom:0;mso-position-horizontal:absolute;mso-position-horizontal-relative:text;mso-position-vertical:absolute;mso-position-vertical-relative:text;mso-width-percent:0;mso-width-relative:margin;v-text-anchor:top" o:gfxdata="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" filled="f" stroked="f">
                 <v:textbox>
@@ -4044,7 +4052,7 @@
               </wp:anchor>
             </w:drawing>
           </mc:Choice>
-          <mc:Fallback xmlns:w16se="http://schemas.microsoft.com/office/word/2015/wordml/symex" xmlns:w16sdtdh="http://schemas.microsoft.com/office/word/2020/wordml/sdtdatahash" xmlns:w16="http://schemas.microsoft.com/office/word/2018/wordml" xmlns:w16cid="http://schemas.microsoft.com/office/word/2016/wordml/cid" xmlns:w16cex="http://schemas.microsoft.com/office/word/2018/wordml/cex" xmlns:am3d="http://schemas.microsoft.com/office/drawing/2017/model3d" xmlns:aink="http://schemas.microsoft.com/office/drawing/2016/ink" xmlns:cx8="http://schemas.microsoft.com/office/drawing/2016/5/14/chartex" xmlns:cx7="http://schemas.microsoft.com/office/drawing/2016/5/13/chartex" xmlns:cx6="http://schemas.microsoft.com/office/drawing/2016/5/12/chartex" xmlns:cx5="http://schemas.microsoft.com/office/drawing/2016/5/11/chartex" xmlns:cx4="http://schemas.microsoft.com/office/drawing/2016/5/10/chartex" xmlns:cx3="http://schemas.microsoft.com/office/drawing/2016/5/9/chartex" xmlns:cx2="http://schemas.microsoft.com/office/drawing/2015/10/21/chartex" xmlns:cx1="http://schemas.microsoft.com/office/drawing/2015/9/8/chartex" xmlns:cx="http://schemas.microsoft.com/office/drawing/2014/chartex">
+          <mc:Fallback xmlns:cx="http://schemas.microsoft.com/office/drawing/2014/chartex" xmlns:cx1="http://schemas.microsoft.com/office/drawing/2015/9/8/chartex" xmlns:cx2="http://schemas.microsoft.com/office/drawing/2015/10/21/chartex" xmlns:cx3="http://schemas.microsoft.com/office/drawing/2016/5/9/chartex" xmlns:cx4="http://schemas.microsoft.com/office/drawing/2016/5/10/chartex" xmlns:cx5="http://schemas.microsoft.com/office/drawing/2016/5/11/chartex" xmlns:cx6="http://schemas.microsoft.com/office/drawing/2016/5/12/chartex" xmlns:cx7="http://schemas.microsoft.com/office/drawing/2016/5/13/chartex" xmlns:cx8="http://schemas.microsoft.com/office/drawing/2016/5/14/chartex" xmlns:aink="http://schemas.microsoft.com/office/drawing/2016/ink" xmlns:am3d="http://schemas.microsoft.com/office/drawing/2017/model3d" xmlns:w16cex="http://schemas.microsoft.com/office/word/2018/wordml/cex" xmlns:w16cid="http://schemas.microsoft.com/office/word/2016/wordml/cid" xmlns:w16="http://schemas.microsoft.com/office/word/2018/wordml" xmlns:w16sdtdh="http://schemas.microsoft.com/office/word/2020/wordml/sdtdatahash" xmlns:w16se="http://schemas.microsoft.com/office/word/2015/wordml/symex">
             <w:pict>
               <v:shape w14:anchorId="65919B11" id="Casella di testo 8" o:spid="_x0000_s1038" type="#_x0000_t202" style="position:absolute;margin-left:9.3pt;margin-top:86.65pt;width:21.75pt;height:23.25pt;z-index:251183616;visibility:visible;mso-wrap-style:square;mso-wrap-distance-left:9pt;mso-wrap-distance-top:0;mso-wrap-distance-right:9pt;mso-wrap-distance-bottom:0;mso-position-horizontal:absolute;mso-position-horizontal-relative:text;mso-position-vertical:absolute;mso-position-vertical-relative:text;v-text-anchor:top" o:gfxdata="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" filled="f" stroked="f">
                 <v:textbox>
@@ -4147,7 +4155,7 @@
               </wp:anchor>
             </w:drawing>
           </mc:Choice>
-          <mc:Fallback xmlns:w16se="http://schemas.microsoft.com/office/word/2015/wordml/symex" xmlns:w16sdtdh="http://schemas.microsoft.com/office/word/2020/wordml/sdtdatahash" xmlns:w16="http://schemas.microsoft.com/office/word/2018/wordml" xmlns:w16cid="http://schemas.microsoft.com/office/word/2016/wordml/cid" xmlns:w16cex="http://schemas.microsoft.com/office/word/2018/wordml/cex" xmlns:am3d="http://schemas.microsoft.com/office/drawing/2017/model3d" xmlns:aink="http://schemas.microsoft.com/office/drawing/2016/ink" xmlns:cx8="http://schemas.microsoft.com/office/drawing/2016/5/14/chartex" xmlns:cx7="http://schemas.microsoft.com/office/drawing/2016/5/13/chartex" xmlns:cx6="http://schemas.microsoft.com/office/drawing/2016/5/12/chartex" xmlns:cx5="http://schemas.microsoft.com/office/drawing/2016/5/11/chartex" xmlns:cx4="http://schemas.microsoft.com/office/drawing/2016/5/10/chartex" xmlns:cx3="http://schemas.microsoft.com/office/drawing/2016/5/9/chartex" xmlns:cx2="http://schemas.microsoft.com/office/drawing/2015/10/21/chartex" xmlns:cx1="http://schemas.microsoft.com/office/drawing/2015/9/8/chartex" xmlns:cx="http://schemas.microsoft.com/office/drawing/2014/chartex">
+          <mc:Fallback xmlns:cx="http://schemas.microsoft.com/office/drawing/2014/chartex" xmlns:cx1="http://schemas.microsoft.com/office/drawing/2015/9/8/chartex" xmlns:cx2="http://schemas.microsoft.com/office/drawing/2015/10/21/chartex" xmlns:cx3="http://schemas.microsoft.com/office/drawing/2016/5/9/chartex" xmlns:cx4="http://schemas.microsoft.com/office/drawing/2016/5/10/chartex" xmlns:cx5="http://schemas.microsoft.com/office/drawing/2016/5/11/chartex" xmlns:cx6="http://schemas.microsoft.com/office/drawing/2016/5/12/chartex" xmlns:cx7="http://schemas.microsoft.com/office/drawing/2016/5/13/chartex" xmlns:cx8="http://schemas.microsoft.com/office/drawing/2016/5/14/chartex" xmlns:aink="http://schemas.microsoft.com/office/drawing/2016/ink" xmlns:am3d="http://schemas.microsoft.com/office/drawing/2017/model3d" xmlns:w16cex="http://schemas.microsoft.com/office/word/2018/wordml/cex" xmlns:w16cid="http://schemas.microsoft.com/office/word/2016/wordml/cid" xmlns:w16="http://schemas.microsoft.com/office/word/2018/wordml" xmlns:w16sdtdh="http://schemas.microsoft.com/office/word/2020/wordml/sdtdatahash" xmlns:w16se="http://schemas.microsoft.com/office/word/2015/wordml/symex">
             <w:pict>
               <v:shape w14:anchorId="5F7D51C1" id="Casella di testo 12" o:spid="_x0000_s1039" type="#_x0000_t202" style="position:absolute;margin-left:141.3pt;margin-top:104.65pt;width:33.75pt;height:24pt;z-index:251372032;visibility:visible;mso-wrap-style:square;mso-width-percent:0;mso-wrap-distance-left:9pt;mso-wrap-distance-top:0;mso-wrap-distance-right:9pt;mso-wrap-distance-bottom:0;mso-position-horizontal:absolute;mso-position-horizontal-relative:text;mso-position-vertical:absolute;mso-position-vertical-relative:text;mso-width-percent:0;mso-width-relative:margin;v-text-anchor:top" o:gfxdata="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" filled="f" stroked="f">
                 <v:textbox>
@@ -4227,7 +4235,7 @@
               </wp:anchor>
             </w:drawing>
           </mc:Choice>
-          <mc:Fallback xmlns:w16se="http://schemas.microsoft.com/office/word/2015/wordml/symex" xmlns:w16sdtdh="http://schemas.microsoft.com/office/word/2020/wordml/sdtdatahash" xmlns:w16="http://schemas.microsoft.com/office/word/2018/wordml" xmlns:w16cid="http://schemas.microsoft.com/office/word/2016/wordml/cid" xmlns:w16cex="http://schemas.microsoft.com/office/word/2018/wordml/cex" xmlns:am3d="http://schemas.microsoft.com/office/drawing/2017/model3d" xmlns:aink="http://schemas.microsoft.com/office/drawing/2016/ink" xmlns:cx8="http://schemas.microsoft.com/office/drawing/2016/5/14/chartex" xmlns:cx7="http://schemas.microsoft.com/office/drawing/2016/5/13/chartex" xmlns:cx6="http://schemas.microsoft.com/office/drawing/2016/5/12/chartex" xmlns:cx5="http://schemas.microsoft.com/office/drawing/2016/5/11/chartex" xmlns:cx4="http://schemas.microsoft.com/office/drawing/2016/5/10/chartex" xmlns:cx3="http://schemas.microsoft.com/office/drawing/2016/5/9/chartex" xmlns:cx2="http://schemas.microsoft.com/office/drawing/2015/10/21/chartex" xmlns:cx1="http://schemas.microsoft.com/office/drawing/2015/9/8/chartex" xmlns:cx="http://schemas.microsoft.com/office/drawing/2014/chartex">
+          <mc:Fallback xmlns:cx="http://schemas.microsoft.com/office/drawing/2014/chartex" xmlns:cx1="http://schemas.microsoft.com/office/drawing/2015/9/8/chartex" xmlns:cx2="http://schemas.microsoft.com/office/drawing/2015/10/21/chartex" xmlns:cx3="http://schemas.microsoft.com/office/drawing/2016/5/9/chartex" xmlns:cx4="http://schemas.microsoft.com/office/drawing/2016/5/10/chartex" xmlns:cx5="http://schemas.microsoft.com/office/drawing/2016/5/11/chartex" xmlns:cx6="http://schemas.microsoft.com/office/drawing/2016/5/12/chartex" xmlns:cx7="http://schemas.microsoft.com/office/drawing/2016/5/13/chartex" xmlns:cx8="http://schemas.microsoft.com/office/drawing/2016/5/14/chartex" xmlns:aink="http://schemas.microsoft.com/office/drawing/2016/ink" xmlns:am3d="http://schemas.microsoft.com/office/drawing/2017/model3d" xmlns:w16cex="http://schemas.microsoft.com/office/word/2018/wordml/cex" xmlns:w16cid="http://schemas.microsoft.com/office/word/2016/wordml/cid" xmlns:w16="http://schemas.microsoft.com/office/word/2018/wordml" xmlns:w16sdtdh="http://schemas.microsoft.com/office/word/2020/wordml/sdtdatahash" xmlns:w16se="http://schemas.microsoft.com/office/word/2015/wordml/symex">
             <w:pict>
               <v:rect w14:anchorId="7C5BC04D" id="Rettangolo 10" o:spid="_x0000_s1026" style="position:absolute;margin-left:130.8pt;margin-top:108.4pt;width:48.75pt;height:43.5pt;z-index:251277824;visibility:visible;mso-wrap-style:square;mso-width-percent:0;mso-height-percent:0;mso-wrap-distance-left:9pt;mso-wrap-distance-top:0;mso-wrap-distance-right:9pt;mso-wrap-distance-bottom:0;mso-position-horizontal:absolute;mso-position-horizontal-relative:text;mso-position-vertical:absolute;mso-position-vertical-relative:text;mso-width-percent:0;mso-height-percent:0;mso-width-relative:margin;mso-height-relative:margin;v-text-anchor:middle" o:gfxdata="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" filled="f" strokecolor="windowText">
                 <v:stroke joinstyle="round"/>
@@ -4319,7 +4327,7 @@
               </wp:anchor>
             </w:drawing>
           </mc:Choice>
-          <mc:Fallback xmlns:w16se="http://schemas.microsoft.com/office/word/2015/wordml/symex" xmlns:w16sdtdh="http://schemas.microsoft.com/office/word/2020/wordml/sdtdatahash" xmlns:w16="http://schemas.microsoft.com/office/word/2018/wordml" xmlns:w16cid="http://schemas.microsoft.com/office/word/2016/wordml/cid" xmlns:w16cex="http://schemas.microsoft.com/office/word/2018/wordml/cex" xmlns:am3d="http://schemas.microsoft.com/office/drawing/2017/model3d" xmlns:aink="http://schemas.microsoft.com/office/drawing/2016/ink" xmlns:cx8="http://schemas.microsoft.com/office/drawing/2016/5/14/chartex" xmlns:cx7="http://schemas.microsoft.com/office/drawing/2016/5/13/chartex" xmlns:cx6="http://schemas.microsoft.com/office/drawing/2016/5/12/chartex" xmlns:cx5="http://schemas.microsoft.com/office/drawing/2016/5/11/chartex" xmlns:cx4="http://schemas.microsoft.com/office/drawing/2016/5/10/chartex" xmlns:cx3="http://schemas.microsoft.com/office/drawing/2016/5/9/chartex" xmlns:cx2="http://schemas.microsoft.com/office/drawing/2015/10/21/chartex" xmlns:cx1="http://schemas.microsoft.com/office/drawing/2015/9/8/chartex" xmlns:cx="http://schemas.microsoft.com/office/drawing/2014/chartex">
+          <mc:Fallback xmlns:cx="http://schemas.microsoft.com/office/drawing/2014/chartex" xmlns:cx1="http://schemas.microsoft.com/office/drawing/2015/9/8/chartex" xmlns:cx2="http://schemas.microsoft.com/office/drawing/2015/10/21/chartex" xmlns:cx3="http://schemas.microsoft.com/office/drawing/2016/5/9/chartex" xmlns:cx4="http://schemas.microsoft.com/office/drawing/2016/5/10/chartex" xmlns:cx5="http://schemas.microsoft.com/office/drawing/2016/5/11/chartex" xmlns:cx6="http://schemas.microsoft.com/office/drawing/2016/5/12/chartex" xmlns:cx7="http://schemas.microsoft.com/office/drawing/2016/5/13/chartex" xmlns:cx8="http://schemas.microsoft.com/office/drawing/2016/5/14/chartex" xmlns:aink="http://schemas.microsoft.com/office/drawing/2016/ink" xmlns:am3d="http://schemas.microsoft.com/office/drawing/2017/model3d" xmlns:w16cex="http://schemas.microsoft.com/office/word/2018/wordml/cex" xmlns:w16cid="http://schemas.microsoft.com/office/word/2016/wordml/cid" xmlns:w16="http://schemas.microsoft.com/office/word/2018/wordml" xmlns:w16sdtdh="http://schemas.microsoft.com/office/word/2020/wordml/sdtdatahash" xmlns:w16se="http://schemas.microsoft.com/office/word/2015/wordml/symex">
             <w:pict>
               <v:shape w14:anchorId="0F6881CC" id="Casella di testo 7" o:spid="_x0000_s1040" type="#_x0000_t202" style="position:absolute;margin-left:128.55pt;margin-top:25.9pt;width:30pt;height:27.75pt;z-index:251140608;visibility:visible;mso-wrap-style:square;mso-wrap-distance-left:9pt;mso-wrap-distance-top:0;mso-wrap-distance-right:9pt;mso-wrap-distance-bottom:0;mso-position-horizontal:absolute;mso-position-horizontal-relative:text;mso-position-vertical:absolute;mso-position-vertical-relative:text;v-text-anchor:top" o:gfxdata="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" filled="f" stroked="f">
                 <v:textbox>
@@ -4407,7 +4415,7 @@
               </wp:anchor>
             </w:drawing>
           </mc:Choice>
-          <mc:Fallback xmlns:w16se="http://schemas.microsoft.com/office/word/2015/wordml/symex" xmlns:w16sdtdh="http://schemas.microsoft.com/office/word/2020/wordml/sdtdatahash" xmlns:w16="http://schemas.microsoft.com/office/word/2018/wordml" xmlns:w16cid="http://schemas.microsoft.com/office/word/2016/wordml/cid" xmlns:w16cex="http://schemas.microsoft.com/office/word/2018/wordml/cex" xmlns:am3d="http://schemas.microsoft.com/office/drawing/2017/model3d" xmlns:aink="http://schemas.microsoft.com/office/drawing/2016/ink" xmlns:cx8="http://schemas.microsoft.com/office/drawing/2016/5/14/chartex" xmlns:cx7="http://schemas.microsoft.com/office/drawing/2016/5/13/chartex" xmlns:cx6="http://schemas.microsoft.com/office/drawing/2016/5/12/chartex" xmlns:cx5="http://schemas.microsoft.com/office/drawing/2016/5/11/chartex" xmlns:cx4="http://schemas.microsoft.com/office/drawing/2016/5/10/chartex" xmlns:cx3="http://schemas.microsoft.com/office/drawing/2016/5/9/chartex" xmlns:cx2="http://schemas.microsoft.com/office/drawing/2015/10/21/chartex" xmlns:cx1="http://schemas.microsoft.com/office/drawing/2015/9/8/chartex" xmlns:cx="http://schemas.microsoft.com/office/drawing/2014/chartex">
+          <mc:Fallback xmlns:cx="http://schemas.microsoft.com/office/drawing/2014/chartex" xmlns:cx1="http://schemas.microsoft.com/office/drawing/2015/9/8/chartex" xmlns:cx2="http://schemas.microsoft.com/office/drawing/2015/10/21/chartex" xmlns:cx3="http://schemas.microsoft.com/office/drawing/2016/5/9/chartex" xmlns:cx4="http://schemas.microsoft.com/office/drawing/2016/5/10/chartex" xmlns:cx5="http://schemas.microsoft.com/office/drawing/2016/5/11/chartex" xmlns:cx6="http://schemas.microsoft.com/office/drawing/2016/5/12/chartex" xmlns:cx7="http://schemas.microsoft.com/office/drawing/2016/5/13/chartex" xmlns:cx8="http://schemas.microsoft.com/office/drawing/2016/5/14/chartex" xmlns:aink="http://schemas.microsoft.com/office/drawing/2016/ink" xmlns:am3d="http://schemas.microsoft.com/office/drawing/2017/model3d" xmlns:w16cex="http://schemas.microsoft.com/office/word/2018/wordml/cex" xmlns:w16cid="http://schemas.microsoft.com/office/word/2016/wordml/cid" xmlns:w16="http://schemas.microsoft.com/office/word/2018/wordml" xmlns:w16sdtdh="http://schemas.microsoft.com/office/word/2020/wordml/sdtdatahash" xmlns:w16se="http://schemas.microsoft.com/office/word/2015/wordml/symex">
             <w:pict>
               <v:line w14:anchorId="11C7FC88" id="Connettore diritto 27" o:spid="_x0000_s1026" style="position:absolute;z-index:251998720;visibility:visible;mso-wrap-style:square;mso-width-percent:0;mso-height-percent:0;mso-wrap-distance-left:9pt;mso-wrap-distance-top:0;mso-wrap-distance-right:9pt;mso-wrap-distance-bottom:0;mso-position-horizontal:absolute;mso-position-horizontal-relative:text;mso-position-vertical:absolute;mso-position-vertical-relative:text;mso-width-percent:0;mso-height-percent:0;mso-width-relative:margin;mso-height-relative:margin" from="27pt,175.5pt" to="176.25pt,175.5pt" o:gfxdata="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" strokecolor="black [3200]" strokeweight=".5pt">
                 <v:stroke joinstyle="miter"/>
@@ -4477,7 +4485,7 @@
               </wp:anchor>
             </w:drawing>
           </mc:Choice>
-          <mc:Fallback xmlns:w16se="http://schemas.microsoft.com/office/word/2015/wordml/symex" xmlns:w16sdtdh="http://schemas.microsoft.com/office/word/2020/wordml/sdtdatahash" xmlns:w16="http://schemas.microsoft.com/office/word/2018/wordml" xmlns:w16cid="http://schemas.microsoft.com/office/word/2016/wordml/cid" xmlns:w16cex="http://schemas.microsoft.com/office/word/2018/wordml/cex" xmlns:am3d="http://schemas.microsoft.com/office/drawing/2017/model3d" xmlns:aink="http://schemas.microsoft.com/office/drawing/2016/ink" xmlns:cx8="http://schemas.microsoft.com/office/drawing/2016/5/14/chartex" xmlns:cx7="http://schemas.microsoft.com/office/drawing/2016/5/13/chartex" xmlns:cx6="http://schemas.microsoft.com/office/drawing/2016/5/12/chartex" xmlns:cx5="http://schemas.microsoft.com/office/drawing/2016/5/11/chartex" xmlns:cx4="http://schemas.microsoft.com/office/drawing/2016/5/10/chartex" xmlns:cx3="http://schemas.microsoft.com/office/drawing/2016/5/9/chartex" xmlns:cx2="http://schemas.microsoft.com/office/drawing/2015/10/21/chartex" xmlns:cx1="http://schemas.microsoft.com/office/drawing/2015/9/8/chartex" xmlns:cx="http://schemas.microsoft.com/office/drawing/2014/chartex">
+          <mc:Fallback xmlns:cx="http://schemas.microsoft.com/office/drawing/2014/chartex" xmlns:cx1="http://schemas.microsoft.com/office/drawing/2015/9/8/chartex" xmlns:cx2="http://schemas.microsoft.com/office/drawing/2015/10/21/chartex" xmlns:cx3="http://schemas.microsoft.com/office/drawing/2016/5/9/chartex" xmlns:cx4="http://schemas.microsoft.com/office/drawing/2016/5/10/chartex" xmlns:cx5="http://schemas.microsoft.com/office/drawing/2016/5/11/chartex" xmlns:cx6="http://schemas.microsoft.com/office/drawing/2016/5/12/chartex" xmlns:cx7="http://schemas.microsoft.com/office/drawing/2016/5/13/chartex" xmlns:cx8="http://schemas.microsoft.com/office/drawing/2016/5/14/chartex" xmlns:aink="http://schemas.microsoft.com/office/drawing/2016/ink" xmlns:am3d="http://schemas.microsoft.com/office/drawing/2017/model3d" xmlns:w16cex="http://schemas.microsoft.com/office/word/2018/wordml/cex" xmlns:w16cid="http://schemas.microsoft.com/office/word/2016/wordml/cid" xmlns:w16="http://schemas.microsoft.com/office/word/2018/wordml" xmlns:w16sdtdh="http://schemas.microsoft.com/office/word/2020/wordml/sdtdatahash" xmlns:w16se="http://schemas.microsoft.com/office/word/2015/wordml/symex">
             <w:pict>
               <v:line w14:anchorId="0D3E8612" id="Connettore diritto 3" o:spid="_x0000_s1026" style="position:absolute;z-index:250984960;visibility:visible;mso-wrap-style:square;mso-width-percent:0;mso-height-percent:0;mso-wrap-distance-left:9pt;mso-wrap-distance-top:0;mso-wrap-distance-right:9pt;mso-wrap-distance-bottom:0;mso-position-horizontal:absolute;mso-position-horizontal-relative:text;mso-position-vertical:absolute;mso-position-vertical-relative:text;mso-width-percent:0;mso-height-percent:0;mso-width-relative:margin;mso-height-relative:margin" from="26.55pt,90.4pt" to="175.8pt,90.4pt" o:gfxdata="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" strokecolor="black [3200]" strokeweight=".5pt">
                 <v:stroke joinstyle="miter"/>
@@ -4561,7 +4569,7 @@
               </wp:anchor>
             </w:drawing>
           </mc:Choice>
-          <mc:Fallback xmlns:w16se="http://schemas.microsoft.com/office/word/2015/wordml/symex" xmlns:w16sdtdh="http://schemas.microsoft.com/office/word/2020/wordml/sdtdatahash" xmlns:w16="http://schemas.microsoft.com/office/word/2018/wordml" xmlns:w16cid="http://schemas.microsoft.com/office/word/2016/wordml/cid" xmlns:w16cex="http://schemas.microsoft.com/office/word/2018/wordml/cex" xmlns:am3d="http://schemas.microsoft.com/office/drawing/2017/model3d" xmlns:aink="http://schemas.microsoft.com/office/drawing/2016/ink" xmlns:cx8="http://schemas.microsoft.com/office/drawing/2016/5/14/chartex" xmlns:cx7="http://schemas.microsoft.com/office/drawing/2016/5/13/chartex" xmlns:cx6="http://schemas.microsoft.com/office/drawing/2016/5/12/chartex" xmlns:cx5="http://schemas.microsoft.com/office/drawing/2016/5/11/chartex" xmlns:cx4="http://schemas.microsoft.com/office/drawing/2016/5/10/chartex" xmlns:cx3="http://schemas.microsoft.com/office/drawing/2016/5/9/chartex" xmlns:cx2="http://schemas.microsoft.com/office/drawing/2015/10/21/chartex" xmlns:cx1="http://schemas.microsoft.com/office/drawing/2015/9/8/chartex" xmlns:cx="http://schemas.microsoft.com/office/drawing/2014/chartex">
+          <mc:Fallback xmlns:cx="http://schemas.microsoft.com/office/drawing/2014/chartex" xmlns:cx1="http://schemas.microsoft.com/office/drawing/2015/9/8/chartex" xmlns:cx2="http://schemas.microsoft.com/office/drawing/2015/10/21/chartex" xmlns:cx3="http://schemas.microsoft.com/office/drawing/2016/5/9/chartex" xmlns:cx4="http://schemas.microsoft.com/office/drawing/2016/5/10/chartex" xmlns:cx5="http://schemas.microsoft.com/office/drawing/2016/5/11/chartex" xmlns:cx6="http://schemas.microsoft.com/office/drawing/2016/5/12/chartex" xmlns:cx7="http://schemas.microsoft.com/office/drawing/2016/5/13/chartex" xmlns:cx8="http://schemas.microsoft.com/office/drawing/2016/5/14/chartex" xmlns:aink="http://schemas.microsoft.com/office/drawing/2016/ink" xmlns:am3d="http://schemas.microsoft.com/office/drawing/2017/model3d" xmlns:w16cex="http://schemas.microsoft.com/office/word/2018/wordml/cex" xmlns:w16cid="http://schemas.microsoft.com/office/word/2016/wordml/cid" xmlns:w16="http://schemas.microsoft.com/office/word/2018/wordml" xmlns:w16sdtdh="http://schemas.microsoft.com/office/word/2020/wordml/sdtdatahash" xmlns:w16se="http://schemas.microsoft.com/office/word/2015/wordml/symex">
             <w:pict>
               <v:shape w14:anchorId="54F304FE" id="Casella di testo 6" o:spid="_x0000_s1041" type="#_x0000_t202" style="position:absolute;margin-left:143.55pt;margin-top:26.6pt;width:30pt;height:23.25pt;z-index:251093504;visibility:visible;mso-wrap-style:square;mso-width-percent:0;mso-height-percent:0;mso-wrap-distance-left:9pt;mso-wrap-distance-top:0;mso-wrap-distance-right:9pt;mso-wrap-distance-bottom:0;mso-position-horizontal:absolute;mso-position-horizontal-relative:text;mso-position-vertical:absolute;mso-position-vertical-relative:text;mso-width-percent:0;mso-height-percent:0;mso-width-relative:margin;mso-height-relative:margin;v-text-anchor:top" o:gfxdata="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" filled="f" stroked="f">
                 <v:textbox>
@@ -4647,7 +4655,7 @@
               </wp:anchor>
             </w:drawing>
           </mc:Choice>
-          <mc:Fallback xmlns:w16se="http://schemas.microsoft.com/office/word/2015/wordml/symex" xmlns:w16sdtdh="http://schemas.microsoft.com/office/word/2020/wordml/sdtdatahash" xmlns:w16="http://schemas.microsoft.com/office/word/2018/wordml" xmlns:w16cid="http://schemas.microsoft.com/office/word/2016/wordml/cid" xmlns:w16cex="http://schemas.microsoft.com/office/word/2018/wordml/cex" xmlns:am3d="http://schemas.microsoft.com/office/drawing/2017/model3d" xmlns:aink="http://schemas.microsoft.com/office/drawing/2016/ink" xmlns:cx8="http://schemas.microsoft.com/office/drawing/2016/5/14/chartex" xmlns:cx7="http://schemas.microsoft.com/office/drawing/2016/5/13/chartex" xmlns:cx6="http://schemas.microsoft.com/office/drawing/2016/5/12/chartex" xmlns:cx5="http://schemas.microsoft.com/office/drawing/2016/5/11/chartex" xmlns:cx4="http://schemas.microsoft.com/office/drawing/2016/5/10/chartex" xmlns:cx3="http://schemas.microsoft.com/office/drawing/2016/5/9/chartex" xmlns:cx2="http://schemas.microsoft.com/office/drawing/2015/10/21/chartex" xmlns:cx1="http://schemas.microsoft.com/office/drawing/2015/9/8/chartex" xmlns:cx="http://schemas.microsoft.com/office/drawing/2014/chartex">
+          <mc:Fallback xmlns:cx="http://schemas.microsoft.com/office/drawing/2014/chartex" xmlns:cx1="http://schemas.microsoft.com/office/drawing/2015/9/8/chartex" xmlns:cx2="http://schemas.microsoft.com/office/drawing/2015/10/21/chartex" xmlns:cx3="http://schemas.microsoft.com/office/drawing/2016/5/9/chartex" xmlns:cx4="http://schemas.microsoft.com/office/drawing/2016/5/10/chartex" xmlns:cx5="http://schemas.microsoft.com/office/drawing/2016/5/11/chartex" xmlns:cx6="http://schemas.microsoft.com/office/drawing/2016/5/12/chartex" xmlns:cx7="http://schemas.microsoft.com/office/drawing/2016/5/13/chartex" xmlns:cx8="http://schemas.microsoft.com/office/drawing/2016/5/14/chartex" xmlns:aink="http://schemas.microsoft.com/office/drawing/2016/ink" xmlns:am3d="http://schemas.microsoft.com/office/drawing/2017/model3d" xmlns:w16cex="http://schemas.microsoft.com/office/word/2018/wordml/cex" xmlns:w16cid="http://schemas.microsoft.com/office/word/2016/wordml/cid" xmlns:w16="http://schemas.microsoft.com/office/word/2018/wordml" xmlns:w16sdtdh="http://schemas.microsoft.com/office/word/2020/wordml/sdtdatahash" xmlns:w16se="http://schemas.microsoft.com/office/word/2015/wordml/symex">
             <w:pict>
               <v:rect w14:anchorId="31F80E47" id="Rettangolo 5" o:spid="_x0000_s1026" style="position:absolute;margin-left:132.3pt;margin-top:31.15pt;width:48.75pt;height:44.25pt;z-index:251042304;visibility:visible;mso-wrap-style:square;mso-height-percent:0;mso-wrap-distance-left:9pt;mso-wrap-distance-top:0;mso-wrap-distance-right:9pt;mso-wrap-distance-bottom:0;mso-position-horizontal:absolute;mso-position-horizontal-relative:text;mso-position-vertical:absolute;mso-position-vertical-relative:text;mso-height-percent:0;mso-height-relative:margin;v-text-anchor:middle" o:gfxdata="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" filled="f" strokecolor="black [3200]">
                 <v:stroke joinstyle="round"/>
@@ -4729,7 +4737,7 @@
               </wp:anchor>
             </w:drawing>
           </mc:Choice>
-          <mc:Fallback xmlns:w16se="http://schemas.microsoft.com/office/word/2015/wordml/symex" xmlns:w16sdtdh="http://schemas.microsoft.com/office/word/2020/wordml/sdtdatahash" xmlns:w16="http://schemas.microsoft.com/office/word/2018/wordml" xmlns:w16cid="http://schemas.microsoft.com/office/word/2016/wordml/cid" xmlns:w16cex="http://schemas.microsoft.com/office/word/2018/wordml/cex" xmlns:am3d="http://schemas.microsoft.com/office/drawing/2017/model3d" xmlns:aink="http://schemas.microsoft.com/office/drawing/2016/ink" xmlns:cx8="http://schemas.microsoft.com/office/drawing/2016/5/14/chartex" xmlns:cx7="http://schemas.microsoft.com/office/drawing/2016/5/13/chartex" xmlns:cx6="http://schemas.microsoft.com/office/drawing/2016/5/12/chartex" xmlns:cx5="http://schemas.microsoft.com/office/drawing/2016/5/11/chartex" xmlns:cx4="http://schemas.microsoft.com/office/drawing/2016/5/10/chartex" xmlns:cx3="http://schemas.microsoft.com/office/drawing/2016/5/9/chartex" xmlns:cx2="http://schemas.microsoft.com/office/drawing/2015/10/21/chartex" xmlns:cx1="http://schemas.microsoft.com/office/drawing/2015/9/8/chartex" xmlns:cx="http://schemas.microsoft.com/office/drawing/2014/chartex">
+          <mc:Fallback xmlns:cx="http://schemas.microsoft.com/office/drawing/2014/chartex" xmlns:cx1="http://schemas.microsoft.com/office/drawing/2015/9/8/chartex" xmlns:cx2="http://schemas.microsoft.com/office/drawing/2015/10/21/chartex" xmlns:cx3="http://schemas.microsoft.com/office/drawing/2016/5/9/chartex" xmlns:cx4="http://schemas.microsoft.com/office/drawing/2016/5/10/chartex" xmlns:cx5="http://schemas.microsoft.com/office/drawing/2016/5/11/chartex" xmlns:cx6="http://schemas.microsoft.com/office/drawing/2016/5/12/chartex" xmlns:cx7="http://schemas.microsoft.com/office/drawing/2016/5/13/chartex" xmlns:cx8="http://schemas.microsoft.com/office/drawing/2016/5/14/chartex" xmlns:aink="http://schemas.microsoft.com/office/drawing/2016/ink" xmlns:am3d="http://schemas.microsoft.com/office/drawing/2017/model3d" xmlns:w16cex="http://schemas.microsoft.com/office/word/2018/wordml/cex" xmlns:w16cid="http://schemas.microsoft.com/office/word/2016/wordml/cid" xmlns:w16="http://schemas.microsoft.com/office/word/2018/wordml" xmlns:w16sdtdh="http://schemas.microsoft.com/office/word/2020/wordml/sdtdatahash" xmlns:w16se="http://schemas.microsoft.com/office/word/2015/wordml/symex">
             <w:pict>
               <v:rect w14:anchorId="108DFEF9" id="Rettangolo 1" o:spid="_x0000_s1026" style="position:absolute;margin-left:10.8pt;margin-top:11.65pt;width:182.25pt;height:252pt;z-index:250921472;visibility:visible;mso-wrap-style:square;mso-width-percent:0;mso-wrap-distance-left:9pt;mso-wrap-distance-top:0;mso-wrap-distance-right:9pt;mso-wrap-distance-bottom:0;mso-position-horizontal:absolute;mso-position-horizontal-relative:text;mso-position-vertical:absolute;mso-position-vertical-relative:text;mso-width-percent:0;mso-width-relative:margin;v-text-anchor:middle" o:gfxdata="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" filled="f" strokecolor="black [3200]">
                 <v:stroke joinstyle="round"/>
@@ -4827,7 +4835,7 @@
               </wp:anchor>
             </w:drawing>
           </mc:Choice>
-          <mc:Fallback xmlns:w16se="http://schemas.microsoft.com/office/word/2015/wordml/symex" xmlns:w16sdtdh="http://schemas.microsoft.com/office/word/2020/wordml/sdtdatahash" xmlns:w16="http://schemas.microsoft.com/office/word/2018/wordml" xmlns:w16cid="http://schemas.microsoft.com/office/word/2016/wordml/cid" xmlns:w16cex="http://schemas.microsoft.com/office/word/2018/wordml/cex" xmlns:am3d="http://schemas.microsoft.com/office/drawing/2017/model3d" xmlns:aink="http://schemas.microsoft.com/office/drawing/2016/ink" xmlns:cx8="http://schemas.microsoft.com/office/drawing/2016/5/14/chartex" xmlns:cx7="http://schemas.microsoft.com/office/drawing/2016/5/13/chartex" xmlns:cx6="http://schemas.microsoft.com/office/drawing/2016/5/12/chartex" xmlns:cx5="http://schemas.microsoft.com/office/drawing/2016/5/11/chartex" xmlns:cx4="http://schemas.microsoft.com/office/drawing/2016/5/10/chartex" xmlns:cx3="http://schemas.microsoft.com/office/drawing/2016/5/9/chartex" xmlns:cx2="http://schemas.microsoft.com/office/drawing/2015/10/21/chartex" xmlns:cx1="http://schemas.microsoft.com/office/drawing/2015/9/8/chartex" xmlns:cx="http://schemas.microsoft.com/office/drawing/2014/chartex">
+          <mc:Fallback xmlns:cx="http://schemas.microsoft.com/office/drawing/2014/chartex" xmlns:cx1="http://schemas.microsoft.com/office/drawing/2015/9/8/chartex" xmlns:cx2="http://schemas.microsoft.com/office/drawing/2015/10/21/chartex" xmlns:cx3="http://schemas.microsoft.com/office/drawing/2016/5/9/chartex" xmlns:cx4="http://schemas.microsoft.com/office/drawing/2016/5/10/chartex" xmlns:cx5="http://schemas.microsoft.com/office/drawing/2016/5/11/chartex" xmlns:cx6="http://schemas.microsoft.com/office/drawing/2016/5/12/chartex" xmlns:cx7="http://schemas.microsoft.com/office/drawing/2016/5/13/chartex" xmlns:cx8="http://schemas.microsoft.com/office/drawing/2016/5/14/chartex" xmlns:aink="http://schemas.microsoft.com/office/drawing/2016/ink" xmlns:am3d="http://schemas.microsoft.com/office/drawing/2017/model3d" xmlns:w16cex="http://schemas.microsoft.com/office/word/2018/wordml/cex" xmlns:w16cid="http://schemas.microsoft.com/office/word/2016/wordml/cid" xmlns:w16="http://schemas.microsoft.com/office/word/2018/wordml" xmlns:w16sdtdh="http://schemas.microsoft.com/office/word/2020/wordml/sdtdatahash" xmlns:w16se="http://schemas.microsoft.com/office/word/2015/wordml/symex">
             <w:pict>
               <v:shape w14:anchorId="2654721D" id="Casella di testo 4" o:spid="_x0000_s1042" type="#_x0000_t202" style="position:absolute;margin-left:8.55pt;margin-top:-8.6pt;width:28.5pt;height:22.5pt;z-index:250991104;visibility:visible;mso-wrap-style:square;mso-width-percent:0;mso-height-percent:0;mso-wrap-distance-left:9pt;mso-wrap-distance-top:0;mso-wrap-distance-right:9pt;mso-wrap-distance-bottom:0;mso-position-horizontal:absolute;mso-position-horizontal-relative:text;mso-position-vertical:absolute;mso-position-vertical-relative:text;mso-width-percent:0;mso-height-percent:0;mso-width-relative:margin;mso-height-relative:margin;v-text-anchor:top" o:gfxdata="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" filled="f" stroked="f">
                 <v:textbox>
@@ -5590,7 +5598,7 @@
 </file>
 
 <file path=customXml/itemProps1.xml><?xml version="1.0" encoding="utf-8"?>
-<ds:datastoreItem xmlns:ds="http://schemas.openxmlformats.org/officeDocument/2006/customXml" ds:itemID="{DE2E103B-1BE6-4198-9F1C-A44B73AE241F}">
+<ds:datastoreItem xmlns:ds="http://schemas.openxmlformats.org/officeDocument/2006/customXml" ds:itemID="{FD9E6CEA-5EDC-4748-AA38-02233EE1F3B4}">
   <ds:schemaRefs>
     <ds:schemaRef ds:uri="http://schemas.openxmlformats.org/officeDocument/2006/bibliography"/>
   </ds:schemaRefs>

</xml_diff>

<commit_message>
aggiornato sorgenti e diagrammi per merge_2_ter
</commit_message>
<xml_diff>
--- a/SC_XML_fs_1/test_data/diagrammi_esempi/sorgenti/costrutto_merge_2_ter.docx
+++ b/SC_XML_fs_1/test_data/diagrammi_esempi/sorgenti/costrutto_merge_2_ter.docx
@@ -3,8 +3,6 @@
 <w:document xmlns:wpc="http://schemas.microsoft.com/office/word/2010/wordprocessingCanvas" xmlns:mc="http://schemas.openxmlformats.org/markup-compatibility/2006" xmlns:o="urn:schemas-microsoft-com:office:office" xmlns:r="http://schemas.openxmlformats.org/officeDocument/2006/relationships" xmlns:m="http://schemas.openxmlformats.org/officeDocument/2006/math" xmlns:v="urn:schemas-microsoft-com:vml" xmlns:wp14="http://schemas.microsoft.com/office/word/2010/wordprocessingDrawing" xmlns:wp="http://schemas.openxmlformats.org/drawingml/2006/wordprocessingDrawing" xmlns:w10="urn:schemas-microsoft-com:office:word" xmlns:w="http://schemas.openxmlformats.org/wordprocessingml/2006/main" xmlns:w14="http://schemas.microsoft.com/office/word/2010/wordml" xmlns:w15="http://schemas.microsoft.com/office/word/2012/wordml" xmlns:wpg="http://schemas.microsoft.com/office/word/2010/wordprocessingGroup" xmlns:wpi="http://schemas.microsoft.com/office/word/2010/wordprocessingInk" xmlns:wne="http://schemas.microsoft.com/office/word/2006/wordml" xmlns:wps="http://schemas.microsoft.com/office/word/2010/wordprocessingShape" mc:Ignorable="w14 w15 wp14">
   <w:body>
     <w:p>
-      <w:bookmarkStart w:id="0" w:name="_GoBack"/>
-      <w:bookmarkEnd w:id="0"/>
       <w:r>
         <w:rPr>
           <w:noProof/>
@@ -13,7 +11,152 @@
         <mc:AlternateContent>
           <mc:Choice Requires="wps">
             <w:drawing>
-              <wp:anchor distT="0" distB="0" distL="114300" distR="114300" simplePos="0" relativeHeight="252450304" behindDoc="0" locked="0" layoutInCell="1" allowOverlap="1" wp14:anchorId="52B4FE87" wp14:editId="1D6E10AD">
+              <wp:anchor distT="0" distB="0" distL="114300" distR="114300" simplePos="0" relativeHeight="252456448" behindDoc="0" locked="0" layoutInCell="1" allowOverlap="1" wp14:anchorId="48107924" wp14:editId="107C7A84">
+                <wp:simplePos x="0" y="0"/>
+                <wp:positionH relativeFrom="column">
+                  <wp:posOffset>135694</wp:posOffset>
+                </wp:positionH>
+                <wp:positionV relativeFrom="paragraph">
+                  <wp:posOffset>3625313</wp:posOffset>
+                </wp:positionV>
+                <wp:extent cx="5263661" cy="428625"/>
+                <wp:effectExtent l="0" t="0" r="0" b="9525"/>
+                <wp:wrapNone/>
+                <wp:docPr id="57" name="Casella di testo 57"/>
+                <wp:cNvGraphicFramePr/>
+                <a:graphic xmlns:a="http://schemas.openxmlformats.org/drawingml/2006/main">
+                  <a:graphicData uri="http://schemas.microsoft.com/office/word/2010/wordprocessingShape">
+                    <wps:wsp>
+                      <wps:cNvSpPr txBox="1"/>
+                      <wps:spPr>
+                        <a:xfrm>
+                          <a:off x="0" y="0"/>
+                          <a:ext cx="5263661" cy="428625"/>
+                        </a:xfrm>
+                        <a:prstGeom prst="rect">
+                          <a:avLst/>
+                        </a:prstGeom>
+                        <a:noFill/>
+                        <a:ln>
+                          <a:noFill/>
+                        </a:ln>
+                      </wps:spPr>
+                      <wps:style>
+                        <a:lnRef idx="0">
+                          <a:scrgbClr r="0" g="0" b="0"/>
+                        </a:lnRef>
+                        <a:fillRef idx="0">
+                          <a:scrgbClr r="0" g="0" b="0"/>
+                        </a:fillRef>
+                        <a:effectRef idx="0">
+                          <a:scrgbClr r="0" g="0" b="0"/>
+                        </a:effectRef>
+                        <a:fontRef idx="minor">
+                          <a:schemeClr val="dk1"/>
+                        </a:fontRef>
+                      </wps:style>
+                      <wps:txbx>
+                        <w:txbxContent>
+                          <w:p>
+                            <w:bookmarkStart w:id="0" w:name="_GoBack"/>
+                            <w:r>
+                              <w:t>con e esce d</w:t>
+                            </w:r>
+                            <w:r>
+                              <w:t>a A B1A C2 ed entra in S</w:t>
+                            </w:r>
+                            <w:r>
+                              <w:br/>
+                              <w:t xml:space="preserve">con f </w:t>
+                            </w:r>
+                            <w:r>
+                              <w:t>transizione non deve</w:t>
+                            </w:r>
+                            <w:r>
+                              <w:t xml:space="preserve"> scatta</w:t>
+                            </w:r>
+                            <w:r>
+                              <w:t>re</w:t>
+                            </w:r>
+                            <w:r>
+                              <w:t xml:space="preserve"> perché </w:t>
+                            </w:r>
+                            <w:r>
+                              <w:t>B2 non è nella configurazione iniziale</w:t>
+                            </w:r>
+                            <w:bookmarkEnd w:id="0"/>
+                          </w:p>
+                        </w:txbxContent>
+                      </wps:txbx>
+                      <wps:bodyPr rot="0" spcFirstLastPara="0" vertOverflow="overflow" horzOverflow="overflow" vert="horz" wrap="square" lIns="91440" tIns="45720" rIns="91440" bIns="45720" numCol="1" spcCol="0" rtlCol="0" fromWordArt="0" anchor="t" anchorCtr="0" forceAA="0" compatLnSpc="1">
+                        <a:prstTxWarp prst="textNoShape">
+                          <a:avLst/>
+                        </a:prstTxWarp>
+                        <a:noAutofit/>
+                      </wps:bodyPr>
+                    </wps:wsp>
+                  </a:graphicData>
+                </a:graphic>
+                <wp14:sizeRelH relativeFrom="margin">
+                  <wp14:pctWidth>0</wp14:pctWidth>
+                </wp14:sizeRelH>
+              </wp:anchor>
+            </w:drawing>
+          </mc:Choice>
+          <mc:Fallback>
+            <w:pict>
+              <v:shapetype w14:anchorId="48107924" id="_x0000_t202" coordsize="21600,21600" o:spt="202" path="m,l,21600r21600,l21600,xe">
+                <v:stroke joinstyle="miter"/>
+                <v:path gradientshapeok="t" o:connecttype="rect"/>
+              </v:shapetype>
+              <v:shape id="Casella di testo 57" o:spid="_x0000_s1026" type="#_x0000_t202" style="position:absolute;margin-left:10.7pt;margin-top:285.45pt;width:414.45pt;height:33.75pt;z-index:252456448;visibility:visible;mso-wrap-style:square;mso-width-percent:0;mso-wrap-distance-left:9pt;mso-wrap-distance-top:0;mso-wrap-distance-right:9pt;mso-wrap-distance-bottom:0;mso-position-horizontal:absolute;mso-position-horizontal-relative:text;mso-position-vertical:absolute;mso-position-vertical-relative:text;mso-width-percent:0;mso-width-relative:margin;v-text-anchor:top" o:gfxdata="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" filled="f" stroked="f">
+                <v:textbox>
+                  <w:txbxContent>
+                    <w:p>
+                      <w:bookmarkStart w:id="1" w:name="_GoBack"/>
+                      <w:r>
+                        <w:t>con e esce d</w:t>
+                      </w:r>
+                      <w:r>
+                        <w:t>a A B1A C2 ed entra in S</w:t>
+                      </w:r>
+                      <w:r>
+                        <w:br/>
+                        <w:t xml:space="preserve">con f </w:t>
+                      </w:r>
+                      <w:r>
+                        <w:t>transizione non deve</w:t>
+                      </w:r>
+                      <w:r>
+                        <w:t xml:space="preserve"> scatta</w:t>
+                      </w:r>
+                      <w:r>
+                        <w:t>re</w:t>
+                      </w:r>
+                      <w:r>
+                        <w:t xml:space="preserve"> perché </w:t>
+                      </w:r>
+                      <w:r>
+                        <w:t>B2 non è nella configurazione iniziale</w:t>
+                      </w:r>
+                      <w:bookmarkEnd w:id="1"/>
+                    </w:p>
+                  </w:txbxContent>
+                </v:textbox>
+              </v:shape>
+            </w:pict>
+          </mc:Fallback>
+        </mc:AlternateContent>
+      </w:r>
+      <w:r>
+        <w:rPr>
+          <w:noProof/>
+          <w:lang w:eastAsia="it-IT"/>
+        </w:rPr>
+        <mc:AlternateContent>
+          <mc:Choice Requires="wps">
+            <w:drawing>
+              <wp:anchor distT="0" distB="0" distL="114300" distR="114300" simplePos="0" relativeHeight="252450304" behindDoc="0" locked="0" layoutInCell="1" allowOverlap="1" wp14:anchorId="52B4FE87" wp14:editId="14BF721A">
                 <wp:simplePos x="0" y="0"/>
                 <wp:positionH relativeFrom="column">
                   <wp:posOffset>2280951</wp:posOffset>
@@ -68,129 +211,9 @@
           </mc:Choice>
           <mc:Fallback>
             <w:pict>
-              <v:line w14:anchorId="33C6185A" id="Connettore diritto 15" o:spid="_x0000_s1026" style="position:absolute;flip:y;z-index:252450304;visibility:visible;mso-wrap-style:square;mso-width-percent:0;mso-height-percent:0;mso-wrap-distance-left:9pt;mso-wrap-distance-top:0;mso-wrap-distance-right:9pt;mso-wrap-distance-bottom:0;mso-position-horizontal:absolute;mso-position-horizontal-relative:text;mso-position-vertical:absolute;mso-position-vertical-relative:text;mso-width-percent:0;mso-height-percent:0;mso-width-relative:margin;mso-height-relative:margin" from="179.6pt,68.6pt" to="248.85pt,117.35pt" o:gfxdata="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" strokecolor="#70ad47 [3209]" strokeweight=".5pt">
+              <v:line w14:anchorId="398897A1" id="Connettore diritto 15" o:spid="_x0000_s1026" style="position:absolute;flip:y;z-index:252450304;visibility:visible;mso-wrap-style:square;mso-width-percent:0;mso-height-percent:0;mso-wrap-distance-left:9pt;mso-wrap-distance-top:0;mso-wrap-distance-right:9pt;mso-wrap-distance-bottom:0;mso-position-horizontal:absolute;mso-position-horizontal-relative:text;mso-position-vertical:absolute;mso-position-vertical-relative:text;mso-width-percent:0;mso-height-percent:0;mso-width-relative:margin;mso-height-relative:margin" from="179.6pt,68.6pt" to="248.85pt,117.35pt" o:gfxdata="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" strokecolor="#70ad47 [3209]" strokeweight=".5pt">
                 <v:stroke joinstyle="miter"/>
               </v:line>
-            </w:pict>
-          </mc:Fallback>
-        </mc:AlternateContent>
-      </w:r>
-      <w:r>
-        <w:rPr>
-          <w:noProof/>
-          <w:lang w:eastAsia="it-IT"/>
-        </w:rPr>
-        <mc:AlternateContent>
-          <mc:Choice Requires="wps">
-            <w:drawing>
-              <wp:anchor distT="0" distB="0" distL="114300" distR="114300" simplePos="0" relativeHeight="252456448" behindDoc="0" locked="0" layoutInCell="1" allowOverlap="1" wp14:anchorId="48107924" wp14:editId="4C30E9BC">
-                <wp:simplePos x="0" y="0"/>
-                <wp:positionH relativeFrom="column">
-                  <wp:posOffset>138546</wp:posOffset>
-                </wp:positionH>
-                <wp:positionV relativeFrom="paragraph">
-                  <wp:posOffset>3624349</wp:posOffset>
-                </wp:positionV>
-                <wp:extent cx="4648200" cy="428625"/>
-                <wp:effectExtent l="0" t="0" r="0" b="9525"/>
-                <wp:wrapNone/>
-                <wp:docPr id="57" name="Casella di testo 57"/>
-                <wp:cNvGraphicFramePr/>
-                <a:graphic xmlns:a="http://schemas.openxmlformats.org/drawingml/2006/main">
-                  <a:graphicData uri="http://schemas.microsoft.com/office/word/2010/wordprocessingShape">
-                    <wps:wsp>
-                      <wps:cNvSpPr txBox="1"/>
-                      <wps:spPr>
-                        <a:xfrm>
-                          <a:off x="0" y="0"/>
-                          <a:ext cx="4648200" cy="428625"/>
-                        </a:xfrm>
-                        <a:prstGeom prst="rect">
-                          <a:avLst/>
-                        </a:prstGeom>
-                        <a:noFill/>
-                        <a:ln>
-                          <a:noFill/>
-                        </a:ln>
-                      </wps:spPr>
-                      <wps:style>
-                        <a:lnRef idx="0">
-                          <a:scrgbClr r="0" g="0" b="0"/>
-                        </a:lnRef>
-                        <a:fillRef idx="0">
-                          <a:scrgbClr r="0" g="0" b="0"/>
-                        </a:fillRef>
-                        <a:effectRef idx="0">
-                          <a:scrgbClr r="0" g="0" b="0"/>
-                        </a:effectRef>
-                        <a:fontRef idx="minor">
-                          <a:schemeClr val="dk1"/>
-                        </a:fontRef>
-                      </wps:style>
-                      <wps:txbx>
-                        <w:txbxContent>
-                          <w:p>
-                            <w:r>
-                              <w:t>con e esce d</w:t>
-                            </w:r>
-                            <w:r>
-                              <w:t>a A B1A C2 ed entra in S</w:t>
-                            </w:r>
-                            <w:r>
-                              <w:br/>
-                              <w:t xml:space="preserve">con f </w:t>
-                            </w:r>
-                            <w:r>
-                              <w:t xml:space="preserve">non scatta perché </w:t>
-                            </w:r>
-                            <w:r>
-                              <w:t>B2 non è nella configurazione iniziale</w:t>
-                            </w:r>
-                          </w:p>
-                        </w:txbxContent>
-                      </wps:txbx>
-                      <wps:bodyPr rot="0" spcFirstLastPara="0" vertOverflow="overflow" horzOverflow="overflow" vert="horz" wrap="square" lIns="91440" tIns="45720" rIns="91440" bIns="45720" numCol="1" spcCol="0" rtlCol="0" fromWordArt="0" anchor="t" anchorCtr="0" forceAA="0" compatLnSpc="1">
-                        <a:prstTxWarp prst="textNoShape">
-                          <a:avLst/>
-                        </a:prstTxWarp>
-                        <a:noAutofit/>
-                      </wps:bodyPr>
-                    </wps:wsp>
-                  </a:graphicData>
-                </a:graphic>
-              </wp:anchor>
-            </w:drawing>
-          </mc:Choice>
-          <mc:Fallback>
-            <w:pict>
-              <v:shapetype w14:anchorId="48107924" id="_x0000_t202" coordsize="21600,21600" o:spt="202" path="m,l,21600r21600,l21600,xe">
-                <v:stroke joinstyle="miter"/>
-                <v:path gradientshapeok="t" o:connecttype="rect"/>
-              </v:shapetype>
-              <v:shape id="Casella di testo 57" o:spid="_x0000_s1026" type="#_x0000_t202" style="position:absolute;margin-left:10.9pt;margin-top:285.4pt;width:366pt;height:33.75pt;z-index:252456448;visibility:visible;mso-wrap-style:square;mso-wrap-distance-left:9pt;mso-wrap-distance-top:0;mso-wrap-distance-right:9pt;mso-wrap-distance-bottom:0;mso-position-horizontal:absolute;mso-position-horizontal-relative:text;mso-position-vertical:absolute;mso-position-vertical-relative:text;v-text-anchor:top" o:gfxdata="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" filled="f" stroked="f">
-                <v:textbox>
-                  <w:txbxContent>
-                    <w:p>
-                      <w:r>
-                        <w:t>con e esce d</w:t>
-                      </w:r>
-                      <w:r>
-                        <w:t>a A B1A C2 ed entra in S</w:t>
-                      </w:r>
-                      <w:r>
-                        <w:br/>
-                        <w:t xml:space="preserve">con f </w:t>
-                      </w:r>
-                      <w:r>
-                        <w:t xml:space="preserve">non scatta perché </w:t>
-                      </w:r>
-                      <w:r>
-                        <w:t>B2 non è nella configurazione iniziale</w:t>
-                      </w:r>
-                    </w:p>
-                  </w:txbxContent>
-                </v:textbox>
-              </v:shape>
             </w:pict>
           </mc:Fallback>
         </mc:AlternateContent>
@@ -1420,7 +1443,7 @@
               </wp:anchor>
             </w:drawing>
           </mc:Choice>
-          <mc:Fallback xmlns:cx="http://schemas.microsoft.com/office/drawing/2014/chartex" xmlns:cx1="http://schemas.microsoft.com/office/drawing/2015/9/8/chartex" xmlns:cx2="http://schemas.microsoft.com/office/drawing/2015/10/21/chartex" xmlns:cx3="http://schemas.microsoft.com/office/drawing/2016/5/9/chartex" xmlns:cx4="http://schemas.microsoft.com/office/drawing/2016/5/10/chartex" xmlns:cx5="http://schemas.microsoft.com/office/drawing/2016/5/11/chartex" xmlns:cx6="http://schemas.microsoft.com/office/drawing/2016/5/12/chartex" xmlns:cx7="http://schemas.microsoft.com/office/drawing/2016/5/13/chartex" xmlns:cx8="http://schemas.microsoft.com/office/drawing/2016/5/14/chartex" xmlns:aink="http://schemas.microsoft.com/office/drawing/2016/ink" xmlns:am3d="http://schemas.microsoft.com/office/drawing/2017/model3d" xmlns:w16cex="http://schemas.microsoft.com/office/word/2018/wordml/cex" xmlns:w16cid="http://schemas.microsoft.com/office/word/2016/wordml/cid" xmlns:w16="http://schemas.microsoft.com/office/word/2018/wordml" xmlns:w16sdtdh="http://schemas.microsoft.com/office/word/2020/wordml/sdtdatahash" xmlns:w16se="http://schemas.microsoft.com/office/word/2015/wordml/symex">
+          <mc:Fallback xmlns:w16se="http://schemas.microsoft.com/office/word/2015/wordml/symex" xmlns:w16sdtdh="http://schemas.microsoft.com/office/word/2020/wordml/sdtdatahash" xmlns:w16="http://schemas.microsoft.com/office/word/2018/wordml" xmlns:w16cid="http://schemas.microsoft.com/office/word/2016/wordml/cid" xmlns:w16cex="http://schemas.microsoft.com/office/word/2018/wordml/cex" xmlns:am3d="http://schemas.microsoft.com/office/drawing/2017/model3d" xmlns:aink="http://schemas.microsoft.com/office/drawing/2016/ink" xmlns:cx8="http://schemas.microsoft.com/office/drawing/2016/5/14/chartex" xmlns:cx7="http://schemas.microsoft.com/office/drawing/2016/5/13/chartex" xmlns:cx6="http://schemas.microsoft.com/office/drawing/2016/5/12/chartex" xmlns:cx5="http://schemas.microsoft.com/office/drawing/2016/5/11/chartex" xmlns:cx4="http://schemas.microsoft.com/office/drawing/2016/5/10/chartex" xmlns:cx3="http://schemas.microsoft.com/office/drawing/2016/5/9/chartex" xmlns:cx2="http://schemas.microsoft.com/office/drawing/2015/10/21/chartex" xmlns:cx1="http://schemas.microsoft.com/office/drawing/2015/9/8/chartex" xmlns:cx="http://schemas.microsoft.com/office/drawing/2014/chartex">
             <w:pict>
               <v:shapetype w14:anchorId="327CCC75" id="_x0000_t202" coordsize="21600,21600" o:spt="202" path="m,l,21600r21600,l21600,xe">
                 <v:stroke joinstyle="miter"/>
@@ -1505,7 +1528,7 @@
               </wp:anchor>
             </w:drawing>
           </mc:Choice>
-          <mc:Fallback xmlns:cx="http://schemas.microsoft.com/office/drawing/2014/chartex" xmlns:cx1="http://schemas.microsoft.com/office/drawing/2015/9/8/chartex" xmlns:cx2="http://schemas.microsoft.com/office/drawing/2015/10/21/chartex" xmlns:cx3="http://schemas.microsoft.com/office/drawing/2016/5/9/chartex" xmlns:cx4="http://schemas.microsoft.com/office/drawing/2016/5/10/chartex" xmlns:cx5="http://schemas.microsoft.com/office/drawing/2016/5/11/chartex" xmlns:cx6="http://schemas.microsoft.com/office/drawing/2016/5/12/chartex" xmlns:cx7="http://schemas.microsoft.com/office/drawing/2016/5/13/chartex" xmlns:cx8="http://schemas.microsoft.com/office/drawing/2016/5/14/chartex" xmlns:aink="http://schemas.microsoft.com/office/drawing/2016/ink" xmlns:am3d="http://schemas.microsoft.com/office/drawing/2017/model3d" xmlns:w16cex="http://schemas.microsoft.com/office/word/2018/wordml/cex" xmlns:w16cid="http://schemas.microsoft.com/office/word/2016/wordml/cid" xmlns:w16="http://schemas.microsoft.com/office/word/2018/wordml" xmlns:w16sdtdh="http://schemas.microsoft.com/office/word/2020/wordml/sdtdatahash" xmlns:w16se="http://schemas.microsoft.com/office/word/2015/wordml/symex">
+          <mc:Fallback xmlns:w16se="http://schemas.microsoft.com/office/word/2015/wordml/symex" xmlns:w16sdtdh="http://schemas.microsoft.com/office/word/2020/wordml/sdtdatahash" xmlns:w16="http://schemas.microsoft.com/office/word/2018/wordml" xmlns:w16cid="http://schemas.microsoft.com/office/word/2016/wordml/cid" xmlns:w16cex="http://schemas.microsoft.com/office/word/2018/wordml/cex" xmlns:am3d="http://schemas.microsoft.com/office/drawing/2017/model3d" xmlns:aink="http://schemas.microsoft.com/office/drawing/2016/ink" xmlns:cx8="http://schemas.microsoft.com/office/drawing/2016/5/14/chartex" xmlns:cx7="http://schemas.microsoft.com/office/drawing/2016/5/13/chartex" xmlns:cx6="http://schemas.microsoft.com/office/drawing/2016/5/12/chartex" xmlns:cx5="http://schemas.microsoft.com/office/drawing/2016/5/11/chartex" xmlns:cx4="http://schemas.microsoft.com/office/drawing/2016/5/10/chartex" xmlns:cx3="http://schemas.microsoft.com/office/drawing/2016/5/9/chartex" xmlns:cx2="http://schemas.microsoft.com/office/drawing/2015/10/21/chartex" xmlns:cx1="http://schemas.microsoft.com/office/drawing/2015/9/8/chartex" xmlns:cx="http://schemas.microsoft.com/office/drawing/2014/chartex">
             <w:pict>
               <v:shapetype w14:anchorId="4F053EBB" id="_x0000_t32" coordsize="21600,21600" o:spt="32" o:oned="t" path="m,l21600,21600e" filled="f">
                 <v:path arrowok="t" fillok="f" o:connecttype="none"/>
@@ -1586,7 +1609,7 @@
               </wp:anchor>
             </w:drawing>
           </mc:Choice>
-          <mc:Fallback xmlns:cx="http://schemas.microsoft.com/office/drawing/2014/chartex" xmlns:cx1="http://schemas.microsoft.com/office/drawing/2015/9/8/chartex" xmlns:cx2="http://schemas.microsoft.com/office/drawing/2015/10/21/chartex" xmlns:cx3="http://schemas.microsoft.com/office/drawing/2016/5/9/chartex" xmlns:cx4="http://schemas.microsoft.com/office/drawing/2016/5/10/chartex" xmlns:cx5="http://schemas.microsoft.com/office/drawing/2016/5/11/chartex" xmlns:cx6="http://schemas.microsoft.com/office/drawing/2016/5/12/chartex" xmlns:cx7="http://schemas.microsoft.com/office/drawing/2016/5/13/chartex" xmlns:cx8="http://schemas.microsoft.com/office/drawing/2016/5/14/chartex" xmlns:aink="http://schemas.microsoft.com/office/drawing/2016/ink" xmlns:am3d="http://schemas.microsoft.com/office/drawing/2017/model3d" xmlns:w16cex="http://schemas.microsoft.com/office/word/2018/wordml/cex" xmlns:w16cid="http://schemas.microsoft.com/office/word/2016/wordml/cid" xmlns:w16="http://schemas.microsoft.com/office/word/2018/wordml" xmlns:w16sdtdh="http://schemas.microsoft.com/office/word/2020/wordml/sdtdatahash" xmlns:w16se="http://schemas.microsoft.com/office/word/2015/wordml/symex">
+          <mc:Fallback xmlns:w16se="http://schemas.microsoft.com/office/word/2015/wordml/symex" xmlns:w16sdtdh="http://schemas.microsoft.com/office/word/2020/wordml/sdtdatahash" xmlns:w16="http://schemas.microsoft.com/office/word/2018/wordml" xmlns:w16cid="http://schemas.microsoft.com/office/word/2016/wordml/cid" xmlns:w16cex="http://schemas.microsoft.com/office/word/2018/wordml/cex" xmlns:am3d="http://schemas.microsoft.com/office/drawing/2017/model3d" xmlns:aink="http://schemas.microsoft.com/office/drawing/2016/ink" xmlns:cx8="http://schemas.microsoft.com/office/drawing/2016/5/14/chartex" xmlns:cx7="http://schemas.microsoft.com/office/drawing/2016/5/13/chartex" xmlns:cx6="http://schemas.microsoft.com/office/drawing/2016/5/12/chartex" xmlns:cx5="http://schemas.microsoft.com/office/drawing/2016/5/11/chartex" xmlns:cx4="http://schemas.microsoft.com/office/drawing/2016/5/10/chartex" xmlns:cx3="http://schemas.microsoft.com/office/drawing/2016/5/9/chartex" xmlns:cx2="http://schemas.microsoft.com/office/drawing/2015/10/21/chartex" xmlns:cx1="http://schemas.microsoft.com/office/drawing/2015/9/8/chartex" xmlns:cx="http://schemas.microsoft.com/office/drawing/2014/chartex">
             <w:pict>
               <v:oval w14:anchorId="63D24976" id="Ovale 36" o:spid="_x0000_s1026" style="position:absolute;margin-left:99pt;margin-top:194.25pt;width:5.8pt;height:6pt;z-index:252201472;visibility:visible;mso-wrap-style:square;mso-width-percent:0;mso-height-percent:0;mso-wrap-distance-left:9pt;mso-wrap-distance-top:0;mso-wrap-distance-right:9pt;mso-wrap-distance-bottom:0;mso-position-horizontal:absolute;mso-position-horizontal-relative:text;mso-position-vertical:absolute;mso-position-vertical-relative:text;mso-width-percent:0;mso-height-percent:0;mso-width-relative:margin;mso-height-relative:margin;v-text-anchor:middle" o:gfxdata="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" fillcolor="black [3200]" strokecolor="black [1600]" strokeweight="1pt">
                 <v:stroke joinstyle="miter"/>
@@ -1674,7 +1697,7 @@
               </wp:anchor>
             </w:drawing>
           </mc:Choice>
-          <mc:Fallback xmlns:cx="http://schemas.microsoft.com/office/drawing/2014/chartex" xmlns:cx1="http://schemas.microsoft.com/office/drawing/2015/9/8/chartex" xmlns:cx2="http://schemas.microsoft.com/office/drawing/2015/10/21/chartex" xmlns:cx3="http://schemas.microsoft.com/office/drawing/2016/5/9/chartex" xmlns:cx4="http://schemas.microsoft.com/office/drawing/2016/5/10/chartex" xmlns:cx5="http://schemas.microsoft.com/office/drawing/2016/5/11/chartex" xmlns:cx6="http://schemas.microsoft.com/office/drawing/2016/5/12/chartex" xmlns:cx7="http://schemas.microsoft.com/office/drawing/2016/5/13/chartex" xmlns:cx8="http://schemas.microsoft.com/office/drawing/2016/5/14/chartex" xmlns:aink="http://schemas.microsoft.com/office/drawing/2016/ink" xmlns:am3d="http://schemas.microsoft.com/office/drawing/2017/model3d" xmlns:w16cex="http://schemas.microsoft.com/office/word/2018/wordml/cex" xmlns:w16cid="http://schemas.microsoft.com/office/word/2016/wordml/cid" xmlns:w16="http://schemas.microsoft.com/office/word/2018/wordml" xmlns:w16sdtdh="http://schemas.microsoft.com/office/word/2020/wordml/sdtdatahash" xmlns:w16se="http://schemas.microsoft.com/office/word/2015/wordml/symex">
+          <mc:Fallback xmlns:w16se="http://schemas.microsoft.com/office/word/2015/wordml/symex" xmlns:w16sdtdh="http://schemas.microsoft.com/office/word/2020/wordml/sdtdatahash" xmlns:w16="http://schemas.microsoft.com/office/word/2018/wordml" xmlns:w16cid="http://schemas.microsoft.com/office/word/2016/wordml/cid" xmlns:w16cex="http://schemas.microsoft.com/office/word/2018/wordml/cex" xmlns:am3d="http://schemas.microsoft.com/office/drawing/2017/model3d" xmlns:aink="http://schemas.microsoft.com/office/drawing/2016/ink" xmlns:cx8="http://schemas.microsoft.com/office/drawing/2016/5/14/chartex" xmlns:cx7="http://schemas.microsoft.com/office/drawing/2016/5/13/chartex" xmlns:cx6="http://schemas.microsoft.com/office/drawing/2016/5/12/chartex" xmlns:cx5="http://schemas.microsoft.com/office/drawing/2016/5/11/chartex" xmlns:cx4="http://schemas.microsoft.com/office/drawing/2016/5/10/chartex" xmlns:cx3="http://schemas.microsoft.com/office/drawing/2016/5/9/chartex" xmlns:cx2="http://schemas.microsoft.com/office/drawing/2015/10/21/chartex" xmlns:cx1="http://schemas.microsoft.com/office/drawing/2015/9/8/chartex" xmlns:cx="http://schemas.microsoft.com/office/drawing/2014/chartex">
             <w:pict>
               <v:shape w14:anchorId="320F0639" id="Casella di testo 34" o:spid="_x0000_s1027" type="#_x0000_t202" style="position:absolute;margin-left:121.8pt;margin-top:190.9pt;width:32.25pt;height:19.5pt;z-index:252156416;visibility:visible;mso-wrap-style:square;mso-width-percent:0;mso-height-percent:0;mso-wrap-distance-left:9pt;mso-wrap-distance-top:0;mso-wrap-distance-right:9pt;mso-wrap-distance-bottom:0;mso-position-horizontal:absolute;mso-position-horizontal-relative:text;mso-position-vertical:absolute;mso-position-vertical-relative:text;mso-width-percent:0;mso-height-percent:0;mso-width-relative:margin;mso-height-relative:margin;v-text-anchor:top" o:gfxdata="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" filled="f" stroked="f">
                 <v:textbox>
@@ -1767,7 +1790,7 @@
               </wp:anchor>
             </w:drawing>
           </mc:Choice>
-          <mc:Fallback xmlns:cx="http://schemas.microsoft.com/office/drawing/2014/chartex" xmlns:cx1="http://schemas.microsoft.com/office/drawing/2015/9/8/chartex" xmlns:cx2="http://schemas.microsoft.com/office/drawing/2015/10/21/chartex" xmlns:cx3="http://schemas.microsoft.com/office/drawing/2016/5/9/chartex" xmlns:cx4="http://schemas.microsoft.com/office/drawing/2016/5/10/chartex" xmlns:cx5="http://schemas.microsoft.com/office/drawing/2016/5/11/chartex" xmlns:cx6="http://schemas.microsoft.com/office/drawing/2016/5/12/chartex" xmlns:cx7="http://schemas.microsoft.com/office/drawing/2016/5/13/chartex" xmlns:cx8="http://schemas.microsoft.com/office/drawing/2016/5/14/chartex" xmlns:aink="http://schemas.microsoft.com/office/drawing/2016/ink" xmlns:am3d="http://schemas.microsoft.com/office/drawing/2017/model3d" xmlns:w16cex="http://schemas.microsoft.com/office/word/2018/wordml/cex" xmlns:w16cid="http://schemas.microsoft.com/office/word/2016/wordml/cid" xmlns:w16="http://schemas.microsoft.com/office/word/2018/wordml" xmlns:w16sdtdh="http://schemas.microsoft.com/office/word/2020/wordml/sdtdatahash" xmlns:w16se="http://schemas.microsoft.com/office/word/2015/wordml/symex">
+          <mc:Fallback xmlns:w16se="http://schemas.microsoft.com/office/word/2015/wordml/symex" xmlns:w16sdtdh="http://schemas.microsoft.com/office/word/2020/wordml/sdtdatahash" xmlns:w16="http://schemas.microsoft.com/office/word/2018/wordml" xmlns:w16cid="http://schemas.microsoft.com/office/word/2016/wordml/cid" xmlns:w16cex="http://schemas.microsoft.com/office/word/2018/wordml/cex" xmlns:am3d="http://schemas.microsoft.com/office/drawing/2017/model3d" xmlns:aink="http://schemas.microsoft.com/office/drawing/2016/ink" xmlns:cx8="http://schemas.microsoft.com/office/drawing/2016/5/14/chartex" xmlns:cx7="http://schemas.microsoft.com/office/drawing/2016/5/13/chartex" xmlns:cx6="http://schemas.microsoft.com/office/drawing/2016/5/12/chartex" xmlns:cx5="http://schemas.microsoft.com/office/drawing/2016/5/11/chartex" xmlns:cx4="http://schemas.microsoft.com/office/drawing/2016/5/10/chartex" xmlns:cx3="http://schemas.microsoft.com/office/drawing/2016/5/9/chartex" xmlns:cx2="http://schemas.microsoft.com/office/drawing/2015/10/21/chartex" xmlns:cx1="http://schemas.microsoft.com/office/drawing/2015/9/8/chartex" xmlns:cx="http://schemas.microsoft.com/office/drawing/2014/chartex">
             <w:pict>
               <v:rect w14:anchorId="63DEF3AC" id="Rettangolo 32" o:spid="_x0000_s1026" style="position:absolute;margin-left:113.55pt;margin-top:191.65pt;width:47.25pt;height:54pt;z-index:252111360;visibility:visible;mso-wrap-style:square;mso-width-percent:0;mso-height-percent:0;mso-wrap-distance-left:9pt;mso-wrap-distance-top:0;mso-wrap-distance-right:9pt;mso-wrap-distance-bottom:0;mso-position-horizontal:absolute;mso-position-horizontal-relative:text;mso-position-vertical:absolute;mso-position-vertical-relative:text;mso-width-percent:0;mso-height-percent:0;mso-width-relative:margin;mso-height-relative:margin;v-text-anchor:middle" o:gfxdata="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" filled="f" strokecolor="black [3200]">
                 <v:stroke joinstyle="round"/>
@@ -1852,7 +1875,7 @@
               </wp:anchor>
             </w:drawing>
           </mc:Choice>
-          <mc:Fallback xmlns:cx="http://schemas.microsoft.com/office/drawing/2014/chartex" xmlns:cx1="http://schemas.microsoft.com/office/drawing/2015/9/8/chartex" xmlns:cx2="http://schemas.microsoft.com/office/drawing/2015/10/21/chartex" xmlns:cx3="http://schemas.microsoft.com/office/drawing/2016/5/9/chartex" xmlns:cx4="http://schemas.microsoft.com/office/drawing/2016/5/10/chartex" xmlns:cx5="http://schemas.microsoft.com/office/drawing/2016/5/11/chartex" xmlns:cx6="http://schemas.microsoft.com/office/drawing/2016/5/12/chartex" xmlns:cx7="http://schemas.microsoft.com/office/drawing/2016/5/13/chartex" xmlns:cx8="http://schemas.microsoft.com/office/drawing/2016/5/14/chartex" xmlns:aink="http://schemas.microsoft.com/office/drawing/2016/ink" xmlns:am3d="http://schemas.microsoft.com/office/drawing/2017/model3d" xmlns:w16cex="http://schemas.microsoft.com/office/word/2018/wordml/cex" xmlns:w16cid="http://schemas.microsoft.com/office/word/2016/wordml/cid" xmlns:w16="http://schemas.microsoft.com/office/word/2018/wordml" xmlns:w16sdtdh="http://schemas.microsoft.com/office/word/2020/wordml/sdtdatahash" xmlns:w16se="http://schemas.microsoft.com/office/word/2015/wordml/symex">
+          <mc:Fallback xmlns:w16se="http://schemas.microsoft.com/office/word/2015/wordml/symex" xmlns:w16sdtdh="http://schemas.microsoft.com/office/word/2020/wordml/sdtdatahash" xmlns:w16="http://schemas.microsoft.com/office/word/2018/wordml" xmlns:w16cid="http://schemas.microsoft.com/office/word/2016/wordml/cid" xmlns:w16cex="http://schemas.microsoft.com/office/word/2018/wordml/cex" xmlns:am3d="http://schemas.microsoft.com/office/drawing/2017/model3d" xmlns:aink="http://schemas.microsoft.com/office/drawing/2016/ink" xmlns:cx8="http://schemas.microsoft.com/office/drawing/2016/5/14/chartex" xmlns:cx7="http://schemas.microsoft.com/office/drawing/2016/5/13/chartex" xmlns:cx6="http://schemas.microsoft.com/office/drawing/2016/5/12/chartex" xmlns:cx5="http://schemas.microsoft.com/office/drawing/2016/5/11/chartex" xmlns:cx4="http://schemas.microsoft.com/office/drawing/2016/5/10/chartex" xmlns:cx3="http://schemas.microsoft.com/office/drawing/2016/5/9/chartex" xmlns:cx2="http://schemas.microsoft.com/office/drawing/2015/10/21/chartex" xmlns:cx1="http://schemas.microsoft.com/office/drawing/2015/9/8/chartex" xmlns:cx="http://schemas.microsoft.com/office/drawing/2014/chartex">
             <w:pict>
               <v:rect w14:anchorId="7C469004" id="Rettangolo 31" o:spid="_x0000_s1026" style="position:absolute;margin-left:41.55pt;margin-top:193.15pt;width:48pt;height:55.5pt;z-index:252088832;visibility:visible;mso-wrap-style:square;mso-width-percent:0;mso-height-percent:0;mso-wrap-distance-left:9pt;mso-wrap-distance-top:0;mso-wrap-distance-right:9pt;mso-wrap-distance-bottom:0;mso-position-horizontal:absolute;mso-position-horizontal-relative:text;mso-position-vertical:absolute;mso-position-vertical-relative:text;mso-width-percent:0;mso-height-percent:0;mso-width-relative:margin;mso-height-relative:margin;v-text-anchor:middle" o:gfxdata="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" filled="f" strokecolor="black [3200]">
                 <v:stroke joinstyle="round"/>
@@ -2117,7 +2140,7 @@
                                           </pic:cNvPicPr>
                                         </pic:nvPicPr>
                                         <pic:blipFill>
-                                          <a:blip r:embed="rId6">
+                                          <a:blip r:embed="rId5">
                                             <a:extLst>
                                               <a:ext uri="{28A0092B-C50C-407E-A947-70E740481C1C}">
                                                 <a14:useLocalDpi xmlns:a14="http://schemas.microsoft.com/office/drawing/2010/main" val="0"/>
@@ -2409,7 +2432,7 @@
               </wp:anchor>
             </w:drawing>
           </mc:Choice>
-          <mc:Fallback xmlns:cx="http://schemas.microsoft.com/office/drawing/2014/chartex" xmlns:cx1="http://schemas.microsoft.com/office/drawing/2015/9/8/chartex" xmlns:cx2="http://schemas.microsoft.com/office/drawing/2015/10/21/chartex" xmlns:cx3="http://schemas.microsoft.com/office/drawing/2016/5/9/chartex" xmlns:cx4="http://schemas.microsoft.com/office/drawing/2016/5/10/chartex" xmlns:cx5="http://schemas.microsoft.com/office/drawing/2016/5/11/chartex" xmlns:cx6="http://schemas.microsoft.com/office/drawing/2016/5/12/chartex" xmlns:cx7="http://schemas.microsoft.com/office/drawing/2016/5/13/chartex" xmlns:cx8="http://schemas.microsoft.com/office/drawing/2016/5/14/chartex" xmlns:aink="http://schemas.microsoft.com/office/drawing/2016/ink" xmlns:am3d="http://schemas.microsoft.com/office/drawing/2017/model3d" xmlns:w16cex="http://schemas.microsoft.com/office/word/2018/wordml/cex" xmlns:w16cid="http://schemas.microsoft.com/office/word/2016/wordml/cid" xmlns:w16="http://schemas.microsoft.com/office/word/2018/wordml" xmlns:w16sdtdh="http://schemas.microsoft.com/office/word/2020/wordml/sdtdatahash" xmlns:w16se="http://schemas.microsoft.com/office/word/2015/wordml/symex">
+          <mc:Fallback xmlns:w16se="http://schemas.microsoft.com/office/word/2015/wordml/symex" xmlns:w16sdtdh="http://schemas.microsoft.com/office/word/2020/wordml/sdtdatahash" xmlns:w16="http://schemas.microsoft.com/office/word/2018/wordml" xmlns:w16cid="http://schemas.microsoft.com/office/word/2016/wordml/cid" xmlns:w16cex="http://schemas.microsoft.com/office/word/2018/wordml/cex" xmlns:am3d="http://schemas.microsoft.com/office/drawing/2017/model3d" xmlns:aink="http://schemas.microsoft.com/office/drawing/2016/ink" xmlns:cx8="http://schemas.microsoft.com/office/drawing/2016/5/14/chartex" xmlns:cx7="http://schemas.microsoft.com/office/drawing/2016/5/13/chartex" xmlns:cx6="http://schemas.microsoft.com/office/drawing/2016/5/12/chartex" xmlns:cx5="http://schemas.microsoft.com/office/drawing/2016/5/11/chartex" xmlns:cx4="http://schemas.microsoft.com/office/drawing/2016/5/10/chartex" xmlns:cx3="http://schemas.microsoft.com/office/drawing/2016/5/9/chartex" xmlns:cx2="http://schemas.microsoft.com/office/drawing/2015/10/21/chartex" xmlns:cx1="http://schemas.microsoft.com/office/drawing/2015/9/8/chartex" xmlns:cx="http://schemas.microsoft.com/office/drawing/2014/chartex">
             <w:pict>
               <v:line w14:anchorId="0F183C53" id="Connettore diritto 15" o:spid="_x0000_s1026" style="position:absolute;z-index:251486720;visibility:visible;mso-wrap-style:square;mso-width-percent:0;mso-height-percent:0;mso-wrap-distance-left:9pt;mso-wrap-distance-top:0;mso-wrap-distance-right:9pt;mso-wrap-distance-bottom:0;mso-position-horizontal:absolute;mso-position-horizontal-relative:text;mso-position-vertical:absolute;mso-position-vertical-relative:text;mso-width-percent:0;mso-height-percent:0;mso-width-relative:margin;mso-height-relative:margin" from="181.05pt,49.9pt" to="239.55pt,131.65pt" o:gfxdata="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" strokecolor="#ed7d31 [3205]" strokeweight=".5pt">
                 <v:stroke joinstyle="miter"/>
@@ -2479,7 +2502,7 @@
               </wp:anchor>
             </w:drawing>
           </mc:Choice>
-          <mc:Fallback xmlns:cx="http://schemas.microsoft.com/office/drawing/2014/chartex" xmlns:cx1="http://schemas.microsoft.com/office/drawing/2015/9/8/chartex" xmlns:cx2="http://schemas.microsoft.com/office/drawing/2015/10/21/chartex" xmlns:cx3="http://schemas.microsoft.com/office/drawing/2016/5/9/chartex" xmlns:cx4="http://schemas.microsoft.com/office/drawing/2016/5/10/chartex" xmlns:cx5="http://schemas.microsoft.com/office/drawing/2016/5/11/chartex" xmlns:cx6="http://schemas.microsoft.com/office/drawing/2016/5/12/chartex" xmlns:cx7="http://schemas.microsoft.com/office/drawing/2016/5/13/chartex" xmlns:cx8="http://schemas.microsoft.com/office/drawing/2016/5/14/chartex" xmlns:aink="http://schemas.microsoft.com/office/drawing/2016/ink" xmlns:am3d="http://schemas.microsoft.com/office/drawing/2017/model3d" xmlns:w16cex="http://schemas.microsoft.com/office/word/2018/wordml/cex" xmlns:w16cid="http://schemas.microsoft.com/office/word/2016/wordml/cid" xmlns:w16="http://schemas.microsoft.com/office/word/2018/wordml" xmlns:w16sdtdh="http://schemas.microsoft.com/office/word/2020/wordml/sdtdatahash" xmlns:w16se="http://schemas.microsoft.com/office/word/2015/wordml/symex">
+          <mc:Fallback xmlns:w16se="http://schemas.microsoft.com/office/word/2015/wordml/symex" xmlns:w16sdtdh="http://schemas.microsoft.com/office/word/2020/wordml/sdtdatahash" xmlns:w16="http://schemas.microsoft.com/office/word/2018/wordml" xmlns:w16cid="http://schemas.microsoft.com/office/word/2016/wordml/cid" xmlns:w16cex="http://schemas.microsoft.com/office/word/2018/wordml/cex" xmlns:am3d="http://schemas.microsoft.com/office/drawing/2017/model3d" xmlns:aink="http://schemas.microsoft.com/office/drawing/2016/ink" xmlns:cx8="http://schemas.microsoft.com/office/drawing/2016/5/14/chartex" xmlns:cx7="http://schemas.microsoft.com/office/drawing/2016/5/13/chartex" xmlns:cx6="http://schemas.microsoft.com/office/drawing/2016/5/12/chartex" xmlns:cx5="http://schemas.microsoft.com/office/drawing/2016/5/11/chartex" xmlns:cx4="http://schemas.microsoft.com/office/drawing/2016/5/10/chartex" xmlns:cx3="http://schemas.microsoft.com/office/drawing/2016/5/9/chartex" xmlns:cx2="http://schemas.microsoft.com/office/drawing/2015/10/21/chartex" xmlns:cx1="http://schemas.microsoft.com/office/drawing/2015/9/8/chartex" xmlns:cx="http://schemas.microsoft.com/office/drawing/2014/chartex">
             <w:pict>
               <v:line w14:anchorId="53D69569" id="Connettore diritto 16" o:spid="_x0000_s1026" style="position:absolute;flip:y;z-index:251527680;visibility:visible;mso-wrap-style:square;mso-width-percent:0;mso-height-percent:0;mso-wrap-distance-left:9pt;mso-wrap-distance-top:0;mso-wrap-distance-right:9pt;mso-wrap-distance-bottom:0;mso-position-horizontal:absolute;mso-position-horizontal-relative:text;mso-position-vertical:absolute;mso-position-vertical-relative:text;mso-width-percent:0;mso-height-percent:0;mso-width-relative:margin;mso-height-relative:margin" from="160.05pt,154.15pt" to="239.55pt,229.15pt" o:gfxdata="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" strokecolor="#ed7d31 [3205]" strokeweight=".5pt">
                 <v:stroke joinstyle="miter"/>
@@ -2550,7 +2573,7 @@
               </wp:anchor>
             </w:drawing>
           </mc:Choice>
-          <mc:Fallback xmlns:cx="http://schemas.microsoft.com/office/drawing/2014/chartex" xmlns:cx1="http://schemas.microsoft.com/office/drawing/2015/9/8/chartex" xmlns:cx2="http://schemas.microsoft.com/office/drawing/2015/10/21/chartex" xmlns:cx3="http://schemas.microsoft.com/office/drawing/2016/5/9/chartex" xmlns:cx4="http://schemas.microsoft.com/office/drawing/2016/5/10/chartex" xmlns:cx5="http://schemas.microsoft.com/office/drawing/2016/5/11/chartex" xmlns:cx6="http://schemas.microsoft.com/office/drawing/2016/5/12/chartex" xmlns:cx7="http://schemas.microsoft.com/office/drawing/2016/5/13/chartex" xmlns:cx8="http://schemas.microsoft.com/office/drawing/2016/5/14/chartex" xmlns:aink="http://schemas.microsoft.com/office/drawing/2016/ink" xmlns:am3d="http://schemas.microsoft.com/office/drawing/2017/model3d" xmlns:w16cex="http://schemas.microsoft.com/office/word/2018/wordml/cex" xmlns:w16cid="http://schemas.microsoft.com/office/word/2016/wordml/cid" xmlns:w16="http://schemas.microsoft.com/office/word/2018/wordml" xmlns:w16sdtdh="http://schemas.microsoft.com/office/word/2020/wordml/sdtdatahash" xmlns:w16se="http://schemas.microsoft.com/office/word/2015/wordml/symex">
+          <mc:Fallback xmlns:w16se="http://schemas.microsoft.com/office/word/2015/wordml/symex" xmlns:w16sdtdh="http://schemas.microsoft.com/office/word/2020/wordml/sdtdatahash" xmlns:w16="http://schemas.microsoft.com/office/word/2018/wordml" xmlns:w16cid="http://schemas.microsoft.com/office/word/2016/wordml/cid" xmlns:w16cex="http://schemas.microsoft.com/office/word/2018/wordml/cex" xmlns:am3d="http://schemas.microsoft.com/office/drawing/2017/model3d" xmlns:aink="http://schemas.microsoft.com/office/drawing/2016/ink" xmlns:cx8="http://schemas.microsoft.com/office/drawing/2016/5/14/chartex" xmlns:cx7="http://schemas.microsoft.com/office/drawing/2016/5/13/chartex" xmlns:cx6="http://schemas.microsoft.com/office/drawing/2016/5/12/chartex" xmlns:cx5="http://schemas.microsoft.com/office/drawing/2016/5/11/chartex" xmlns:cx4="http://schemas.microsoft.com/office/drawing/2016/5/10/chartex" xmlns:cx3="http://schemas.microsoft.com/office/drawing/2016/5/9/chartex" xmlns:cx2="http://schemas.microsoft.com/office/drawing/2015/10/21/chartex" xmlns:cx1="http://schemas.microsoft.com/office/drawing/2015/9/8/chartex" xmlns:cx="http://schemas.microsoft.com/office/drawing/2014/chartex">
             <w:pict>
               <v:oval w14:anchorId="715DCC1B" id="Ovale 50" o:spid="_x0000_s1026" style="position:absolute;margin-left:47.25pt;margin-top:-.75pt;width:6pt;height:6pt;z-index:252431872;visibility:visible;mso-wrap-style:square;mso-wrap-distance-left:9pt;mso-wrap-distance-top:0;mso-wrap-distance-right:9pt;mso-wrap-distance-bottom:0;mso-position-horizontal:absolute;mso-position-horizontal-relative:text;mso-position-vertical:absolute;mso-position-vertical-relative:text;v-text-anchor:middle" o:gfxdata="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" fillcolor="black [3200]" strokecolor="black [1600]" strokeweight="1pt">
                 <v:stroke joinstyle="miter"/>
@@ -2623,7 +2646,7 @@
               </wp:anchor>
             </w:drawing>
           </mc:Choice>
-          <mc:Fallback xmlns:cx="http://schemas.microsoft.com/office/drawing/2014/chartex" xmlns:cx1="http://schemas.microsoft.com/office/drawing/2015/9/8/chartex" xmlns:cx2="http://schemas.microsoft.com/office/drawing/2015/10/21/chartex" xmlns:cx3="http://schemas.microsoft.com/office/drawing/2016/5/9/chartex" xmlns:cx4="http://schemas.microsoft.com/office/drawing/2016/5/10/chartex" xmlns:cx5="http://schemas.microsoft.com/office/drawing/2016/5/11/chartex" xmlns:cx6="http://schemas.microsoft.com/office/drawing/2016/5/12/chartex" xmlns:cx7="http://schemas.microsoft.com/office/drawing/2016/5/13/chartex" xmlns:cx8="http://schemas.microsoft.com/office/drawing/2016/5/14/chartex" xmlns:aink="http://schemas.microsoft.com/office/drawing/2016/ink" xmlns:am3d="http://schemas.microsoft.com/office/drawing/2017/model3d" xmlns:w16cex="http://schemas.microsoft.com/office/word/2018/wordml/cex" xmlns:w16cid="http://schemas.microsoft.com/office/word/2016/wordml/cid" xmlns:w16="http://schemas.microsoft.com/office/word/2018/wordml" xmlns:w16sdtdh="http://schemas.microsoft.com/office/word/2020/wordml/sdtdatahash" xmlns:w16se="http://schemas.microsoft.com/office/word/2015/wordml/symex">
+          <mc:Fallback xmlns:w16se="http://schemas.microsoft.com/office/word/2015/wordml/symex" xmlns:w16sdtdh="http://schemas.microsoft.com/office/word/2020/wordml/sdtdatahash" xmlns:w16="http://schemas.microsoft.com/office/word/2018/wordml" xmlns:w16cid="http://schemas.microsoft.com/office/word/2016/wordml/cid" xmlns:w16cex="http://schemas.microsoft.com/office/word/2018/wordml/cex" xmlns:am3d="http://schemas.microsoft.com/office/drawing/2017/model3d" xmlns:aink="http://schemas.microsoft.com/office/drawing/2016/ink" xmlns:cx8="http://schemas.microsoft.com/office/drawing/2016/5/14/chartex" xmlns:cx7="http://schemas.microsoft.com/office/drawing/2016/5/13/chartex" xmlns:cx6="http://schemas.microsoft.com/office/drawing/2016/5/12/chartex" xmlns:cx5="http://schemas.microsoft.com/office/drawing/2016/5/11/chartex" xmlns:cx4="http://schemas.microsoft.com/office/drawing/2016/5/10/chartex" xmlns:cx3="http://schemas.microsoft.com/office/drawing/2016/5/9/chartex" xmlns:cx2="http://schemas.microsoft.com/office/drawing/2015/10/21/chartex" xmlns:cx1="http://schemas.microsoft.com/office/drawing/2015/9/8/chartex" xmlns:cx="http://schemas.microsoft.com/office/drawing/2014/chartex">
             <w:pict>
               <v:shape w14:anchorId="10A88246" id="Connettore 2 49" o:spid="_x0000_s1026" type="#_x0000_t32" style="position:absolute;margin-left:50.55pt;margin-top:1.9pt;width:9pt;height:9pt;z-index:252417536;visibility:visible;mso-wrap-style:square;mso-width-percent:0;mso-height-percent:0;mso-wrap-distance-left:9pt;mso-wrap-distance-top:0;mso-wrap-distance-right:9pt;mso-wrap-distance-bottom:0;mso-position-horizontal:absolute;mso-position-horizontal-relative:margin;mso-position-vertical:absolute;mso-position-vertical-relative:text;mso-width-percent:0;mso-height-percent:0;mso-width-relative:margin;mso-height-relative:margin" o:gfxdata="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" strokecolor="black [3200]" strokeweight=".5pt">
                 <v:stroke endarrow="block" joinstyle="miter"/>
@@ -2712,7 +2735,7 @@
               </wp:anchor>
             </w:drawing>
           </mc:Choice>
-          <mc:Fallback xmlns:cx="http://schemas.microsoft.com/office/drawing/2014/chartex" xmlns:cx1="http://schemas.microsoft.com/office/drawing/2015/9/8/chartex" xmlns:cx2="http://schemas.microsoft.com/office/drawing/2015/10/21/chartex" xmlns:cx3="http://schemas.microsoft.com/office/drawing/2016/5/9/chartex" xmlns:cx4="http://schemas.microsoft.com/office/drawing/2016/5/10/chartex" xmlns:cx5="http://schemas.microsoft.com/office/drawing/2016/5/11/chartex" xmlns:cx6="http://schemas.microsoft.com/office/drawing/2016/5/12/chartex" xmlns:cx7="http://schemas.microsoft.com/office/drawing/2016/5/13/chartex" xmlns:cx8="http://schemas.microsoft.com/office/drawing/2016/5/14/chartex" xmlns:aink="http://schemas.microsoft.com/office/drawing/2016/ink" xmlns:am3d="http://schemas.microsoft.com/office/drawing/2017/model3d" xmlns:w16cex="http://schemas.microsoft.com/office/word/2018/wordml/cex" xmlns:w16cid="http://schemas.microsoft.com/office/word/2016/wordml/cid" xmlns:w16="http://schemas.microsoft.com/office/word/2018/wordml" xmlns:w16sdtdh="http://schemas.microsoft.com/office/word/2020/wordml/sdtdatahash" xmlns:w16se="http://schemas.microsoft.com/office/word/2015/wordml/symex">
+          <mc:Fallback xmlns:w16se="http://schemas.microsoft.com/office/word/2015/wordml/symex" xmlns:w16sdtdh="http://schemas.microsoft.com/office/word/2020/wordml/sdtdatahash" xmlns:w16="http://schemas.microsoft.com/office/word/2018/wordml" xmlns:w16cid="http://schemas.microsoft.com/office/word/2016/wordml/cid" xmlns:w16cex="http://schemas.microsoft.com/office/word/2018/wordml/cex" xmlns:am3d="http://schemas.microsoft.com/office/drawing/2017/model3d" xmlns:aink="http://schemas.microsoft.com/office/drawing/2016/ink" xmlns:cx8="http://schemas.microsoft.com/office/drawing/2016/5/14/chartex" xmlns:cx7="http://schemas.microsoft.com/office/drawing/2016/5/13/chartex" xmlns:cx6="http://schemas.microsoft.com/office/drawing/2016/5/12/chartex" xmlns:cx5="http://schemas.microsoft.com/office/drawing/2016/5/11/chartex" xmlns:cx4="http://schemas.microsoft.com/office/drawing/2016/5/10/chartex" xmlns:cx3="http://schemas.microsoft.com/office/drawing/2016/5/9/chartex" xmlns:cx2="http://schemas.microsoft.com/office/drawing/2015/10/21/chartex" xmlns:cx1="http://schemas.microsoft.com/office/drawing/2015/9/8/chartex" xmlns:cx="http://schemas.microsoft.com/office/drawing/2014/chartex">
             <w:pict>
               <v:shapetype w14:anchorId="45BB372F" id="_x0000_t202" coordsize="21600,21600" o:spt="202" path="m,l,21600r21600,l21600,xe">
                 <v:stroke joinstyle="miter"/>
@@ -2812,7 +2835,7 @@
               </wp:anchor>
             </w:drawing>
           </mc:Choice>
-          <mc:Fallback xmlns:cx="http://schemas.microsoft.com/office/drawing/2014/chartex" xmlns:cx1="http://schemas.microsoft.com/office/drawing/2015/9/8/chartex" xmlns:cx2="http://schemas.microsoft.com/office/drawing/2015/10/21/chartex" xmlns:cx3="http://schemas.microsoft.com/office/drawing/2016/5/9/chartex" xmlns:cx4="http://schemas.microsoft.com/office/drawing/2016/5/10/chartex" xmlns:cx5="http://schemas.microsoft.com/office/drawing/2016/5/11/chartex" xmlns:cx6="http://schemas.microsoft.com/office/drawing/2016/5/12/chartex" xmlns:cx7="http://schemas.microsoft.com/office/drawing/2016/5/13/chartex" xmlns:cx8="http://schemas.microsoft.com/office/drawing/2016/5/14/chartex" xmlns:aink="http://schemas.microsoft.com/office/drawing/2016/ink" xmlns:am3d="http://schemas.microsoft.com/office/drawing/2017/model3d" xmlns:w16cex="http://schemas.microsoft.com/office/word/2018/wordml/cex" xmlns:w16cid="http://schemas.microsoft.com/office/word/2016/wordml/cid" xmlns:w16="http://schemas.microsoft.com/office/word/2018/wordml" xmlns:w16sdtdh="http://schemas.microsoft.com/office/word/2020/wordml/sdtdatahash" xmlns:w16se="http://schemas.microsoft.com/office/word/2015/wordml/symex">
+          <mc:Fallback xmlns:w16se="http://schemas.microsoft.com/office/word/2015/wordml/symex" xmlns:w16sdtdh="http://schemas.microsoft.com/office/word/2020/wordml/sdtdatahash" xmlns:w16="http://schemas.microsoft.com/office/word/2018/wordml" xmlns:w16cid="http://schemas.microsoft.com/office/word/2016/wordml/cid" xmlns:w16cex="http://schemas.microsoft.com/office/word/2018/wordml/cex" xmlns:am3d="http://schemas.microsoft.com/office/drawing/2017/model3d" xmlns:aink="http://schemas.microsoft.com/office/drawing/2016/ink" xmlns:cx8="http://schemas.microsoft.com/office/drawing/2016/5/14/chartex" xmlns:cx7="http://schemas.microsoft.com/office/drawing/2016/5/13/chartex" xmlns:cx6="http://schemas.microsoft.com/office/drawing/2016/5/12/chartex" xmlns:cx5="http://schemas.microsoft.com/office/drawing/2016/5/11/chartex" xmlns:cx4="http://schemas.microsoft.com/office/drawing/2016/5/10/chartex" xmlns:cx3="http://schemas.microsoft.com/office/drawing/2016/5/9/chartex" xmlns:cx2="http://schemas.microsoft.com/office/drawing/2015/10/21/chartex" xmlns:cx1="http://schemas.microsoft.com/office/drawing/2015/9/8/chartex" xmlns:cx="http://schemas.microsoft.com/office/drawing/2014/chartex">
             <w:pict>
               <v:shape w14:anchorId="5BA45294" id="Casella di testo 43" o:spid="_x0000_s1031" type="#_x0000_t202" style="position:absolute;margin-left:362.55pt;margin-top:65.65pt;width:28.5pt;height:22.5pt;z-index:252326400;visibility:visible;mso-wrap-style:square;mso-width-percent:0;mso-height-percent:0;mso-wrap-distance-left:9pt;mso-wrap-distance-top:0;mso-wrap-distance-right:9pt;mso-wrap-distance-bottom:0;mso-position-horizontal:absolute;mso-position-horizontal-relative:text;mso-position-vertical:absolute;mso-position-vertical-relative:text;mso-width-percent:0;mso-height-percent:0;mso-width-relative:margin;mso-height-relative:margin;v-text-anchor:top" o:gfxdata="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" filled="f" stroked="f">
                 <v:textbox>
@@ -2899,7 +2922,7 @@
               </wp:anchor>
             </w:drawing>
           </mc:Choice>
-          <mc:Fallback xmlns:cx="http://schemas.microsoft.com/office/drawing/2014/chartex" xmlns:cx1="http://schemas.microsoft.com/office/drawing/2015/9/8/chartex" xmlns:cx2="http://schemas.microsoft.com/office/drawing/2015/10/21/chartex" xmlns:cx3="http://schemas.microsoft.com/office/drawing/2016/5/9/chartex" xmlns:cx4="http://schemas.microsoft.com/office/drawing/2016/5/10/chartex" xmlns:cx5="http://schemas.microsoft.com/office/drawing/2016/5/11/chartex" xmlns:cx6="http://schemas.microsoft.com/office/drawing/2016/5/12/chartex" xmlns:cx7="http://schemas.microsoft.com/office/drawing/2016/5/13/chartex" xmlns:cx8="http://schemas.microsoft.com/office/drawing/2016/5/14/chartex" xmlns:aink="http://schemas.microsoft.com/office/drawing/2016/ink" xmlns:am3d="http://schemas.microsoft.com/office/drawing/2017/model3d" xmlns:w16cex="http://schemas.microsoft.com/office/word/2018/wordml/cex" xmlns:w16cid="http://schemas.microsoft.com/office/word/2016/wordml/cid" xmlns:w16="http://schemas.microsoft.com/office/word/2018/wordml" xmlns:w16sdtdh="http://schemas.microsoft.com/office/word/2020/wordml/sdtdatahash" xmlns:w16se="http://schemas.microsoft.com/office/word/2015/wordml/symex">
+          <mc:Fallback xmlns:w16se="http://schemas.microsoft.com/office/word/2015/wordml/symex" xmlns:w16sdtdh="http://schemas.microsoft.com/office/word/2020/wordml/sdtdatahash" xmlns:w16="http://schemas.microsoft.com/office/word/2018/wordml" xmlns:w16cid="http://schemas.microsoft.com/office/word/2016/wordml/cid" xmlns:w16cex="http://schemas.microsoft.com/office/word/2018/wordml/cex" xmlns:am3d="http://schemas.microsoft.com/office/drawing/2017/model3d" xmlns:aink="http://schemas.microsoft.com/office/drawing/2016/ink" xmlns:cx8="http://schemas.microsoft.com/office/drawing/2016/5/14/chartex" xmlns:cx7="http://schemas.microsoft.com/office/drawing/2016/5/13/chartex" xmlns:cx6="http://schemas.microsoft.com/office/drawing/2016/5/12/chartex" xmlns:cx5="http://schemas.microsoft.com/office/drawing/2016/5/11/chartex" xmlns:cx4="http://schemas.microsoft.com/office/drawing/2016/5/10/chartex" xmlns:cx3="http://schemas.microsoft.com/office/drawing/2016/5/9/chartex" xmlns:cx2="http://schemas.microsoft.com/office/drawing/2015/10/21/chartex" xmlns:cx1="http://schemas.microsoft.com/office/drawing/2015/9/8/chartex" xmlns:cx="http://schemas.microsoft.com/office/drawing/2014/chartex">
             <w:pict>
               <v:rect w14:anchorId="045BD3DD" id="Rettangolo 42" o:spid="_x0000_s1026" style="position:absolute;margin-left:364.5pt;margin-top:147pt;width:87pt;height:50.25pt;z-index:252312064;visibility:visible;mso-wrap-style:square;mso-wrap-distance-left:9pt;mso-wrap-distance-top:0;mso-wrap-distance-right:9pt;mso-wrap-distance-bottom:0;mso-position-horizontal:absolute;mso-position-horizontal-relative:text;mso-position-vertical:absolute;mso-position-vertical-relative:text;v-text-anchor:middle" o:gfxdata="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" filled="f" strokecolor="black [3200]">
                 <v:stroke joinstyle="round"/>
@@ -2978,7 +3001,7 @@
               </wp:anchor>
             </w:drawing>
           </mc:Choice>
-          <mc:Fallback xmlns:cx="http://schemas.microsoft.com/office/drawing/2014/chartex" xmlns:cx1="http://schemas.microsoft.com/office/drawing/2015/9/8/chartex" xmlns:cx2="http://schemas.microsoft.com/office/drawing/2015/10/21/chartex" xmlns:cx3="http://schemas.microsoft.com/office/drawing/2016/5/9/chartex" xmlns:cx4="http://schemas.microsoft.com/office/drawing/2016/5/10/chartex" xmlns:cx5="http://schemas.microsoft.com/office/drawing/2016/5/11/chartex" xmlns:cx6="http://schemas.microsoft.com/office/drawing/2016/5/12/chartex" xmlns:cx7="http://schemas.microsoft.com/office/drawing/2016/5/13/chartex" xmlns:cx8="http://schemas.microsoft.com/office/drawing/2016/5/14/chartex" xmlns:aink="http://schemas.microsoft.com/office/drawing/2016/ink" xmlns:am3d="http://schemas.microsoft.com/office/drawing/2017/model3d" xmlns:w16cex="http://schemas.microsoft.com/office/word/2018/wordml/cex" xmlns:w16cid="http://schemas.microsoft.com/office/word/2016/wordml/cid" xmlns:w16="http://schemas.microsoft.com/office/word/2018/wordml" xmlns:w16sdtdh="http://schemas.microsoft.com/office/word/2020/wordml/sdtdatahash" xmlns:w16se="http://schemas.microsoft.com/office/word/2015/wordml/symex">
+          <mc:Fallback xmlns:w16se="http://schemas.microsoft.com/office/word/2015/wordml/symex" xmlns:w16sdtdh="http://schemas.microsoft.com/office/word/2020/wordml/sdtdatahash" xmlns:w16="http://schemas.microsoft.com/office/word/2018/wordml" xmlns:w16cid="http://schemas.microsoft.com/office/word/2016/wordml/cid" xmlns:w16cex="http://schemas.microsoft.com/office/word/2018/wordml/cex" xmlns:am3d="http://schemas.microsoft.com/office/drawing/2017/model3d" xmlns:aink="http://schemas.microsoft.com/office/drawing/2016/ink" xmlns:cx8="http://schemas.microsoft.com/office/drawing/2016/5/14/chartex" xmlns:cx7="http://schemas.microsoft.com/office/drawing/2016/5/13/chartex" xmlns:cx6="http://schemas.microsoft.com/office/drawing/2016/5/12/chartex" xmlns:cx5="http://schemas.microsoft.com/office/drawing/2016/5/11/chartex" xmlns:cx4="http://schemas.microsoft.com/office/drawing/2016/5/10/chartex" xmlns:cx3="http://schemas.microsoft.com/office/drawing/2016/5/9/chartex" xmlns:cx2="http://schemas.microsoft.com/office/drawing/2015/10/21/chartex" xmlns:cx1="http://schemas.microsoft.com/office/drawing/2015/9/8/chartex" xmlns:cx="http://schemas.microsoft.com/office/drawing/2014/chartex">
             <w:pict>
               <v:rect w14:anchorId="665F543C" id="Rettangolo 41" o:spid="_x0000_s1026" style="position:absolute;margin-left:364.05pt;margin-top:67.15pt;width:87pt;height:50.25pt;z-index:252297728;visibility:visible;mso-wrap-style:square;mso-wrap-distance-left:9pt;mso-wrap-distance-top:0;mso-wrap-distance-right:9pt;mso-wrap-distance-bottom:0;mso-position-horizontal:absolute;mso-position-horizontal-relative:text;mso-position-vertical:absolute;mso-position-vertical-relative:text;v-text-anchor:middle" o:gfxdata="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" filled="f" strokecolor="black [3200]">
                 <v:stroke joinstyle="round"/>
@@ -3048,7 +3071,7 @@
               </wp:anchor>
             </w:drawing>
           </mc:Choice>
-          <mc:Fallback xmlns:cx="http://schemas.microsoft.com/office/drawing/2014/chartex" xmlns:cx1="http://schemas.microsoft.com/office/drawing/2015/9/8/chartex" xmlns:cx2="http://schemas.microsoft.com/office/drawing/2015/10/21/chartex" xmlns:cx3="http://schemas.microsoft.com/office/drawing/2016/5/9/chartex" xmlns:cx4="http://schemas.microsoft.com/office/drawing/2016/5/10/chartex" xmlns:cx5="http://schemas.microsoft.com/office/drawing/2016/5/11/chartex" xmlns:cx6="http://schemas.microsoft.com/office/drawing/2016/5/12/chartex" xmlns:cx7="http://schemas.microsoft.com/office/drawing/2016/5/13/chartex" xmlns:cx8="http://schemas.microsoft.com/office/drawing/2016/5/14/chartex" xmlns:aink="http://schemas.microsoft.com/office/drawing/2016/ink" xmlns:am3d="http://schemas.microsoft.com/office/drawing/2017/model3d" xmlns:w16cex="http://schemas.microsoft.com/office/word/2018/wordml/cex" xmlns:w16cid="http://schemas.microsoft.com/office/word/2016/wordml/cid" xmlns:w16="http://schemas.microsoft.com/office/word/2018/wordml" xmlns:w16sdtdh="http://schemas.microsoft.com/office/word/2020/wordml/sdtdatahash" xmlns:w16se="http://schemas.microsoft.com/office/word/2015/wordml/symex">
+          <mc:Fallback xmlns:w16se="http://schemas.microsoft.com/office/word/2015/wordml/symex" xmlns:w16sdtdh="http://schemas.microsoft.com/office/word/2020/wordml/sdtdatahash" xmlns:w16="http://schemas.microsoft.com/office/word/2018/wordml" xmlns:w16cid="http://schemas.microsoft.com/office/word/2016/wordml/cid" xmlns:w16cex="http://schemas.microsoft.com/office/word/2018/wordml/cex" xmlns:am3d="http://schemas.microsoft.com/office/drawing/2017/model3d" xmlns:aink="http://schemas.microsoft.com/office/drawing/2016/ink" xmlns:cx8="http://schemas.microsoft.com/office/drawing/2016/5/14/chartex" xmlns:cx7="http://schemas.microsoft.com/office/drawing/2016/5/13/chartex" xmlns:cx6="http://schemas.microsoft.com/office/drawing/2016/5/12/chartex" xmlns:cx5="http://schemas.microsoft.com/office/drawing/2016/5/11/chartex" xmlns:cx4="http://schemas.microsoft.com/office/drawing/2016/5/10/chartex" xmlns:cx3="http://schemas.microsoft.com/office/drawing/2016/5/9/chartex" xmlns:cx2="http://schemas.microsoft.com/office/drawing/2015/10/21/chartex" xmlns:cx1="http://schemas.microsoft.com/office/drawing/2015/9/8/chartex" xmlns:cx="http://schemas.microsoft.com/office/drawing/2014/chartex">
             <w:pict>
               <v:line w14:anchorId="1E3793D5" id="Connettore diritto 40" o:spid="_x0000_s1026" style="position:absolute;z-index:252283392;visibility:visible;mso-wrap-style:square;mso-width-percent:0;mso-height-percent:0;mso-wrap-distance-left:9pt;mso-wrap-distance-top:0;mso-wrap-distance-right:9pt;mso-wrap-distance-bottom:0;mso-position-horizontal:absolute;mso-position-horizontal-relative:text;mso-position-vertical:absolute;mso-position-vertical-relative:text;mso-width-percent:0;mso-height-percent:0;mso-width-relative:margin;mso-height-relative:margin" from="341.55pt,125.65pt" to="463.8pt,125.65pt" o:gfxdata="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" strokecolor="black [3200]" strokeweight=".5pt">
                 <v:stroke joinstyle="miter"/>
@@ -3140,7 +3163,7 @@
               </wp:anchor>
             </w:drawing>
           </mc:Choice>
-          <mc:Fallback xmlns:cx="http://schemas.microsoft.com/office/drawing/2014/chartex" xmlns:cx1="http://schemas.microsoft.com/office/drawing/2015/9/8/chartex" xmlns:cx2="http://schemas.microsoft.com/office/drawing/2015/10/21/chartex" xmlns:cx3="http://schemas.microsoft.com/office/drawing/2016/5/9/chartex" xmlns:cx4="http://schemas.microsoft.com/office/drawing/2016/5/10/chartex" xmlns:cx5="http://schemas.microsoft.com/office/drawing/2016/5/11/chartex" xmlns:cx6="http://schemas.microsoft.com/office/drawing/2016/5/12/chartex" xmlns:cx7="http://schemas.microsoft.com/office/drawing/2016/5/13/chartex" xmlns:cx8="http://schemas.microsoft.com/office/drawing/2016/5/14/chartex" xmlns:aink="http://schemas.microsoft.com/office/drawing/2016/ink" xmlns:am3d="http://schemas.microsoft.com/office/drawing/2017/model3d" xmlns:w16cex="http://schemas.microsoft.com/office/word/2018/wordml/cex" xmlns:w16cid="http://schemas.microsoft.com/office/word/2016/wordml/cid" xmlns:w16="http://schemas.microsoft.com/office/word/2018/wordml" xmlns:w16sdtdh="http://schemas.microsoft.com/office/word/2020/wordml/sdtdatahash" xmlns:w16se="http://schemas.microsoft.com/office/word/2015/wordml/symex">
+          <mc:Fallback xmlns:w16se="http://schemas.microsoft.com/office/word/2015/wordml/symex" xmlns:w16sdtdh="http://schemas.microsoft.com/office/word/2020/wordml/sdtdatahash" xmlns:w16="http://schemas.microsoft.com/office/word/2018/wordml" xmlns:w16cid="http://schemas.microsoft.com/office/word/2016/wordml/cid" xmlns:w16cex="http://schemas.microsoft.com/office/word/2018/wordml/cex" xmlns:am3d="http://schemas.microsoft.com/office/drawing/2017/model3d" xmlns:aink="http://schemas.microsoft.com/office/drawing/2016/ink" xmlns:cx8="http://schemas.microsoft.com/office/drawing/2016/5/14/chartex" xmlns:cx7="http://schemas.microsoft.com/office/drawing/2016/5/13/chartex" xmlns:cx6="http://schemas.microsoft.com/office/drawing/2016/5/12/chartex" xmlns:cx5="http://schemas.microsoft.com/office/drawing/2016/5/11/chartex" xmlns:cx4="http://schemas.microsoft.com/office/drawing/2016/5/10/chartex" xmlns:cx3="http://schemas.microsoft.com/office/drawing/2016/5/9/chartex" xmlns:cx2="http://schemas.microsoft.com/office/drawing/2015/10/21/chartex" xmlns:cx1="http://schemas.microsoft.com/office/drawing/2015/9/8/chartex" xmlns:cx="http://schemas.microsoft.com/office/drawing/2014/chartex">
             <w:pict>
               <v:shape w14:anchorId="63CB317E" id="Casella di testo 13" o:spid="_x0000_s1032" type="#_x0000_t202" style="position:absolute;margin-left:328.8pt;margin-top:38.65pt;width:39.75pt;height:33pt;z-index:251410944;visibility:visible;mso-wrap-style:square;mso-wrap-distance-left:9pt;mso-wrap-distance-top:0;mso-wrap-distance-right:9pt;mso-wrap-distance-bottom:0;mso-position-horizontal:absolute;mso-position-horizontal-relative:text;mso-position-vertical:absolute;mso-position-vertical-relative:text;v-text-anchor:top" o:gfxdata="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" filled="f" stroked="f">
                 <v:textbox>
@@ -3240,7 +3263,7 @@
               </wp:anchor>
             </w:drawing>
           </mc:Choice>
-          <mc:Fallback xmlns:cx="http://schemas.microsoft.com/office/drawing/2014/chartex" xmlns:cx1="http://schemas.microsoft.com/office/drawing/2015/9/8/chartex" xmlns:cx2="http://schemas.microsoft.com/office/drawing/2015/10/21/chartex" xmlns:cx3="http://schemas.microsoft.com/office/drawing/2016/5/9/chartex" xmlns:cx4="http://schemas.microsoft.com/office/drawing/2016/5/10/chartex" xmlns:cx5="http://schemas.microsoft.com/office/drawing/2016/5/11/chartex" xmlns:cx6="http://schemas.microsoft.com/office/drawing/2016/5/12/chartex" xmlns:cx7="http://schemas.microsoft.com/office/drawing/2016/5/13/chartex" xmlns:cx8="http://schemas.microsoft.com/office/drawing/2016/5/14/chartex" xmlns:aink="http://schemas.microsoft.com/office/drawing/2016/ink" xmlns:am3d="http://schemas.microsoft.com/office/drawing/2017/model3d" xmlns:w16cex="http://schemas.microsoft.com/office/word/2018/wordml/cex" xmlns:w16cid="http://schemas.microsoft.com/office/word/2016/wordml/cid" xmlns:w16="http://schemas.microsoft.com/office/word/2018/wordml" xmlns:w16sdtdh="http://schemas.microsoft.com/office/word/2020/wordml/sdtdatahash" xmlns:w16se="http://schemas.microsoft.com/office/word/2015/wordml/symex">
+          <mc:Fallback xmlns:w16se="http://schemas.microsoft.com/office/word/2015/wordml/symex" xmlns:w16sdtdh="http://schemas.microsoft.com/office/word/2020/wordml/sdtdatahash" xmlns:w16="http://schemas.microsoft.com/office/word/2018/wordml" xmlns:w16cid="http://schemas.microsoft.com/office/word/2016/wordml/cid" xmlns:w16cex="http://schemas.microsoft.com/office/word/2018/wordml/cex" xmlns:am3d="http://schemas.microsoft.com/office/drawing/2017/model3d" xmlns:aink="http://schemas.microsoft.com/office/drawing/2016/ink" xmlns:cx8="http://schemas.microsoft.com/office/drawing/2016/5/14/chartex" xmlns:cx7="http://schemas.microsoft.com/office/drawing/2016/5/13/chartex" xmlns:cx6="http://schemas.microsoft.com/office/drawing/2016/5/12/chartex" xmlns:cx5="http://schemas.microsoft.com/office/drawing/2016/5/11/chartex" xmlns:cx4="http://schemas.microsoft.com/office/drawing/2016/5/10/chartex" xmlns:cx3="http://schemas.microsoft.com/office/drawing/2016/5/9/chartex" xmlns:cx2="http://schemas.microsoft.com/office/drawing/2015/10/21/chartex" xmlns:cx1="http://schemas.microsoft.com/office/drawing/2015/9/8/chartex" xmlns:cx="http://schemas.microsoft.com/office/drawing/2014/chartex">
             <w:pict>
               <v:rect w14:anchorId="48DBE158" id="Rettangolo 2" o:spid="_x0000_s1026" style="position:absolute;margin-left:330.3pt;margin-top:41.65pt;width:141.75pt;height:177.75pt;z-index:250941952;visibility:visible;mso-wrap-style:square;mso-height-percent:0;mso-wrap-distance-left:9pt;mso-wrap-distance-top:0;mso-wrap-distance-right:9pt;mso-wrap-distance-bottom:0;mso-position-horizontal:absolute;mso-position-horizontal-relative:text;mso-position-vertical:absolute;mso-position-vertical-relative:text;mso-height-percent:0;mso-height-relative:margin;v-text-anchor:middle" o:gfxdata="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" filled="f" strokecolor="black [3200]">
                 <v:stroke joinstyle="round"/>
@@ -3313,7 +3336,7 @@
               </wp:anchor>
             </w:drawing>
           </mc:Choice>
-          <mc:Fallback xmlns:cx="http://schemas.microsoft.com/office/drawing/2014/chartex" xmlns:cx1="http://schemas.microsoft.com/office/drawing/2015/9/8/chartex" xmlns:cx2="http://schemas.microsoft.com/office/drawing/2015/10/21/chartex" xmlns:cx3="http://schemas.microsoft.com/office/drawing/2016/5/9/chartex" xmlns:cx4="http://schemas.microsoft.com/office/drawing/2016/5/10/chartex" xmlns:cx5="http://schemas.microsoft.com/office/drawing/2016/5/11/chartex" xmlns:cx6="http://schemas.microsoft.com/office/drawing/2016/5/12/chartex" xmlns:cx7="http://schemas.microsoft.com/office/drawing/2016/5/13/chartex" xmlns:cx8="http://schemas.microsoft.com/office/drawing/2016/5/14/chartex" xmlns:aink="http://schemas.microsoft.com/office/drawing/2016/ink" xmlns:am3d="http://schemas.microsoft.com/office/drawing/2017/model3d" xmlns:w16cex="http://schemas.microsoft.com/office/word/2018/wordml/cex" xmlns:w16cid="http://schemas.microsoft.com/office/word/2016/wordml/cid" xmlns:w16="http://schemas.microsoft.com/office/word/2018/wordml" xmlns:w16sdtdh="http://schemas.microsoft.com/office/word/2020/wordml/sdtdatahash" xmlns:w16se="http://schemas.microsoft.com/office/word/2015/wordml/symex">
+          <mc:Fallback xmlns:w16se="http://schemas.microsoft.com/office/word/2015/wordml/symex" xmlns:w16sdtdh="http://schemas.microsoft.com/office/word/2020/wordml/sdtdatahash" xmlns:w16="http://schemas.microsoft.com/office/word/2018/wordml" xmlns:w16cid="http://schemas.microsoft.com/office/word/2016/wordml/cid" xmlns:w16cex="http://schemas.microsoft.com/office/word/2018/wordml/cex" xmlns:am3d="http://schemas.microsoft.com/office/drawing/2017/model3d" xmlns:aink="http://schemas.microsoft.com/office/drawing/2016/ink" xmlns:cx8="http://schemas.microsoft.com/office/drawing/2016/5/14/chartex" xmlns:cx7="http://schemas.microsoft.com/office/drawing/2016/5/13/chartex" xmlns:cx6="http://schemas.microsoft.com/office/drawing/2016/5/12/chartex" xmlns:cx5="http://schemas.microsoft.com/office/drawing/2016/5/11/chartex" xmlns:cx4="http://schemas.microsoft.com/office/drawing/2016/5/10/chartex" xmlns:cx3="http://schemas.microsoft.com/office/drawing/2016/5/9/chartex" xmlns:cx2="http://schemas.microsoft.com/office/drawing/2015/10/21/chartex" xmlns:cx1="http://schemas.microsoft.com/office/drawing/2015/9/8/chartex" xmlns:cx="http://schemas.microsoft.com/office/drawing/2014/chartex">
             <w:pict>
               <v:shape w14:anchorId="03BCB905" id="Connettore 2 25" o:spid="_x0000_s1026" type="#_x0000_t32" style="position:absolute;margin-left:121.8pt;margin-top:37.15pt;width:9.75pt;height:7.5pt;z-index:251912704;visibility:visible;mso-wrap-style:square;mso-width-percent:0;mso-height-percent:0;mso-wrap-distance-left:9pt;mso-wrap-distance-top:0;mso-wrap-distance-right:9pt;mso-wrap-distance-bottom:0;mso-position-horizontal:absolute;mso-position-horizontal-relative:text;mso-position-vertical:absolute;mso-position-vertical-relative:text;mso-width-percent:0;mso-height-percent:0;mso-width-relative:margin;mso-height-relative:margin" o:gfxdata="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" strokecolor="black [3200]" strokeweight=".5pt">
                 <v:stroke endarrow="block" joinstyle="miter"/>
@@ -3390,7 +3413,7 @@
               </wp:anchor>
             </w:drawing>
           </mc:Choice>
-          <mc:Fallback xmlns:cx="http://schemas.microsoft.com/office/drawing/2014/chartex" xmlns:cx1="http://schemas.microsoft.com/office/drawing/2015/9/8/chartex" xmlns:cx2="http://schemas.microsoft.com/office/drawing/2015/10/21/chartex" xmlns:cx3="http://schemas.microsoft.com/office/drawing/2016/5/9/chartex" xmlns:cx4="http://schemas.microsoft.com/office/drawing/2016/5/10/chartex" xmlns:cx5="http://schemas.microsoft.com/office/drawing/2016/5/11/chartex" xmlns:cx6="http://schemas.microsoft.com/office/drawing/2016/5/12/chartex" xmlns:cx7="http://schemas.microsoft.com/office/drawing/2016/5/13/chartex" xmlns:cx8="http://schemas.microsoft.com/office/drawing/2016/5/14/chartex" xmlns:aink="http://schemas.microsoft.com/office/drawing/2016/ink" xmlns:am3d="http://schemas.microsoft.com/office/drawing/2017/model3d" xmlns:w16cex="http://schemas.microsoft.com/office/word/2018/wordml/cex" xmlns:w16cid="http://schemas.microsoft.com/office/word/2016/wordml/cid" xmlns:w16="http://schemas.microsoft.com/office/word/2018/wordml" xmlns:w16sdtdh="http://schemas.microsoft.com/office/word/2020/wordml/sdtdatahash" xmlns:w16se="http://schemas.microsoft.com/office/word/2015/wordml/symex">
+          <mc:Fallback xmlns:w16se="http://schemas.microsoft.com/office/word/2015/wordml/symex" xmlns:w16sdtdh="http://schemas.microsoft.com/office/word/2020/wordml/sdtdatahash" xmlns:w16="http://schemas.microsoft.com/office/word/2018/wordml" xmlns:w16cid="http://schemas.microsoft.com/office/word/2016/wordml/cid" xmlns:w16cex="http://schemas.microsoft.com/office/word/2018/wordml/cex" xmlns:am3d="http://schemas.microsoft.com/office/drawing/2017/model3d" xmlns:aink="http://schemas.microsoft.com/office/drawing/2016/ink" xmlns:cx8="http://schemas.microsoft.com/office/drawing/2016/5/14/chartex" xmlns:cx7="http://schemas.microsoft.com/office/drawing/2016/5/13/chartex" xmlns:cx6="http://schemas.microsoft.com/office/drawing/2016/5/12/chartex" xmlns:cx5="http://schemas.microsoft.com/office/drawing/2016/5/11/chartex" xmlns:cx4="http://schemas.microsoft.com/office/drawing/2016/5/10/chartex" xmlns:cx3="http://schemas.microsoft.com/office/drawing/2016/5/9/chartex" xmlns:cx2="http://schemas.microsoft.com/office/drawing/2015/10/21/chartex" xmlns:cx1="http://schemas.microsoft.com/office/drawing/2015/9/8/chartex" xmlns:cx="http://schemas.microsoft.com/office/drawing/2014/chartex">
             <w:pict>
               <v:oval w14:anchorId="42312D65" id="Ovale 23" o:spid="_x0000_s1026" style="position:absolute;margin-left:118.8pt;margin-top:34.9pt;width:5.8pt;height:6pt;z-index:251818496;visibility:visible;mso-wrap-style:square;mso-width-percent:0;mso-height-percent:0;mso-wrap-distance-left:9pt;mso-wrap-distance-top:0;mso-wrap-distance-right:9pt;mso-wrap-distance-bottom:0;mso-position-horizontal:absolute;mso-position-horizontal-relative:text;mso-position-vertical:absolute;mso-position-vertical-relative:text;mso-width-percent:0;mso-height-percent:0;mso-width-relative:margin;mso-height-relative:margin;v-text-anchor:middle" o:gfxdata="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" fillcolor="black [3200]" strokecolor="black [1600]" strokeweight="1pt">
                 <v:stroke joinstyle="miter"/>
@@ -3457,7 +3480,7 @@
               </wp:anchor>
             </w:drawing>
           </mc:Choice>
-          <mc:Fallback xmlns:cx="http://schemas.microsoft.com/office/drawing/2014/chartex" xmlns:cx1="http://schemas.microsoft.com/office/drawing/2015/9/8/chartex" xmlns:cx2="http://schemas.microsoft.com/office/drawing/2015/10/21/chartex" xmlns:cx3="http://schemas.microsoft.com/office/drawing/2016/5/9/chartex" xmlns:cx4="http://schemas.microsoft.com/office/drawing/2016/5/10/chartex" xmlns:cx5="http://schemas.microsoft.com/office/drawing/2016/5/11/chartex" xmlns:cx6="http://schemas.microsoft.com/office/drawing/2016/5/12/chartex" xmlns:cx7="http://schemas.microsoft.com/office/drawing/2016/5/13/chartex" xmlns:cx8="http://schemas.microsoft.com/office/drawing/2016/5/14/chartex" xmlns:aink="http://schemas.microsoft.com/office/drawing/2016/ink" xmlns:am3d="http://schemas.microsoft.com/office/drawing/2017/model3d" xmlns:w16cex="http://schemas.microsoft.com/office/word/2018/wordml/cex" xmlns:w16cid="http://schemas.microsoft.com/office/word/2016/wordml/cid" xmlns:w16="http://schemas.microsoft.com/office/word/2018/wordml" xmlns:w16sdtdh="http://schemas.microsoft.com/office/word/2020/wordml/sdtdatahash" xmlns:w16se="http://schemas.microsoft.com/office/word/2015/wordml/symex">
+          <mc:Fallback xmlns:w16se="http://schemas.microsoft.com/office/word/2015/wordml/symex" xmlns:w16sdtdh="http://schemas.microsoft.com/office/word/2020/wordml/sdtdatahash" xmlns:w16="http://schemas.microsoft.com/office/word/2018/wordml" xmlns:w16cid="http://schemas.microsoft.com/office/word/2016/wordml/cid" xmlns:w16cex="http://schemas.microsoft.com/office/word/2018/wordml/cex" xmlns:am3d="http://schemas.microsoft.com/office/drawing/2017/model3d" xmlns:aink="http://schemas.microsoft.com/office/drawing/2016/ink" xmlns:cx8="http://schemas.microsoft.com/office/drawing/2016/5/14/chartex" xmlns:cx7="http://schemas.microsoft.com/office/drawing/2016/5/13/chartex" xmlns:cx6="http://schemas.microsoft.com/office/drawing/2016/5/12/chartex" xmlns:cx5="http://schemas.microsoft.com/office/drawing/2016/5/11/chartex" xmlns:cx4="http://schemas.microsoft.com/office/drawing/2016/5/10/chartex" xmlns:cx3="http://schemas.microsoft.com/office/drawing/2016/5/9/chartex" xmlns:cx2="http://schemas.microsoft.com/office/drawing/2015/10/21/chartex" xmlns:cx1="http://schemas.microsoft.com/office/drawing/2015/9/8/chartex" xmlns:cx="http://schemas.microsoft.com/office/drawing/2014/chartex">
             <w:pict>
               <v:shape w14:anchorId="51CF9E6A" id="Connettore 2 39" o:spid="_x0000_s1026" type="#_x0000_t32" style="position:absolute;margin-left:52.8pt;margin-top:134.65pt;width:9.75pt;height:6.75pt;z-index:252269056;visibility:visible;mso-wrap-style:square;mso-wrap-distance-left:9pt;mso-wrap-distance-top:0;mso-wrap-distance-right:9pt;mso-wrap-distance-bottom:0;mso-position-horizontal:absolute;mso-position-horizontal-relative:text;mso-position-vertical:absolute;mso-position-vertical-relative:text" o:gfxdata="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" strokecolor="black [3200]" strokeweight=".5pt">
                 <v:stroke endarrow="block" joinstyle="miter"/>
@@ -3534,7 +3557,7 @@
               </wp:anchor>
             </w:drawing>
           </mc:Choice>
-          <mc:Fallback xmlns:cx="http://schemas.microsoft.com/office/drawing/2014/chartex" xmlns:cx1="http://schemas.microsoft.com/office/drawing/2015/9/8/chartex" xmlns:cx2="http://schemas.microsoft.com/office/drawing/2015/10/21/chartex" xmlns:cx3="http://schemas.microsoft.com/office/drawing/2016/5/9/chartex" xmlns:cx4="http://schemas.microsoft.com/office/drawing/2016/5/10/chartex" xmlns:cx5="http://schemas.microsoft.com/office/drawing/2016/5/11/chartex" xmlns:cx6="http://schemas.microsoft.com/office/drawing/2016/5/12/chartex" xmlns:cx7="http://schemas.microsoft.com/office/drawing/2016/5/13/chartex" xmlns:cx8="http://schemas.microsoft.com/office/drawing/2016/5/14/chartex" xmlns:aink="http://schemas.microsoft.com/office/drawing/2016/ink" xmlns:am3d="http://schemas.microsoft.com/office/drawing/2017/model3d" xmlns:w16cex="http://schemas.microsoft.com/office/word/2018/wordml/cex" xmlns:w16cid="http://schemas.microsoft.com/office/word/2016/wordml/cid" xmlns:w16="http://schemas.microsoft.com/office/word/2018/wordml" xmlns:w16sdtdh="http://schemas.microsoft.com/office/word/2020/wordml/sdtdatahash" xmlns:w16se="http://schemas.microsoft.com/office/word/2015/wordml/symex">
+          <mc:Fallback xmlns:w16se="http://schemas.microsoft.com/office/word/2015/wordml/symex" xmlns:w16sdtdh="http://schemas.microsoft.com/office/word/2020/wordml/sdtdatahash" xmlns:w16="http://schemas.microsoft.com/office/word/2018/wordml" xmlns:w16cid="http://schemas.microsoft.com/office/word/2016/wordml/cid" xmlns:w16cex="http://schemas.microsoft.com/office/word/2018/wordml/cex" xmlns:am3d="http://schemas.microsoft.com/office/drawing/2017/model3d" xmlns:aink="http://schemas.microsoft.com/office/drawing/2016/ink" xmlns:cx8="http://schemas.microsoft.com/office/drawing/2016/5/14/chartex" xmlns:cx7="http://schemas.microsoft.com/office/drawing/2016/5/13/chartex" xmlns:cx6="http://schemas.microsoft.com/office/drawing/2016/5/12/chartex" xmlns:cx5="http://schemas.microsoft.com/office/drawing/2016/5/11/chartex" xmlns:cx4="http://schemas.microsoft.com/office/drawing/2016/5/10/chartex" xmlns:cx3="http://schemas.microsoft.com/office/drawing/2016/5/9/chartex" xmlns:cx2="http://schemas.microsoft.com/office/drawing/2015/10/21/chartex" xmlns:cx1="http://schemas.microsoft.com/office/drawing/2015/9/8/chartex" xmlns:cx="http://schemas.microsoft.com/office/drawing/2014/chartex">
             <w:pict>
               <v:oval w14:anchorId="73C6F218" id="Ovale 38" o:spid="_x0000_s1026" style="position:absolute;margin-left:49.5pt;margin-top:131.25pt;width:5.8pt;height:6pt;z-index:252246528;visibility:visible;mso-wrap-style:square;mso-width-percent:0;mso-height-percent:0;mso-wrap-distance-left:9pt;mso-wrap-distance-top:0;mso-wrap-distance-right:9pt;mso-wrap-distance-bottom:0;mso-position-horizontal:absolute;mso-position-horizontal-relative:text;mso-position-vertical:absolute;mso-position-vertical-relative:text;mso-width-percent:0;mso-height-percent:0;mso-width-relative:margin;mso-height-relative:margin;v-text-anchor:middle" o:gfxdata="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" fillcolor="black [3200]" strokecolor="black [1600]" strokeweight="1pt">
                 <v:stroke joinstyle="miter"/>
@@ -3715,7 +3738,7 @@
               </wp:anchor>
             </w:drawing>
           </mc:Choice>
-          <mc:Fallback xmlns:cx="http://schemas.microsoft.com/office/drawing/2014/chartex" xmlns:cx1="http://schemas.microsoft.com/office/drawing/2015/9/8/chartex" xmlns:cx2="http://schemas.microsoft.com/office/drawing/2015/10/21/chartex" xmlns:cx3="http://schemas.microsoft.com/office/drawing/2016/5/9/chartex" xmlns:cx4="http://schemas.microsoft.com/office/drawing/2016/5/10/chartex" xmlns:cx5="http://schemas.microsoft.com/office/drawing/2016/5/11/chartex" xmlns:cx6="http://schemas.microsoft.com/office/drawing/2016/5/12/chartex" xmlns:cx7="http://schemas.microsoft.com/office/drawing/2016/5/13/chartex" xmlns:cx8="http://schemas.microsoft.com/office/drawing/2016/5/14/chartex" xmlns:aink="http://schemas.microsoft.com/office/drawing/2016/ink" xmlns:am3d="http://schemas.microsoft.com/office/drawing/2017/model3d" xmlns:w16cex="http://schemas.microsoft.com/office/word/2018/wordml/cex" xmlns:w16cid="http://schemas.microsoft.com/office/word/2016/wordml/cid" xmlns:w16="http://schemas.microsoft.com/office/word/2018/wordml" xmlns:w16sdtdh="http://schemas.microsoft.com/office/word/2020/wordml/sdtdatahash" xmlns:w16se="http://schemas.microsoft.com/office/word/2015/wordml/symex">
+          <mc:Fallback xmlns:w16se="http://schemas.microsoft.com/office/word/2015/wordml/symex" xmlns:w16sdtdh="http://schemas.microsoft.com/office/word/2020/wordml/sdtdatahash" xmlns:w16="http://schemas.microsoft.com/office/word/2018/wordml" xmlns:w16cid="http://schemas.microsoft.com/office/word/2016/wordml/cid" xmlns:w16cex="http://schemas.microsoft.com/office/word/2018/wordml/cex" xmlns:am3d="http://schemas.microsoft.com/office/drawing/2017/model3d" xmlns:aink="http://schemas.microsoft.com/office/drawing/2016/ink" xmlns:cx8="http://schemas.microsoft.com/office/drawing/2016/5/14/chartex" xmlns:cx7="http://schemas.microsoft.com/office/drawing/2016/5/13/chartex" xmlns:cx6="http://schemas.microsoft.com/office/drawing/2016/5/12/chartex" xmlns:cx5="http://schemas.microsoft.com/office/drawing/2016/5/11/chartex" xmlns:cx4="http://schemas.microsoft.com/office/drawing/2016/5/10/chartex" xmlns:cx3="http://schemas.microsoft.com/office/drawing/2016/5/9/chartex" xmlns:cx2="http://schemas.microsoft.com/office/drawing/2015/10/21/chartex" xmlns:cx1="http://schemas.microsoft.com/office/drawing/2015/9/8/chartex" xmlns:cx="http://schemas.microsoft.com/office/drawing/2014/chartex">
             <w:pict>
               <v:oval w14:anchorId="640C9FF0" id="Ovale 24" o:spid="_x0000_s1026" style="position:absolute;margin-left:31.05pt;margin-top:103.9pt;width:6pt;height:6pt;z-index:251867648;visibility:visible;mso-wrap-style:square;mso-wrap-distance-left:9pt;mso-wrap-distance-top:0;mso-wrap-distance-right:9pt;mso-wrap-distance-bottom:0;mso-position-horizontal:absolute;mso-position-horizontal-relative:text;mso-position-vertical:absolute;mso-position-vertical-relative:text;v-text-anchor:middle" o:gfxdata="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" fillcolor="black [3200]" strokecolor="black [1600]" strokeweight="1pt">
                 <v:stroke joinstyle="miter"/>
@@ -3782,7 +3805,7 @@
               </wp:anchor>
             </w:drawing>
           </mc:Choice>
-          <mc:Fallback xmlns:cx="http://schemas.microsoft.com/office/drawing/2014/chartex" xmlns:cx1="http://schemas.microsoft.com/office/drawing/2015/9/8/chartex" xmlns:cx2="http://schemas.microsoft.com/office/drawing/2015/10/21/chartex" xmlns:cx3="http://schemas.microsoft.com/office/drawing/2016/5/9/chartex" xmlns:cx4="http://schemas.microsoft.com/office/drawing/2016/5/10/chartex" xmlns:cx5="http://schemas.microsoft.com/office/drawing/2016/5/11/chartex" xmlns:cx6="http://schemas.microsoft.com/office/drawing/2016/5/12/chartex" xmlns:cx7="http://schemas.microsoft.com/office/drawing/2016/5/13/chartex" xmlns:cx8="http://schemas.microsoft.com/office/drawing/2016/5/14/chartex" xmlns:aink="http://schemas.microsoft.com/office/drawing/2016/ink" xmlns:am3d="http://schemas.microsoft.com/office/drawing/2017/model3d" xmlns:w16cex="http://schemas.microsoft.com/office/word/2018/wordml/cex" xmlns:w16cid="http://schemas.microsoft.com/office/word/2016/wordml/cid" xmlns:w16="http://schemas.microsoft.com/office/word/2018/wordml" xmlns:w16sdtdh="http://schemas.microsoft.com/office/word/2020/wordml/sdtdatahash" xmlns:w16se="http://schemas.microsoft.com/office/word/2015/wordml/symex">
+          <mc:Fallback xmlns:w16se="http://schemas.microsoft.com/office/word/2015/wordml/symex" xmlns:w16sdtdh="http://schemas.microsoft.com/office/word/2020/wordml/sdtdatahash" xmlns:w16="http://schemas.microsoft.com/office/word/2018/wordml" xmlns:w16cid="http://schemas.microsoft.com/office/word/2016/wordml/cid" xmlns:w16cex="http://schemas.microsoft.com/office/word/2018/wordml/cex" xmlns:am3d="http://schemas.microsoft.com/office/drawing/2017/model3d" xmlns:aink="http://schemas.microsoft.com/office/drawing/2016/ink" xmlns:cx8="http://schemas.microsoft.com/office/drawing/2016/5/14/chartex" xmlns:cx7="http://schemas.microsoft.com/office/drawing/2016/5/13/chartex" xmlns:cx6="http://schemas.microsoft.com/office/drawing/2016/5/12/chartex" xmlns:cx5="http://schemas.microsoft.com/office/drawing/2016/5/11/chartex" xmlns:cx4="http://schemas.microsoft.com/office/drawing/2016/5/10/chartex" xmlns:cx3="http://schemas.microsoft.com/office/drawing/2016/5/9/chartex" xmlns:cx2="http://schemas.microsoft.com/office/drawing/2015/10/21/chartex" xmlns:cx1="http://schemas.microsoft.com/office/drawing/2015/9/8/chartex" xmlns:cx="http://schemas.microsoft.com/office/drawing/2014/chartex">
             <w:pict>
               <v:shape w14:anchorId="12926F20" id="Connettore 2 26" o:spid="_x0000_s1026" type="#_x0000_t32" style="position:absolute;margin-left:33.3pt;margin-top:106.9pt;width:13.5pt;height:10.5pt;z-index:251959808;visibility:visible;mso-wrap-style:square;mso-wrap-distance-left:9pt;mso-wrap-distance-top:0;mso-wrap-distance-right:9pt;mso-wrap-distance-bottom:0;mso-position-horizontal:absolute;mso-position-horizontal-relative:text;mso-position-vertical:absolute;mso-position-vertical-relative:text" o:gfxdata="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" strokecolor="black [3200]" strokeweight=".5pt">
                 <v:stroke endarrow="block" joinstyle="miter"/>
@@ -3867,7 +3890,7 @@
               </wp:anchor>
             </w:drawing>
           </mc:Choice>
-          <mc:Fallback xmlns:cx="http://schemas.microsoft.com/office/drawing/2014/chartex" xmlns:cx1="http://schemas.microsoft.com/office/drawing/2015/9/8/chartex" xmlns:cx2="http://schemas.microsoft.com/office/drawing/2015/10/21/chartex" xmlns:cx3="http://schemas.microsoft.com/office/drawing/2016/5/9/chartex" xmlns:cx4="http://schemas.microsoft.com/office/drawing/2016/5/10/chartex" xmlns:cx5="http://schemas.microsoft.com/office/drawing/2016/5/11/chartex" xmlns:cx6="http://schemas.microsoft.com/office/drawing/2016/5/12/chartex" xmlns:cx7="http://schemas.microsoft.com/office/drawing/2016/5/13/chartex" xmlns:cx8="http://schemas.microsoft.com/office/drawing/2016/5/14/chartex" xmlns:aink="http://schemas.microsoft.com/office/drawing/2016/ink" xmlns:am3d="http://schemas.microsoft.com/office/drawing/2017/model3d" xmlns:w16cex="http://schemas.microsoft.com/office/word/2018/wordml/cex" xmlns:w16cid="http://schemas.microsoft.com/office/word/2016/wordml/cid" xmlns:w16="http://schemas.microsoft.com/office/word/2018/wordml" xmlns:w16sdtdh="http://schemas.microsoft.com/office/word/2020/wordml/sdtdatahash" xmlns:w16se="http://schemas.microsoft.com/office/word/2015/wordml/symex">
+          <mc:Fallback xmlns:w16se="http://schemas.microsoft.com/office/word/2015/wordml/symex" xmlns:w16sdtdh="http://schemas.microsoft.com/office/word/2020/wordml/sdtdatahash" xmlns:w16="http://schemas.microsoft.com/office/word/2018/wordml" xmlns:w16cid="http://schemas.microsoft.com/office/word/2016/wordml/cid" xmlns:w16cex="http://schemas.microsoft.com/office/word/2018/wordml/cex" xmlns:am3d="http://schemas.microsoft.com/office/drawing/2017/model3d" xmlns:aink="http://schemas.microsoft.com/office/drawing/2016/ink" xmlns:cx8="http://schemas.microsoft.com/office/drawing/2016/5/14/chartex" xmlns:cx7="http://schemas.microsoft.com/office/drawing/2016/5/13/chartex" xmlns:cx6="http://schemas.microsoft.com/office/drawing/2016/5/12/chartex" xmlns:cx5="http://schemas.microsoft.com/office/drawing/2016/5/11/chartex" xmlns:cx4="http://schemas.microsoft.com/office/drawing/2016/5/10/chartex" xmlns:cx3="http://schemas.microsoft.com/office/drawing/2016/5/9/chartex" xmlns:cx2="http://schemas.microsoft.com/office/drawing/2015/10/21/chartex" xmlns:cx1="http://schemas.microsoft.com/office/drawing/2015/9/8/chartex" xmlns:cx="http://schemas.microsoft.com/office/drawing/2014/chartex">
             <w:pict>
               <v:rect w14:anchorId="3C52F5B8" id="Rettangolo 9" o:spid="_x0000_s1026" style="position:absolute;margin-left:47.55pt;margin-top:100.15pt;width:54.75pt;height:66pt;z-index:251230720;visibility:visible;mso-wrap-style:square;mso-width-percent:0;mso-height-percent:0;mso-wrap-distance-left:9pt;mso-wrap-distance-top:0;mso-wrap-distance-right:9pt;mso-wrap-distance-bottom:0;mso-position-horizontal:absolute;mso-position-horizontal-relative:text;mso-position-vertical:absolute;mso-position-vertical-relative:text;mso-width-percent:0;mso-height-percent:0;mso-width-relative:margin;mso-height-relative:margin;v-text-anchor:middle" o:gfxdata="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" filled="f" strokecolor="black [3200]">
                 <v:stroke joinstyle="round"/>
@@ -3952,7 +3975,7 @@
               </wp:anchor>
             </w:drawing>
           </mc:Choice>
-          <mc:Fallback xmlns:cx="http://schemas.microsoft.com/office/drawing/2014/chartex" xmlns:cx1="http://schemas.microsoft.com/office/drawing/2015/9/8/chartex" xmlns:cx2="http://schemas.microsoft.com/office/drawing/2015/10/21/chartex" xmlns:cx3="http://schemas.microsoft.com/office/drawing/2016/5/9/chartex" xmlns:cx4="http://schemas.microsoft.com/office/drawing/2016/5/10/chartex" xmlns:cx5="http://schemas.microsoft.com/office/drawing/2016/5/11/chartex" xmlns:cx6="http://schemas.microsoft.com/office/drawing/2016/5/12/chartex" xmlns:cx7="http://schemas.microsoft.com/office/drawing/2016/5/13/chartex" xmlns:cx8="http://schemas.microsoft.com/office/drawing/2016/5/14/chartex" xmlns:aink="http://schemas.microsoft.com/office/drawing/2016/ink" xmlns:am3d="http://schemas.microsoft.com/office/drawing/2017/model3d" xmlns:w16cex="http://schemas.microsoft.com/office/word/2018/wordml/cex" xmlns:w16cid="http://schemas.microsoft.com/office/word/2016/wordml/cid" xmlns:w16="http://schemas.microsoft.com/office/word/2018/wordml" xmlns:w16sdtdh="http://schemas.microsoft.com/office/word/2020/wordml/sdtdatahash" xmlns:w16se="http://schemas.microsoft.com/office/word/2015/wordml/symex">
+          <mc:Fallback xmlns:w16se="http://schemas.microsoft.com/office/word/2015/wordml/symex" xmlns:w16sdtdh="http://schemas.microsoft.com/office/word/2020/wordml/sdtdatahash" xmlns:w16="http://schemas.microsoft.com/office/word/2018/wordml" xmlns:w16cid="http://schemas.microsoft.com/office/word/2016/wordml/cid" xmlns:w16cex="http://schemas.microsoft.com/office/word/2018/wordml/cex" xmlns:am3d="http://schemas.microsoft.com/office/drawing/2017/model3d" xmlns:aink="http://schemas.microsoft.com/office/drawing/2016/ink" xmlns:cx8="http://schemas.microsoft.com/office/drawing/2016/5/14/chartex" xmlns:cx7="http://schemas.microsoft.com/office/drawing/2016/5/13/chartex" xmlns:cx6="http://schemas.microsoft.com/office/drawing/2016/5/12/chartex" xmlns:cx5="http://schemas.microsoft.com/office/drawing/2016/5/11/chartex" xmlns:cx4="http://schemas.microsoft.com/office/drawing/2016/5/10/chartex" xmlns:cx3="http://schemas.microsoft.com/office/drawing/2016/5/9/chartex" xmlns:cx2="http://schemas.microsoft.com/office/drawing/2015/10/21/chartex" xmlns:cx1="http://schemas.microsoft.com/office/drawing/2015/9/8/chartex" xmlns:cx="http://schemas.microsoft.com/office/drawing/2014/chartex">
             <w:pict>
               <v:shape w14:anchorId="323FC9FE" id="Casella di testo 11" o:spid="_x0000_s1037" type="#_x0000_t202" style="position:absolute;margin-left:58.8pt;margin-top:96.4pt;width:27pt;height:21.75pt;z-index:251324928;visibility:visible;mso-wrap-style:square;mso-width-percent:0;mso-wrap-distance-left:9pt;mso-wrap-distance-top:0;mso-wrap-distance-right:9pt;mso-wrap-distance-bottom:0;mso-position-horizontal:absolute;mso-position-horizontal-relative:text;mso-position-vertical:absolute;mso-position-vertical-relative:text;mso-width-percent:0;mso-width-relative:margin;v-text-anchor:top" o:gfxdata="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" filled="f" stroked="f">
                 <v:textbox>
@@ -4052,7 +4075,7 @@
               </wp:anchor>
             </w:drawing>
           </mc:Choice>
-          <mc:Fallback xmlns:cx="http://schemas.microsoft.com/office/drawing/2014/chartex" xmlns:cx1="http://schemas.microsoft.com/office/drawing/2015/9/8/chartex" xmlns:cx2="http://schemas.microsoft.com/office/drawing/2015/10/21/chartex" xmlns:cx3="http://schemas.microsoft.com/office/drawing/2016/5/9/chartex" xmlns:cx4="http://schemas.microsoft.com/office/drawing/2016/5/10/chartex" xmlns:cx5="http://schemas.microsoft.com/office/drawing/2016/5/11/chartex" xmlns:cx6="http://schemas.microsoft.com/office/drawing/2016/5/12/chartex" xmlns:cx7="http://schemas.microsoft.com/office/drawing/2016/5/13/chartex" xmlns:cx8="http://schemas.microsoft.com/office/drawing/2016/5/14/chartex" xmlns:aink="http://schemas.microsoft.com/office/drawing/2016/ink" xmlns:am3d="http://schemas.microsoft.com/office/drawing/2017/model3d" xmlns:w16cex="http://schemas.microsoft.com/office/word/2018/wordml/cex" xmlns:w16cid="http://schemas.microsoft.com/office/word/2016/wordml/cid" xmlns:w16="http://schemas.microsoft.com/office/word/2018/wordml" xmlns:w16sdtdh="http://schemas.microsoft.com/office/word/2020/wordml/sdtdatahash" xmlns:w16se="http://schemas.microsoft.com/office/word/2015/wordml/symex">
+          <mc:Fallback xmlns:w16se="http://schemas.microsoft.com/office/word/2015/wordml/symex" xmlns:w16sdtdh="http://schemas.microsoft.com/office/word/2020/wordml/sdtdatahash" xmlns:w16="http://schemas.microsoft.com/office/word/2018/wordml" xmlns:w16cid="http://schemas.microsoft.com/office/word/2016/wordml/cid" xmlns:w16cex="http://schemas.microsoft.com/office/word/2018/wordml/cex" xmlns:am3d="http://schemas.microsoft.com/office/drawing/2017/model3d" xmlns:aink="http://schemas.microsoft.com/office/drawing/2016/ink" xmlns:cx8="http://schemas.microsoft.com/office/drawing/2016/5/14/chartex" xmlns:cx7="http://schemas.microsoft.com/office/drawing/2016/5/13/chartex" xmlns:cx6="http://schemas.microsoft.com/office/drawing/2016/5/12/chartex" xmlns:cx5="http://schemas.microsoft.com/office/drawing/2016/5/11/chartex" xmlns:cx4="http://schemas.microsoft.com/office/drawing/2016/5/10/chartex" xmlns:cx3="http://schemas.microsoft.com/office/drawing/2016/5/9/chartex" xmlns:cx2="http://schemas.microsoft.com/office/drawing/2015/10/21/chartex" xmlns:cx1="http://schemas.microsoft.com/office/drawing/2015/9/8/chartex" xmlns:cx="http://schemas.microsoft.com/office/drawing/2014/chartex">
             <w:pict>
               <v:shape w14:anchorId="65919B11" id="Casella di testo 8" o:spid="_x0000_s1038" type="#_x0000_t202" style="position:absolute;margin-left:9.3pt;margin-top:86.65pt;width:21.75pt;height:23.25pt;z-index:251183616;visibility:visible;mso-wrap-style:square;mso-wrap-distance-left:9pt;mso-wrap-distance-top:0;mso-wrap-distance-right:9pt;mso-wrap-distance-bottom:0;mso-position-horizontal:absolute;mso-position-horizontal-relative:text;mso-position-vertical:absolute;mso-position-vertical-relative:text;v-text-anchor:top" o:gfxdata="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" filled="f" stroked="f">
                 <v:textbox>
@@ -4155,7 +4178,7 @@
               </wp:anchor>
             </w:drawing>
           </mc:Choice>
-          <mc:Fallback xmlns:cx="http://schemas.microsoft.com/office/drawing/2014/chartex" xmlns:cx1="http://schemas.microsoft.com/office/drawing/2015/9/8/chartex" xmlns:cx2="http://schemas.microsoft.com/office/drawing/2015/10/21/chartex" xmlns:cx3="http://schemas.microsoft.com/office/drawing/2016/5/9/chartex" xmlns:cx4="http://schemas.microsoft.com/office/drawing/2016/5/10/chartex" xmlns:cx5="http://schemas.microsoft.com/office/drawing/2016/5/11/chartex" xmlns:cx6="http://schemas.microsoft.com/office/drawing/2016/5/12/chartex" xmlns:cx7="http://schemas.microsoft.com/office/drawing/2016/5/13/chartex" xmlns:cx8="http://schemas.microsoft.com/office/drawing/2016/5/14/chartex" xmlns:aink="http://schemas.microsoft.com/office/drawing/2016/ink" xmlns:am3d="http://schemas.microsoft.com/office/drawing/2017/model3d" xmlns:w16cex="http://schemas.microsoft.com/office/word/2018/wordml/cex" xmlns:w16cid="http://schemas.microsoft.com/office/word/2016/wordml/cid" xmlns:w16="http://schemas.microsoft.com/office/word/2018/wordml" xmlns:w16sdtdh="http://schemas.microsoft.com/office/word/2020/wordml/sdtdatahash" xmlns:w16se="http://schemas.microsoft.com/office/word/2015/wordml/symex">
+          <mc:Fallback xmlns:w16se="http://schemas.microsoft.com/office/word/2015/wordml/symex" xmlns:w16sdtdh="http://schemas.microsoft.com/office/word/2020/wordml/sdtdatahash" xmlns:w16="http://schemas.microsoft.com/office/word/2018/wordml" xmlns:w16cid="http://schemas.microsoft.com/office/word/2016/wordml/cid" xmlns:w16cex="http://schemas.microsoft.com/office/word/2018/wordml/cex" xmlns:am3d="http://schemas.microsoft.com/office/drawing/2017/model3d" xmlns:aink="http://schemas.microsoft.com/office/drawing/2016/ink" xmlns:cx8="http://schemas.microsoft.com/office/drawing/2016/5/14/chartex" xmlns:cx7="http://schemas.microsoft.com/office/drawing/2016/5/13/chartex" xmlns:cx6="http://schemas.microsoft.com/office/drawing/2016/5/12/chartex" xmlns:cx5="http://schemas.microsoft.com/office/drawing/2016/5/11/chartex" xmlns:cx4="http://schemas.microsoft.com/office/drawing/2016/5/10/chartex" xmlns:cx3="http://schemas.microsoft.com/office/drawing/2016/5/9/chartex" xmlns:cx2="http://schemas.microsoft.com/office/drawing/2015/10/21/chartex" xmlns:cx1="http://schemas.microsoft.com/office/drawing/2015/9/8/chartex" xmlns:cx="http://schemas.microsoft.com/office/drawing/2014/chartex">
             <w:pict>
               <v:shape w14:anchorId="5F7D51C1" id="Casella di testo 12" o:spid="_x0000_s1039" type="#_x0000_t202" style="position:absolute;margin-left:141.3pt;margin-top:104.65pt;width:33.75pt;height:24pt;z-index:251372032;visibility:visible;mso-wrap-style:square;mso-width-percent:0;mso-wrap-distance-left:9pt;mso-wrap-distance-top:0;mso-wrap-distance-right:9pt;mso-wrap-distance-bottom:0;mso-position-horizontal:absolute;mso-position-horizontal-relative:text;mso-position-vertical:absolute;mso-position-vertical-relative:text;mso-width-percent:0;mso-width-relative:margin;v-text-anchor:top" o:gfxdata="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" filled="f" stroked="f">
                 <v:textbox>
@@ -4235,7 +4258,7 @@
               </wp:anchor>
             </w:drawing>
           </mc:Choice>
-          <mc:Fallback xmlns:cx="http://schemas.microsoft.com/office/drawing/2014/chartex" xmlns:cx1="http://schemas.microsoft.com/office/drawing/2015/9/8/chartex" xmlns:cx2="http://schemas.microsoft.com/office/drawing/2015/10/21/chartex" xmlns:cx3="http://schemas.microsoft.com/office/drawing/2016/5/9/chartex" xmlns:cx4="http://schemas.microsoft.com/office/drawing/2016/5/10/chartex" xmlns:cx5="http://schemas.microsoft.com/office/drawing/2016/5/11/chartex" xmlns:cx6="http://schemas.microsoft.com/office/drawing/2016/5/12/chartex" xmlns:cx7="http://schemas.microsoft.com/office/drawing/2016/5/13/chartex" xmlns:cx8="http://schemas.microsoft.com/office/drawing/2016/5/14/chartex" xmlns:aink="http://schemas.microsoft.com/office/drawing/2016/ink" xmlns:am3d="http://schemas.microsoft.com/office/drawing/2017/model3d" xmlns:w16cex="http://schemas.microsoft.com/office/word/2018/wordml/cex" xmlns:w16cid="http://schemas.microsoft.com/office/word/2016/wordml/cid" xmlns:w16="http://schemas.microsoft.com/office/word/2018/wordml" xmlns:w16sdtdh="http://schemas.microsoft.com/office/word/2020/wordml/sdtdatahash" xmlns:w16se="http://schemas.microsoft.com/office/word/2015/wordml/symex">
+          <mc:Fallback xmlns:w16se="http://schemas.microsoft.com/office/word/2015/wordml/symex" xmlns:w16sdtdh="http://schemas.microsoft.com/office/word/2020/wordml/sdtdatahash" xmlns:w16="http://schemas.microsoft.com/office/word/2018/wordml" xmlns:w16cid="http://schemas.microsoft.com/office/word/2016/wordml/cid" xmlns:w16cex="http://schemas.microsoft.com/office/word/2018/wordml/cex" xmlns:am3d="http://schemas.microsoft.com/office/drawing/2017/model3d" xmlns:aink="http://schemas.microsoft.com/office/drawing/2016/ink" xmlns:cx8="http://schemas.microsoft.com/office/drawing/2016/5/14/chartex" xmlns:cx7="http://schemas.microsoft.com/office/drawing/2016/5/13/chartex" xmlns:cx6="http://schemas.microsoft.com/office/drawing/2016/5/12/chartex" xmlns:cx5="http://schemas.microsoft.com/office/drawing/2016/5/11/chartex" xmlns:cx4="http://schemas.microsoft.com/office/drawing/2016/5/10/chartex" xmlns:cx3="http://schemas.microsoft.com/office/drawing/2016/5/9/chartex" xmlns:cx2="http://schemas.microsoft.com/office/drawing/2015/10/21/chartex" xmlns:cx1="http://schemas.microsoft.com/office/drawing/2015/9/8/chartex" xmlns:cx="http://schemas.microsoft.com/office/drawing/2014/chartex">
             <w:pict>
               <v:rect w14:anchorId="7C5BC04D" id="Rettangolo 10" o:spid="_x0000_s1026" style="position:absolute;margin-left:130.8pt;margin-top:108.4pt;width:48.75pt;height:43.5pt;z-index:251277824;visibility:visible;mso-wrap-style:square;mso-width-percent:0;mso-height-percent:0;mso-wrap-distance-left:9pt;mso-wrap-distance-top:0;mso-wrap-distance-right:9pt;mso-wrap-distance-bottom:0;mso-position-horizontal:absolute;mso-position-horizontal-relative:text;mso-position-vertical:absolute;mso-position-vertical-relative:text;mso-width-percent:0;mso-height-percent:0;mso-width-relative:margin;mso-height-relative:margin;v-text-anchor:middle" o:gfxdata="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" filled="f" strokecolor="windowText">
                 <v:stroke joinstyle="round"/>
@@ -4327,7 +4350,7 @@
               </wp:anchor>
             </w:drawing>
           </mc:Choice>
-          <mc:Fallback xmlns:cx="http://schemas.microsoft.com/office/drawing/2014/chartex" xmlns:cx1="http://schemas.microsoft.com/office/drawing/2015/9/8/chartex" xmlns:cx2="http://schemas.microsoft.com/office/drawing/2015/10/21/chartex" xmlns:cx3="http://schemas.microsoft.com/office/drawing/2016/5/9/chartex" xmlns:cx4="http://schemas.microsoft.com/office/drawing/2016/5/10/chartex" xmlns:cx5="http://schemas.microsoft.com/office/drawing/2016/5/11/chartex" xmlns:cx6="http://schemas.microsoft.com/office/drawing/2016/5/12/chartex" xmlns:cx7="http://schemas.microsoft.com/office/drawing/2016/5/13/chartex" xmlns:cx8="http://schemas.microsoft.com/office/drawing/2016/5/14/chartex" xmlns:aink="http://schemas.microsoft.com/office/drawing/2016/ink" xmlns:am3d="http://schemas.microsoft.com/office/drawing/2017/model3d" xmlns:w16cex="http://schemas.microsoft.com/office/word/2018/wordml/cex" xmlns:w16cid="http://schemas.microsoft.com/office/word/2016/wordml/cid" xmlns:w16="http://schemas.microsoft.com/office/word/2018/wordml" xmlns:w16sdtdh="http://schemas.microsoft.com/office/word/2020/wordml/sdtdatahash" xmlns:w16se="http://schemas.microsoft.com/office/word/2015/wordml/symex">
+          <mc:Fallback xmlns:w16se="http://schemas.microsoft.com/office/word/2015/wordml/symex" xmlns:w16sdtdh="http://schemas.microsoft.com/office/word/2020/wordml/sdtdatahash" xmlns:w16="http://schemas.microsoft.com/office/word/2018/wordml" xmlns:w16cid="http://schemas.microsoft.com/office/word/2016/wordml/cid" xmlns:w16cex="http://schemas.microsoft.com/office/word/2018/wordml/cex" xmlns:am3d="http://schemas.microsoft.com/office/drawing/2017/model3d" xmlns:aink="http://schemas.microsoft.com/office/drawing/2016/ink" xmlns:cx8="http://schemas.microsoft.com/office/drawing/2016/5/14/chartex" xmlns:cx7="http://schemas.microsoft.com/office/drawing/2016/5/13/chartex" xmlns:cx6="http://schemas.microsoft.com/office/drawing/2016/5/12/chartex" xmlns:cx5="http://schemas.microsoft.com/office/drawing/2016/5/11/chartex" xmlns:cx4="http://schemas.microsoft.com/office/drawing/2016/5/10/chartex" xmlns:cx3="http://schemas.microsoft.com/office/drawing/2016/5/9/chartex" xmlns:cx2="http://schemas.microsoft.com/office/drawing/2015/10/21/chartex" xmlns:cx1="http://schemas.microsoft.com/office/drawing/2015/9/8/chartex" xmlns:cx="http://schemas.microsoft.com/office/drawing/2014/chartex">
             <w:pict>
               <v:shape w14:anchorId="0F6881CC" id="Casella di testo 7" o:spid="_x0000_s1040" type="#_x0000_t202" style="position:absolute;margin-left:128.55pt;margin-top:25.9pt;width:30pt;height:27.75pt;z-index:251140608;visibility:visible;mso-wrap-style:square;mso-wrap-distance-left:9pt;mso-wrap-distance-top:0;mso-wrap-distance-right:9pt;mso-wrap-distance-bottom:0;mso-position-horizontal:absolute;mso-position-horizontal-relative:text;mso-position-vertical:absolute;mso-position-vertical-relative:text;v-text-anchor:top" o:gfxdata="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" filled="f" stroked="f">
                 <v:textbox>
@@ -4415,7 +4438,7 @@
               </wp:anchor>
             </w:drawing>
           </mc:Choice>
-          <mc:Fallback xmlns:cx="http://schemas.microsoft.com/office/drawing/2014/chartex" xmlns:cx1="http://schemas.microsoft.com/office/drawing/2015/9/8/chartex" xmlns:cx2="http://schemas.microsoft.com/office/drawing/2015/10/21/chartex" xmlns:cx3="http://schemas.microsoft.com/office/drawing/2016/5/9/chartex" xmlns:cx4="http://schemas.microsoft.com/office/drawing/2016/5/10/chartex" xmlns:cx5="http://schemas.microsoft.com/office/drawing/2016/5/11/chartex" xmlns:cx6="http://schemas.microsoft.com/office/drawing/2016/5/12/chartex" xmlns:cx7="http://schemas.microsoft.com/office/drawing/2016/5/13/chartex" xmlns:cx8="http://schemas.microsoft.com/office/drawing/2016/5/14/chartex" xmlns:aink="http://schemas.microsoft.com/office/drawing/2016/ink" xmlns:am3d="http://schemas.microsoft.com/office/drawing/2017/model3d" xmlns:w16cex="http://schemas.microsoft.com/office/word/2018/wordml/cex" xmlns:w16cid="http://schemas.microsoft.com/office/word/2016/wordml/cid" xmlns:w16="http://schemas.microsoft.com/office/word/2018/wordml" xmlns:w16sdtdh="http://schemas.microsoft.com/office/word/2020/wordml/sdtdatahash" xmlns:w16se="http://schemas.microsoft.com/office/word/2015/wordml/symex">
+          <mc:Fallback xmlns:w16se="http://schemas.microsoft.com/office/word/2015/wordml/symex" xmlns:w16sdtdh="http://schemas.microsoft.com/office/word/2020/wordml/sdtdatahash" xmlns:w16="http://schemas.microsoft.com/office/word/2018/wordml" xmlns:w16cid="http://schemas.microsoft.com/office/word/2016/wordml/cid" xmlns:w16cex="http://schemas.microsoft.com/office/word/2018/wordml/cex" xmlns:am3d="http://schemas.microsoft.com/office/drawing/2017/model3d" xmlns:aink="http://schemas.microsoft.com/office/drawing/2016/ink" xmlns:cx8="http://schemas.microsoft.com/office/drawing/2016/5/14/chartex" xmlns:cx7="http://schemas.microsoft.com/office/drawing/2016/5/13/chartex" xmlns:cx6="http://schemas.microsoft.com/office/drawing/2016/5/12/chartex" xmlns:cx5="http://schemas.microsoft.com/office/drawing/2016/5/11/chartex" xmlns:cx4="http://schemas.microsoft.com/office/drawing/2016/5/10/chartex" xmlns:cx3="http://schemas.microsoft.com/office/drawing/2016/5/9/chartex" xmlns:cx2="http://schemas.microsoft.com/office/drawing/2015/10/21/chartex" xmlns:cx1="http://schemas.microsoft.com/office/drawing/2015/9/8/chartex" xmlns:cx="http://schemas.microsoft.com/office/drawing/2014/chartex">
             <w:pict>
               <v:line w14:anchorId="11C7FC88" id="Connettore diritto 27" o:spid="_x0000_s1026" style="position:absolute;z-index:251998720;visibility:visible;mso-wrap-style:square;mso-width-percent:0;mso-height-percent:0;mso-wrap-distance-left:9pt;mso-wrap-distance-top:0;mso-wrap-distance-right:9pt;mso-wrap-distance-bottom:0;mso-position-horizontal:absolute;mso-position-horizontal-relative:text;mso-position-vertical:absolute;mso-position-vertical-relative:text;mso-width-percent:0;mso-height-percent:0;mso-width-relative:margin;mso-height-relative:margin" from="27pt,175.5pt" to="176.25pt,175.5pt" o:gfxdata="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" strokecolor="black [3200]" strokeweight=".5pt">
                 <v:stroke joinstyle="miter"/>
@@ -4485,7 +4508,7 @@
               </wp:anchor>
             </w:drawing>
           </mc:Choice>
-          <mc:Fallback xmlns:cx="http://schemas.microsoft.com/office/drawing/2014/chartex" xmlns:cx1="http://schemas.microsoft.com/office/drawing/2015/9/8/chartex" xmlns:cx2="http://schemas.microsoft.com/office/drawing/2015/10/21/chartex" xmlns:cx3="http://schemas.microsoft.com/office/drawing/2016/5/9/chartex" xmlns:cx4="http://schemas.microsoft.com/office/drawing/2016/5/10/chartex" xmlns:cx5="http://schemas.microsoft.com/office/drawing/2016/5/11/chartex" xmlns:cx6="http://schemas.microsoft.com/office/drawing/2016/5/12/chartex" xmlns:cx7="http://schemas.microsoft.com/office/drawing/2016/5/13/chartex" xmlns:cx8="http://schemas.microsoft.com/office/drawing/2016/5/14/chartex" xmlns:aink="http://schemas.microsoft.com/office/drawing/2016/ink" xmlns:am3d="http://schemas.microsoft.com/office/drawing/2017/model3d" xmlns:w16cex="http://schemas.microsoft.com/office/word/2018/wordml/cex" xmlns:w16cid="http://schemas.microsoft.com/office/word/2016/wordml/cid" xmlns:w16="http://schemas.microsoft.com/office/word/2018/wordml" xmlns:w16sdtdh="http://schemas.microsoft.com/office/word/2020/wordml/sdtdatahash" xmlns:w16se="http://schemas.microsoft.com/office/word/2015/wordml/symex">
+          <mc:Fallback xmlns:w16se="http://schemas.microsoft.com/office/word/2015/wordml/symex" xmlns:w16sdtdh="http://schemas.microsoft.com/office/word/2020/wordml/sdtdatahash" xmlns:w16="http://schemas.microsoft.com/office/word/2018/wordml" xmlns:w16cid="http://schemas.microsoft.com/office/word/2016/wordml/cid" xmlns:w16cex="http://schemas.microsoft.com/office/word/2018/wordml/cex" xmlns:am3d="http://schemas.microsoft.com/office/drawing/2017/model3d" xmlns:aink="http://schemas.microsoft.com/office/drawing/2016/ink" xmlns:cx8="http://schemas.microsoft.com/office/drawing/2016/5/14/chartex" xmlns:cx7="http://schemas.microsoft.com/office/drawing/2016/5/13/chartex" xmlns:cx6="http://schemas.microsoft.com/office/drawing/2016/5/12/chartex" xmlns:cx5="http://schemas.microsoft.com/office/drawing/2016/5/11/chartex" xmlns:cx4="http://schemas.microsoft.com/office/drawing/2016/5/10/chartex" xmlns:cx3="http://schemas.microsoft.com/office/drawing/2016/5/9/chartex" xmlns:cx2="http://schemas.microsoft.com/office/drawing/2015/10/21/chartex" xmlns:cx1="http://schemas.microsoft.com/office/drawing/2015/9/8/chartex" xmlns:cx="http://schemas.microsoft.com/office/drawing/2014/chartex">
             <w:pict>
               <v:line w14:anchorId="0D3E8612" id="Connettore diritto 3" o:spid="_x0000_s1026" style="position:absolute;z-index:250984960;visibility:visible;mso-wrap-style:square;mso-width-percent:0;mso-height-percent:0;mso-wrap-distance-left:9pt;mso-wrap-distance-top:0;mso-wrap-distance-right:9pt;mso-wrap-distance-bottom:0;mso-position-horizontal:absolute;mso-position-horizontal-relative:text;mso-position-vertical:absolute;mso-position-vertical-relative:text;mso-width-percent:0;mso-height-percent:0;mso-width-relative:margin;mso-height-relative:margin" from="26.55pt,90.4pt" to="175.8pt,90.4pt" o:gfxdata="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" strokecolor="black [3200]" strokeweight=".5pt">
                 <v:stroke joinstyle="miter"/>
@@ -4569,7 +4592,7 @@
               </wp:anchor>
             </w:drawing>
           </mc:Choice>
-          <mc:Fallback xmlns:cx="http://schemas.microsoft.com/office/drawing/2014/chartex" xmlns:cx1="http://schemas.microsoft.com/office/drawing/2015/9/8/chartex" xmlns:cx2="http://schemas.microsoft.com/office/drawing/2015/10/21/chartex" xmlns:cx3="http://schemas.microsoft.com/office/drawing/2016/5/9/chartex" xmlns:cx4="http://schemas.microsoft.com/office/drawing/2016/5/10/chartex" xmlns:cx5="http://schemas.microsoft.com/office/drawing/2016/5/11/chartex" xmlns:cx6="http://schemas.microsoft.com/office/drawing/2016/5/12/chartex" xmlns:cx7="http://schemas.microsoft.com/office/drawing/2016/5/13/chartex" xmlns:cx8="http://schemas.microsoft.com/office/drawing/2016/5/14/chartex" xmlns:aink="http://schemas.microsoft.com/office/drawing/2016/ink" xmlns:am3d="http://schemas.microsoft.com/office/drawing/2017/model3d" xmlns:w16cex="http://schemas.microsoft.com/office/word/2018/wordml/cex" xmlns:w16cid="http://schemas.microsoft.com/office/word/2016/wordml/cid" xmlns:w16="http://schemas.microsoft.com/office/word/2018/wordml" xmlns:w16sdtdh="http://schemas.microsoft.com/office/word/2020/wordml/sdtdatahash" xmlns:w16se="http://schemas.microsoft.com/office/word/2015/wordml/symex">
+          <mc:Fallback xmlns:w16se="http://schemas.microsoft.com/office/word/2015/wordml/symex" xmlns:w16sdtdh="http://schemas.microsoft.com/office/word/2020/wordml/sdtdatahash" xmlns:w16="http://schemas.microsoft.com/office/word/2018/wordml" xmlns:w16cid="http://schemas.microsoft.com/office/word/2016/wordml/cid" xmlns:w16cex="http://schemas.microsoft.com/office/word/2018/wordml/cex" xmlns:am3d="http://schemas.microsoft.com/office/drawing/2017/model3d" xmlns:aink="http://schemas.microsoft.com/office/drawing/2016/ink" xmlns:cx8="http://schemas.microsoft.com/office/drawing/2016/5/14/chartex" xmlns:cx7="http://schemas.microsoft.com/office/drawing/2016/5/13/chartex" xmlns:cx6="http://schemas.microsoft.com/office/drawing/2016/5/12/chartex" xmlns:cx5="http://schemas.microsoft.com/office/drawing/2016/5/11/chartex" xmlns:cx4="http://schemas.microsoft.com/office/drawing/2016/5/10/chartex" xmlns:cx3="http://schemas.microsoft.com/office/drawing/2016/5/9/chartex" xmlns:cx2="http://schemas.microsoft.com/office/drawing/2015/10/21/chartex" xmlns:cx1="http://schemas.microsoft.com/office/drawing/2015/9/8/chartex" xmlns:cx="http://schemas.microsoft.com/office/drawing/2014/chartex">
             <w:pict>
               <v:shape w14:anchorId="54F304FE" id="Casella di testo 6" o:spid="_x0000_s1041" type="#_x0000_t202" style="position:absolute;margin-left:143.55pt;margin-top:26.6pt;width:30pt;height:23.25pt;z-index:251093504;visibility:visible;mso-wrap-style:square;mso-width-percent:0;mso-height-percent:0;mso-wrap-distance-left:9pt;mso-wrap-distance-top:0;mso-wrap-distance-right:9pt;mso-wrap-distance-bottom:0;mso-position-horizontal:absolute;mso-position-horizontal-relative:text;mso-position-vertical:absolute;mso-position-vertical-relative:text;mso-width-percent:0;mso-height-percent:0;mso-width-relative:margin;mso-height-relative:margin;v-text-anchor:top" o:gfxdata="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" filled="f" stroked="f">
                 <v:textbox>
@@ -4655,7 +4678,7 @@
               </wp:anchor>
             </w:drawing>
           </mc:Choice>
-          <mc:Fallback xmlns:cx="http://schemas.microsoft.com/office/drawing/2014/chartex" xmlns:cx1="http://schemas.microsoft.com/office/drawing/2015/9/8/chartex" xmlns:cx2="http://schemas.microsoft.com/office/drawing/2015/10/21/chartex" xmlns:cx3="http://schemas.microsoft.com/office/drawing/2016/5/9/chartex" xmlns:cx4="http://schemas.microsoft.com/office/drawing/2016/5/10/chartex" xmlns:cx5="http://schemas.microsoft.com/office/drawing/2016/5/11/chartex" xmlns:cx6="http://schemas.microsoft.com/office/drawing/2016/5/12/chartex" xmlns:cx7="http://schemas.microsoft.com/office/drawing/2016/5/13/chartex" xmlns:cx8="http://schemas.microsoft.com/office/drawing/2016/5/14/chartex" xmlns:aink="http://schemas.microsoft.com/office/drawing/2016/ink" xmlns:am3d="http://schemas.microsoft.com/office/drawing/2017/model3d" xmlns:w16cex="http://schemas.microsoft.com/office/word/2018/wordml/cex" xmlns:w16cid="http://schemas.microsoft.com/office/word/2016/wordml/cid" xmlns:w16="http://schemas.microsoft.com/office/word/2018/wordml" xmlns:w16sdtdh="http://schemas.microsoft.com/office/word/2020/wordml/sdtdatahash" xmlns:w16se="http://schemas.microsoft.com/office/word/2015/wordml/symex">
+          <mc:Fallback xmlns:w16se="http://schemas.microsoft.com/office/word/2015/wordml/symex" xmlns:w16sdtdh="http://schemas.microsoft.com/office/word/2020/wordml/sdtdatahash" xmlns:w16="http://schemas.microsoft.com/office/word/2018/wordml" xmlns:w16cid="http://schemas.microsoft.com/office/word/2016/wordml/cid" xmlns:w16cex="http://schemas.microsoft.com/office/word/2018/wordml/cex" xmlns:am3d="http://schemas.microsoft.com/office/drawing/2017/model3d" xmlns:aink="http://schemas.microsoft.com/office/drawing/2016/ink" xmlns:cx8="http://schemas.microsoft.com/office/drawing/2016/5/14/chartex" xmlns:cx7="http://schemas.microsoft.com/office/drawing/2016/5/13/chartex" xmlns:cx6="http://schemas.microsoft.com/office/drawing/2016/5/12/chartex" xmlns:cx5="http://schemas.microsoft.com/office/drawing/2016/5/11/chartex" xmlns:cx4="http://schemas.microsoft.com/office/drawing/2016/5/10/chartex" xmlns:cx3="http://schemas.microsoft.com/office/drawing/2016/5/9/chartex" xmlns:cx2="http://schemas.microsoft.com/office/drawing/2015/10/21/chartex" xmlns:cx1="http://schemas.microsoft.com/office/drawing/2015/9/8/chartex" xmlns:cx="http://schemas.microsoft.com/office/drawing/2014/chartex">
             <w:pict>
               <v:rect w14:anchorId="31F80E47" id="Rettangolo 5" o:spid="_x0000_s1026" style="position:absolute;margin-left:132.3pt;margin-top:31.15pt;width:48.75pt;height:44.25pt;z-index:251042304;visibility:visible;mso-wrap-style:square;mso-height-percent:0;mso-wrap-distance-left:9pt;mso-wrap-distance-top:0;mso-wrap-distance-right:9pt;mso-wrap-distance-bottom:0;mso-position-horizontal:absolute;mso-position-horizontal-relative:text;mso-position-vertical:absolute;mso-position-vertical-relative:text;mso-height-percent:0;mso-height-relative:margin;v-text-anchor:middle" o:gfxdata="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" filled="f" strokecolor="black [3200]">
                 <v:stroke joinstyle="round"/>
@@ -4737,7 +4760,7 @@
               </wp:anchor>
             </w:drawing>
           </mc:Choice>
-          <mc:Fallback xmlns:cx="http://schemas.microsoft.com/office/drawing/2014/chartex" xmlns:cx1="http://schemas.microsoft.com/office/drawing/2015/9/8/chartex" xmlns:cx2="http://schemas.microsoft.com/office/drawing/2015/10/21/chartex" xmlns:cx3="http://schemas.microsoft.com/office/drawing/2016/5/9/chartex" xmlns:cx4="http://schemas.microsoft.com/office/drawing/2016/5/10/chartex" xmlns:cx5="http://schemas.microsoft.com/office/drawing/2016/5/11/chartex" xmlns:cx6="http://schemas.microsoft.com/office/drawing/2016/5/12/chartex" xmlns:cx7="http://schemas.microsoft.com/office/drawing/2016/5/13/chartex" xmlns:cx8="http://schemas.microsoft.com/office/drawing/2016/5/14/chartex" xmlns:aink="http://schemas.microsoft.com/office/drawing/2016/ink" xmlns:am3d="http://schemas.microsoft.com/office/drawing/2017/model3d" xmlns:w16cex="http://schemas.microsoft.com/office/word/2018/wordml/cex" xmlns:w16cid="http://schemas.microsoft.com/office/word/2016/wordml/cid" xmlns:w16="http://schemas.microsoft.com/office/word/2018/wordml" xmlns:w16sdtdh="http://schemas.microsoft.com/office/word/2020/wordml/sdtdatahash" xmlns:w16se="http://schemas.microsoft.com/office/word/2015/wordml/symex">
+          <mc:Fallback xmlns:w16se="http://schemas.microsoft.com/office/word/2015/wordml/symex" xmlns:w16sdtdh="http://schemas.microsoft.com/office/word/2020/wordml/sdtdatahash" xmlns:w16="http://schemas.microsoft.com/office/word/2018/wordml" xmlns:w16cid="http://schemas.microsoft.com/office/word/2016/wordml/cid" xmlns:w16cex="http://schemas.microsoft.com/office/word/2018/wordml/cex" xmlns:am3d="http://schemas.microsoft.com/office/drawing/2017/model3d" xmlns:aink="http://schemas.microsoft.com/office/drawing/2016/ink" xmlns:cx8="http://schemas.microsoft.com/office/drawing/2016/5/14/chartex" xmlns:cx7="http://schemas.microsoft.com/office/drawing/2016/5/13/chartex" xmlns:cx6="http://schemas.microsoft.com/office/drawing/2016/5/12/chartex" xmlns:cx5="http://schemas.microsoft.com/office/drawing/2016/5/11/chartex" xmlns:cx4="http://schemas.microsoft.com/office/drawing/2016/5/10/chartex" xmlns:cx3="http://schemas.microsoft.com/office/drawing/2016/5/9/chartex" xmlns:cx2="http://schemas.microsoft.com/office/drawing/2015/10/21/chartex" xmlns:cx1="http://schemas.microsoft.com/office/drawing/2015/9/8/chartex" xmlns:cx="http://schemas.microsoft.com/office/drawing/2014/chartex">
             <w:pict>
               <v:rect w14:anchorId="108DFEF9" id="Rettangolo 1" o:spid="_x0000_s1026" style="position:absolute;margin-left:10.8pt;margin-top:11.65pt;width:182.25pt;height:252pt;z-index:250921472;visibility:visible;mso-wrap-style:square;mso-width-percent:0;mso-wrap-distance-left:9pt;mso-wrap-distance-top:0;mso-wrap-distance-right:9pt;mso-wrap-distance-bottom:0;mso-position-horizontal:absolute;mso-position-horizontal-relative:text;mso-position-vertical:absolute;mso-position-vertical-relative:text;mso-width-percent:0;mso-width-relative:margin;v-text-anchor:middle" o:gfxdata="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" filled="f" strokecolor="black [3200]">
                 <v:stroke joinstyle="round"/>
@@ -4835,7 +4858,7 @@
               </wp:anchor>
             </w:drawing>
           </mc:Choice>
-          <mc:Fallback xmlns:cx="http://schemas.microsoft.com/office/drawing/2014/chartex" xmlns:cx1="http://schemas.microsoft.com/office/drawing/2015/9/8/chartex" xmlns:cx2="http://schemas.microsoft.com/office/drawing/2015/10/21/chartex" xmlns:cx3="http://schemas.microsoft.com/office/drawing/2016/5/9/chartex" xmlns:cx4="http://schemas.microsoft.com/office/drawing/2016/5/10/chartex" xmlns:cx5="http://schemas.microsoft.com/office/drawing/2016/5/11/chartex" xmlns:cx6="http://schemas.microsoft.com/office/drawing/2016/5/12/chartex" xmlns:cx7="http://schemas.microsoft.com/office/drawing/2016/5/13/chartex" xmlns:cx8="http://schemas.microsoft.com/office/drawing/2016/5/14/chartex" xmlns:aink="http://schemas.microsoft.com/office/drawing/2016/ink" xmlns:am3d="http://schemas.microsoft.com/office/drawing/2017/model3d" xmlns:w16cex="http://schemas.microsoft.com/office/word/2018/wordml/cex" xmlns:w16cid="http://schemas.microsoft.com/office/word/2016/wordml/cid" xmlns:w16="http://schemas.microsoft.com/office/word/2018/wordml" xmlns:w16sdtdh="http://schemas.microsoft.com/office/word/2020/wordml/sdtdatahash" xmlns:w16se="http://schemas.microsoft.com/office/word/2015/wordml/symex">
+          <mc:Fallback xmlns:w16se="http://schemas.microsoft.com/office/word/2015/wordml/symex" xmlns:w16sdtdh="http://schemas.microsoft.com/office/word/2020/wordml/sdtdatahash" xmlns:w16="http://schemas.microsoft.com/office/word/2018/wordml" xmlns:w16cid="http://schemas.microsoft.com/office/word/2016/wordml/cid" xmlns:w16cex="http://schemas.microsoft.com/office/word/2018/wordml/cex" xmlns:am3d="http://schemas.microsoft.com/office/drawing/2017/model3d" xmlns:aink="http://schemas.microsoft.com/office/drawing/2016/ink" xmlns:cx8="http://schemas.microsoft.com/office/drawing/2016/5/14/chartex" xmlns:cx7="http://schemas.microsoft.com/office/drawing/2016/5/13/chartex" xmlns:cx6="http://schemas.microsoft.com/office/drawing/2016/5/12/chartex" xmlns:cx5="http://schemas.microsoft.com/office/drawing/2016/5/11/chartex" xmlns:cx4="http://schemas.microsoft.com/office/drawing/2016/5/10/chartex" xmlns:cx3="http://schemas.microsoft.com/office/drawing/2016/5/9/chartex" xmlns:cx2="http://schemas.microsoft.com/office/drawing/2015/10/21/chartex" xmlns:cx1="http://schemas.microsoft.com/office/drawing/2015/9/8/chartex" xmlns:cx="http://schemas.microsoft.com/office/drawing/2014/chartex">
             <w:pict>
               <v:shape w14:anchorId="2654721D" id="Casella di testo 4" o:spid="_x0000_s1042" type="#_x0000_t202" style="position:absolute;margin-left:8.55pt;margin-top:-8.6pt;width:28.5pt;height:22.5pt;z-index:250991104;visibility:visible;mso-wrap-style:square;mso-width-percent:0;mso-height-percent:0;mso-wrap-distance-left:9pt;mso-wrap-distance-top:0;mso-wrap-distance-right:9pt;mso-wrap-distance-bottom:0;mso-position-horizontal:absolute;mso-position-horizontal-relative:text;mso-position-vertical:absolute;mso-position-vertical-relative:text;mso-width-percent:0;mso-height-percent:0;mso-width-relative:margin;mso-height-relative:margin;v-text-anchor:top" o:gfxdata="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" filled="f" stroked="f">
                 <v:textbox>
@@ -5598,7 +5621,7 @@
 </file>
 
 <file path=customXml/itemProps1.xml><?xml version="1.0" encoding="utf-8"?>
-<ds:datastoreItem xmlns:ds="http://schemas.openxmlformats.org/officeDocument/2006/customXml" ds:itemID="{FD9E6CEA-5EDC-4748-AA38-02233EE1F3B4}">
+<ds:datastoreItem xmlns:ds="http://schemas.openxmlformats.org/officeDocument/2006/customXml" ds:itemID="{340B2F30-5DE6-4F87-BE34-332F1EC87F2C}">
   <ds:schemaRefs>
     <ds:schemaRef ds:uri="http://schemas.openxmlformats.org/officeDocument/2006/bibliography"/>
   </ds:schemaRefs>

</xml_diff>